<commit_message>
feat: v1 protocole de test
</commit_message>
<xml_diff>
--- a/doc/protocole de test.docx
+++ b/doc/protocole de test.docx
@@ -13,9 +13,9 @@
           <w:noProof/>
         </w:rPr>
         <w:drawing>
-          <wp:inline distT="0" distB="0" distL="0" distR="0" wp14:anchorId="2725FB0F" wp14:editId="75EFD47D">
-            <wp:extent cx="2702257" cy="2702257"/>
-            <wp:effectExtent l="0" t="0" r="0" b="3175"/>
+          <wp:inline distT="0" distB="0" distL="0" distR="0" wp14:anchorId="2725FB0F" wp14:editId="60E99DB9">
+            <wp:extent cx="3930556" cy="3930556"/>
+            <wp:effectExtent l="0" t="0" r="0" b="0"/>
             <wp:docPr id="135394930" name="Image 1" descr="Une image contenant Graphique, Police, symbole, logo&#10;&#10;Description générée automatiquement"/>
             <wp:cNvGraphicFramePr>
               <a:graphicFrameLocks xmlns:a="http://schemas.openxmlformats.org/drawingml/2006/main" noChangeAspect="1"/>
@@ -42,7 +42,7 @@
                   <pic:spPr>
                     <a:xfrm>
                       <a:off x="0" y="0"/>
-                      <a:ext cx="2742310" cy="2742310"/>
+                      <a:ext cx="4023306" cy="4023306"/>
                     </a:xfrm>
                     <a:prstGeom prst="rect">
                       <a:avLst/>
@@ -592,7 +592,7 @@
             </w:rPr>
             <w:fldChar w:fldCharType="separate"/>
           </w:r>
-          <w:hyperlink w:anchor="_Toc213900113" w:history="1">
+          <w:hyperlink w:anchor="_Toc213900756" w:history="1">
             <w:r>
               <w:rPr>
                 <w:rStyle w:val="Lienhypertexte"/>
@@ -627,7 +627,7 @@
                 <w:noProof/>
                 <w:webHidden/>
               </w:rPr>
-              <w:instrText xml:space="preserve"> PAGEREF _Toc213900113 \h </w:instrText>
+              <w:instrText xml:space="preserve"> PAGEREF _Toc213900756 \h </w:instrText>
             </w:r>
             <w:r>
               <w:rPr>
@@ -673,7 +673,7 @@
               <w14:ligatures w14:val="standardContextual"/>
             </w:rPr>
           </w:pPr>
-          <w:hyperlink w:anchor="_Toc213900114" w:history="1">
+          <w:hyperlink w:anchor="_Toc213900757" w:history="1">
             <w:r>
               <w:rPr>
                 <w:rStyle w:val="Lienhypertexte"/>
@@ -709,7 +709,7 @@
                 <w:noProof/>
                 <w:webHidden/>
               </w:rPr>
-              <w:instrText xml:space="preserve"> PAGEREF _Toc213900114 \h </w:instrText>
+              <w:instrText xml:space="preserve"> PAGEREF _Toc213900757 \h </w:instrText>
             </w:r>
             <w:r>
               <w:rPr>
@@ -755,7 +755,7 @@
               <w14:ligatures w14:val="standardContextual"/>
             </w:rPr>
           </w:pPr>
-          <w:hyperlink w:anchor="_Toc213900115" w:history="1">
+          <w:hyperlink w:anchor="_Toc213900758" w:history="1">
             <w:r>
               <w:rPr>
                 <w:rStyle w:val="Lienhypertexte"/>
@@ -790,7 +790,7 @@
                 <w:noProof/>
                 <w:webHidden/>
               </w:rPr>
-              <w:instrText xml:space="preserve"> PAGEREF _Toc213900115 \h </w:instrText>
+              <w:instrText xml:space="preserve"> PAGEREF _Toc213900758 \h </w:instrText>
             </w:r>
             <w:r>
               <w:rPr>
@@ -836,7 +836,7 @@
               <w14:ligatures w14:val="standardContextual"/>
             </w:rPr>
           </w:pPr>
-          <w:hyperlink w:anchor="_Toc213900116" w:history="1">
+          <w:hyperlink w:anchor="_Toc213900759" w:history="1">
             <w:r>
               <w:rPr>
                 <w:rStyle w:val="Lienhypertexte"/>
@@ -871,7 +871,7 @@
                 <w:noProof/>
                 <w:webHidden/>
               </w:rPr>
-              <w:instrText xml:space="preserve"> PAGEREF _Toc213900116 \h </w:instrText>
+              <w:instrText xml:space="preserve"> PAGEREF _Toc213900759 \h </w:instrText>
             </w:r>
             <w:r>
               <w:rPr>
@@ -917,21 +917,13 @@
               <w14:ligatures w14:val="standardContextual"/>
             </w:rPr>
           </w:pPr>
-          <w:hyperlink w:anchor="_Toc213900117" w:history="1">
-            <w:r>
-              <w:rPr>
-                <w:rStyle w:val="Lienhypertexte"/>
-                <w:rFonts w:asciiTheme="majorHAnsi" w:hAnsiTheme="majorHAnsi"/>
-                <w:noProof/>
-              </w:rPr>
-              <w:t>4.1.</w:t>
-            </w:r>
+          <w:hyperlink w:anchor="_Toc213900760" w:history="1">
             <w:r>
               <w:rPr>
                 <w:rStyle w:val="Lienhypertexte"/>
                 <w:noProof/>
               </w:rPr>
-              <w:t xml:space="preserve"> Ajouter un event</w:t>
+              <w:t>4.1. Ajouter un event</w:t>
             </w:r>
             <w:r>
               <w:rPr>
@@ -952,7 +944,7 @@
                 <w:noProof/>
                 <w:webHidden/>
               </w:rPr>
-              <w:instrText xml:space="preserve"> PAGEREF _Toc213900117 \h </w:instrText>
+              <w:instrText xml:space="preserve"> PAGEREF _Toc213900760 \h </w:instrText>
             </w:r>
             <w:r>
               <w:rPr>
@@ -998,7 +990,7 @@
               <w14:ligatures w14:val="standardContextual"/>
             </w:rPr>
           </w:pPr>
-          <w:hyperlink w:anchor="_Toc213900118" w:history="1">
+          <w:hyperlink w:anchor="_Toc213900761" w:history="1">
             <w:r>
               <w:rPr>
                 <w:rStyle w:val="Lienhypertexte"/>
@@ -1012,7 +1004,7 @@
                 <w:rStyle w:val="Lienhypertexte"/>
                 <w:noProof/>
               </w:rPr>
-              <w:t xml:space="preserve"> Page du des remplacements</w:t>
+              <w:t xml:space="preserve"> Page des remplacements</w:t>
             </w:r>
             <w:r>
               <w:rPr>
@@ -1033,7 +1025,7 @@
                 <w:noProof/>
                 <w:webHidden/>
               </w:rPr>
-              <w:instrText xml:space="preserve"> PAGEREF _Toc213900118 \h </w:instrText>
+              <w:instrText xml:space="preserve"> PAGEREF _Toc213900761 \h </w:instrText>
             </w:r>
             <w:r>
               <w:rPr>
@@ -1079,7 +1071,7 @@
               <w14:ligatures w14:val="standardContextual"/>
             </w:rPr>
           </w:pPr>
-          <w:hyperlink w:anchor="_Toc213900119" w:history="1">
+          <w:hyperlink w:anchor="_Toc213900762" w:history="1">
             <w:r>
               <w:rPr>
                 <w:rStyle w:val="Lienhypertexte"/>
@@ -1093,7 +1085,7 @@
                 <w:rStyle w:val="Lienhypertexte"/>
                 <w:noProof/>
               </w:rPr>
-              <w:t xml:space="preserve"> Page du des réglages</w:t>
+              <w:t xml:space="preserve"> Page des réglages</w:t>
             </w:r>
             <w:r>
               <w:rPr>
@@ -1114,7 +1106,7 @@
                 <w:noProof/>
                 <w:webHidden/>
               </w:rPr>
-              <w:instrText xml:space="preserve"> PAGEREF _Toc213900119 \h </w:instrText>
+              <w:instrText xml:space="preserve"> PAGEREF _Toc213900762 \h </w:instrText>
             </w:r>
             <w:r>
               <w:rPr>
@@ -1160,21 +1152,94 @@
               <w14:ligatures w14:val="standardContextual"/>
             </w:rPr>
           </w:pPr>
-          <w:hyperlink w:anchor="_Toc213900120" w:history="1">
+          <w:hyperlink w:anchor="_Toc213900763" w:history="1">
+            <w:r>
+              <w:rPr>
+                <w:rStyle w:val="Lienhypertexte"/>
+                <w:noProof/>
+              </w:rPr>
+              <w:t>6.1. Page de Profil</w:t>
+            </w:r>
+            <w:r>
+              <w:rPr>
+                <w:noProof/>
+                <w:webHidden/>
+              </w:rPr>
+              <w:tab/>
+            </w:r>
+            <w:r>
+              <w:rPr>
+                <w:noProof/>
+                <w:webHidden/>
+              </w:rPr>
+              <w:fldChar w:fldCharType="begin"/>
+            </w:r>
+            <w:r>
+              <w:rPr>
+                <w:noProof/>
+                <w:webHidden/>
+              </w:rPr>
+              <w:instrText xml:space="preserve"> PAGEREF _Toc213900763 \h </w:instrText>
+            </w:r>
+            <w:r>
+              <w:rPr>
+                <w:noProof/>
+                <w:webHidden/>
+              </w:rPr>
+            </w:r>
+            <w:r>
+              <w:rPr>
+                <w:noProof/>
+                <w:webHidden/>
+              </w:rPr>
+              <w:fldChar w:fldCharType="separate"/>
+            </w:r>
+            <w:r>
+              <w:rPr>
+                <w:noProof/>
+                <w:webHidden/>
+              </w:rPr>
+              <w:t>10</w:t>
+            </w:r>
+            <w:r>
+              <w:rPr>
+                <w:noProof/>
+                <w:webHidden/>
+              </w:rPr>
+              <w:fldChar w:fldCharType="end"/>
+            </w:r>
+          </w:hyperlink>
+        </w:p>
+        <w:p>
+          <w:pPr>
+            <w:pStyle w:val="TM2"/>
+            <w:tabs>
+              <w:tab w:val="right" w:leader="dot" w:pos="9062"/>
+            </w:tabs>
+            <w:rPr>
+              <w:noProof/>
+              <w:kern w:val="2"/>
+              <w:sz w:val="24"/>
+              <w:szCs w:val="24"/>
+              <w:lang w:eastAsia="fr-FR"/>
+              <w14:ligatures w14:val="standardContextual"/>
+            </w:rPr>
+          </w:pPr>
+          <w:hyperlink w:anchor="_Toc213900764" w:history="1">
             <w:r>
               <w:rPr>
                 <w:rStyle w:val="Lienhypertexte"/>
                 <w:rFonts w:asciiTheme="majorHAnsi" w:hAnsiTheme="majorHAnsi"/>
                 <w:noProof/>
               </w:rPr>
-              <w:t>6.1.</w:t>
+              <w:t>6.2.</w:t>
             </w:r>
             <w:r>
               <w:rPr>
                 <w:rStyle w:val="Lienhypertexte"/>
                 <w:noProof/>
               </w:rPr>
-              <w:t xml:space="preserve"> Page du des réglages</w:t>
+              <w:t xml:space="preserve"> Page de L’admin</w:t>
             </w:r>
             <w:r>
               <w:rPr>
@@ -1195,7 +1260,7 @@
                 <w:noProof/>
                 <w:webHidden/>
               </w:rPr>
-              <w:instrText xml:space="preserve"> PAGEREF _Toc213900120 \h </w:instrText>
+              <w:instrText xml:space="preserve"> PAGEREF _Toc213900764 \h </w:instrText>
             </w:r>
             <w:r>
               <w:rPr>
@@ -1215,7 +1280,88 @@
                 <w:noProof/>
                 <w:webHidden/>
               </w:rPr>
-              <w:t>10</w:t>
+              <w:t>11</w:t>
+            </w:r>
+            <w:r>
+              <w:rPr>
+                <w:noProof/>
+                <w:webHidden/>
+              </w:rPr>
+              <w:fldChar w:fldCharType="end"/>
+            </w:r>
+          </w:hyperlink>
+        </w:p>
+        <w:p>
+          <w:pPr>
+            <w:pStyle w:val="TM2"/>
+            <w:tabs>
+              <w:tab w:val="right" w:leader="dot" w:pos="9062"/>
+            </w:tabs>
+            <w:rPr>
+              <w:noProof/>
+              <w:kern w:val="2"/>
+              <w:sz w:val="24"/>
+              <w:szCs w:val="24"/>
+              <w:lang w:eastAsia="fr-FR"/>
+              <w14:ligatures w14:val="standardContextual"/>
+            </w:rPr>
+          </w:pPr>
+          <w:hyperlink w:anchor="_Toc213900765" w:history="1">
+            <w:r>
+              <w:rPr>
+                <w:rStyle w:val="Lienhypertexte"/>
+                <w:rFonts w:asciiTheme="majorHAnsi" w:hAnsiTheme="majorHAnsi"/>
+                <w:noProof/>
+              </w:rPr>
+              <w:t>6.3.</w:t>
+            </w:r>
+            <w:r>
+              <w:rPr>
+                <w:rStyle w:val="Lienhypertexte"/>
+                <w:noProof/>
+              </w:rPr>
+              <w:t xml:space="preserve"> Page de L’admin</w:t>
+            </w:r>
+            <w:r>
+              <w:rPr>
+                <w:noProof/>
+                <w:webHidden/>
+              </w:rPr>
+              <w:tab/>
+            </w:r>
+            <w:r>
+              <w:rPr>
+                <w:noProof/>
+                <w:webHidden/>
+              </w:rPr>
+              <w:fldChar w:fldCharType="begin"/>
+            </w:r>
+            <w:r>
+              <w:rPr>
+                <w:noProof/>
+                <w:webHidden/>
+              </w:rPr>
+              <w:instrText xml:space="preserve"> PAGEREF _Toc213900765 \h </w:instrText>
+            </w:r>
+            <w:r>
+              <w:rPr>
+                <w:noProof/>
+                <w:webHidden/>
+              </w:rPr>
+            </w:r>
+            <w:r>
+              <w:rPr>
+                <w:noProof/>
+                <w:webHidden/>
+              </w:rPr>
+              <w:fldChar w:fldCharType="separate"/>
+            </w:r>
+            <w:r>
+              <w:rPr>
+                <w:noProof/>
+                <w:webHidden/>
+              </w:rPr>
+              <w:t>12</w:t>
             </w:r>
             <w:r>
               <w:rPr>
@@ -1287,7 +1433,7 @@
           <w:szCs w:val="36"/>
         </w:rPr>
       </w:pPr>
-      <w:bookmarkStart w:id="0" w:name="_Toc213900113"/>
+      <w:bookmarkStart w:id="0" w:name="_Toc213900756"/>
       <w:r>
         <w:rPr>
           <w:szCs w:val="36"/>
@@ -1300,57 +1446,9 @@
     <w:p>
       <w:pPr>
         <w:rPr>
-          <w:rFonts w:cstheme="minorHAnsi"/>
+          <w:lang w:eastAsia="fr-CH"/>
         </w:rPr>
       </w:pPr>
-      <w:r>
-        <w:rPr>
-          <w:rFonts w:cstheme="minorHAnsi"/>
-        </w:rPr>
-        <w:t>L’objectif de ce document est de décrire les tests effectués avant livraison, sur le logiciel « </w:t>
-      </w:r>
-      <w:proofErr w:type="spellStart"/>
-      <w:r>
-        <w:rPr>
-          <w:rFonts w:cstheme="minorHAnsi"/>
-        </w:rPr>
-        <w:t>Voting</w:t>
-      </w:r>
-      <w:proofErr w:type="spellEnd"/>
-      <w:r>
-        <w:rPr>
-          <w:rFonts w:cstheme="minorHAnsi"/>
-        </w:rPr>
-        <w:t xml:space="preserve"> </w:t>
-      </w:r>
-      <w:proofErr w:type="spellStart"/>
-      <w:r>
-        <w:rPr>
-          <w:rFonts w:cstheme="minorHAnsi"/>
-        </w:rPr>
-        <w:t>Card</w:t>
-      </w:r>
-      <w:proofErr w:type="spellEnd"/>
-      <w:r>
-        <w:rPr>
-          <w:rFonts w:cstheme="minorHAnsi"/>
-        </w:rPr>
-        <w:t xml:space="preserve"> </w:t>
-      </w:r>
-      <w:proofErr w:type="spellStart"/>
-      <w:r>
-        <w:rPr>
-          <w:rFonts w:cstheme="minorHAnsi"/>
-        </w:rPr>
-        <w:t>Print</w:t>
-      </w:r>
-      <w:proofErr w:type="spellEnd"/>
-      <w:r>
-        <w:rPr>
-          <w:rFonts w:cstheme="minorHAnsi"/>
-        </w:rPr>
-        <w:t xml:space="preserve"> Service ». Les captures d’écrans présentés sont mises à jour de manière ponctuelle, elles ne sont donc pas systématiquement représentatives du rendu de la dernière version du logiciel.</w:t>
-      </w:r>
     </w:p>
     <w:p>
       <w:pPr>
@@ -1360,7 +1458,7 @@
           <w:szCs w:val="36"/>
         </w:rPr>
       </w:pPr>
-      <w:bookmarkStart w:id="1" w:name="_Toc213900114"/>
+      <w:bookmarkStart w:id="1" w:name="_Toc213900757"/>
       <w:r>
         <w:rPr>
           <w:rFonts w:cstheme="minorHAnsi"/>
@@ -1663,7 +1761,7 @@
           <w:szCs w:val="36"/>
         </w:rPr>
       </w:pPr>
-      <w:bookmarkStart w:id="2" w:name="_Toc213900115"/>
+      <w:bookmarkStart w:id="2" w:name="_Toc213900758"/>
       <w:r>
         <w:rPr>
           <w:szCs w:val="36"/>
@@ -2260,7 +2358,7 @@
           <w:szCs w:val="36"/>
         </w:rPr>
       </w:pPr>
-      <w:bookmarkStart w:id="3" w:name="_Toc213900116"/>
+      <w:bookmarkStart w:id="3" w:name="_Toc213900759"/>
       <w:r>
         <w:rPr>
           <w:szCs w:val="36"/>
@@ -2806,7 +2904,7 @@
           <w:szCs w:val="36"/>
         </w:rPr>
       </w:pPr>
-      <w:bookmarkStart w:id="4" w:name="_Toc213900117"/>
+      <w:bookmarkStart w:id="4" w:name="_Toc213900760"/>
       <w:r>
         <w:rPr>
           <w:szCs w:val="36"/>
@@ -3958,13 +4056,13 @@
         </w:rPr>
         <w:br w:type="page"/>
       </w:r>
-      <w:bookmarkStart w:id="5" w:name="_Toc213900118"/>
+      <w:bookmarkStart w:id="5" w:name="_Toc213900761"/>
       <w:r>
         <w:rPr>
           <w:szCs w:val="36"/>
         </w:rPr>
         <w:lastRenderedPageBreak/>
-        <w:t xml:space="preserve">Page du </w:t>
+        <w:t xml:space="preserve">Page </w:t>
       </w:r>
       <w:r>
         <w:rPr>
@@ -4530,7 +4628,7 @@
           <w:szCs w:val="36"/>
         </w:rPr>
       </w:pPr>
-      <w:bookmarkStart w:id="6" w:name="_Toc213900119"/>
+      <w:bookmarkStart w:id="6" w:name="_Toc213900762"/>
       <w:r>
         <w:rPr>
           <w:szCs w:val="36"/>
@@ -4542,7 +4640,7 @@
         <w:rPr>
           <w:szCs w:val="36"/>
         </w:rPr>
-        <w:t xml:space="preserve">du des </w:t>
+        <w:t xml:space="preserve">des </w:t>
       </w:r>
       <w:r>
         <w:rPr>
@@ -5076,9 +5174,6 @@
     <w:p>
       <w:pPr>
         <w:pStyle w:val="Titre2"/>
-        <w:rPr>
-          <w:szCs w:val="36"/>
-        </w:rPr>
       </w:pPr>
       <w:r>
         <w:rPr>
@@ -5088,21 +5183,15 @@
         </w:rPr>
         <w:br w:type="page"/>
       </w:r>
-      <w:bookmarkStart w:id="7" w:name="_Toc213900120"/>
+      <w:bookmarkStart w:id="7" w:name="_Toc213900763"/>
       <w:r>
-        <w:rPr>
-          <w:szCs w:val="36"/>
-        </w:rPr>
         <w:lastRenderedPageBreak/>
         <w:t xml:space="preserve">Page </w:t>
       </w:r>
-      <w:bookmarkEnd w:id="7"/>
       <w:r>
-        <w:rPr>
-          <w:szCs w:val="36"/>
-        </w:rPr>
         <w:t>de Profil</w:t>
       </w:r>
+      <w:bookmarkEnd w:id="7"/>
     </w:p>
     <w:p>
       <w:pPr>
@@ -5122,10 +5211,10 @@
       </w:pPr>
       <w:r>
         <w:drawing>
-          <wp:inline distT="0" distB="0" distL="0" distR="0" wp14:anchorId="4C858501" wp14:editId="394C5D7E">
-            <wp:extent cx="2754809" cy="5790722"/>
-            <wp:effectExtent l="0" t="0" r="1270" b="635"/>
-            <wp:docPr id="520517721" name="Image 1" descr="Une image contenant capture d’écran, gadget, Appareil de communication, Appareil mobile&#10;&#10;Description générée automatiquement"/>
+          <wp:inline distT="0" distB="0" distL="0" distR="0" wp14:anchorId="4C858501" wp14:editId="12F76A3D">
+            <wp:extent cx="2719244" cy="5790722"/>
+            <wp:effectExtent l="0" t="0" r="0" b="635"/>
+            <wp:docPr id="520517721" name="Image 1"/>
             <wp:cNvGraphicFramePr>
               <a:graphicFrameLocks xmlns:a="http://schemas.openxmlformats.org/drawingml/2006/main" noChangeAspect="1"/>
             </wp:cNvGraphicFramePr>
@@ -5133,11 +5222,11 @@
               <a:graphicData uri="http://schemas.openxmlformats.org/drawingml/2006/picture">
                 <pic:pic xmlns:pic="http://schemas.openxmlformats.org/drawingml/2006/picture">
                   <pic:nvPicPr>
-                    <pic:cNvPr id="520517721" name="Image 1" descr="Une image contenant capture d’écran, gadget, Appareil de communication, Appareil mobile&#10;&#10;Description générée automatiquement"/>
+                    <pic:cNvPr id="520517721" name="Image 1"/>
                     <pic:cNvPicPr/>
                   </pic:nvPicPr>
                   <pic:blipFill>
-                    <a:blip r:embed="rId15">
+                    <a:blip r:embed="rId16">
                       <a:extLst>
                         <a:ext uri="{28A0092B-C50C-407E-A947-70E740481C1C}">
                           <a14:useLocalDpi xmlns:a14="http://schemas.microsoft.com/office/drawing/2010/main" val="0"/>
@@ -5151,7 +5240,7 @@
                   <pic:spPr>
                     <a:xfrm>
                       <a:off x="0" y="0"/>
-                      <a:ext cx="2754809" cy="5790722"/>
+                      <a:ext cx="2719244" cy="5790722"/>
                     </a:xfrm>
                     <a:prstGeom prst="rect">
                       <a:avLst/>
@@ -5625,6 +5714,1099 @@
         </w:rPr>
       </w:pPr>
     </w:p>
+    <w:p>
+      <w:pPr>
+        <w:pStyle w:val="Titre2"/>
+        <w:numPr>
+          <w:ilvl w:val="1"/>
+          <w:numId w:val="5"/>
+        </w:numPr>
+      </w:pPr>
+      <w:bookmarkStart w:id="8" w:name="_Toc213900764"/>
+      <w:r>
+        <w:lastRenderedPageBreak/>
+        <w:t xml:space="preserve">Page de </w:t>
+      </w:r>
+      <w:r>
+        <w:t>L’admin</w:t>
+      </w:r>
+      <w:bookmarkEnd w:id="8"/>
+    </w:p>
+    <w:p>
+      <w:pPr>
+        <w:spacing w:after="200" w:line="276" w:lineRule="auto"/>
+        <w:jc w:val="center"/>
+        <w:rPr>
+          <w:rFonts w:eastAsiaTheme="minorEastAsia"/>
+          <w:b/>
+          <w:bCs/>
+          <w:color w:val="4472C4" w:themeColor="accent1"/>
+          <w:kern w:val="0"/>
+          <w:sz w:val="40"/>
+          <w:szCs w:val="40"/>
+          <w:lang w:eastAsia="fr-CH"/>
+          <w14:ligatures w14:val="none"/>
+        </w:rPr>
+      </w:pPr>
+      <w:r>
+        <w:drawing>
+          <wp:inline distT="0" distB="0" distL="0" distR="0" wp14:anchorId="2C8DE197" wp14:editId="5A142077">
+            <wp:extent cx="2719244" cy="5790722"/>
+            <wp:effectExtent l="0" t="0" r="0" b="635"/>
+            <wp:docPr id="2144779901" name="Image 1" descr="Une image contenant capture d’écran, texte, Appareil de communication, Appareil mobile&#10;&#10;Description générée automatiquement"/>
+            <wp:cNvGraphicFramePr>
+              <a:graphicFrameLocks xmlns:a="http://schemas.openxmlformats.org/drawingml/2006/main" noChangeAspect="1"/>
+            </wp:cNvGraphicFramePr>
+            <a:graphic xmlns:a="http://schemas.openxmlformats.org/drawingml/2006/main">
+              <a:graphicData uri="http://schemas.openxmlformats.org/drawingml/2006/picture">
+                <pic:pic xmlns:pic="http://schemas.openxmlformats.org/drawingml/2006/picture">
+                  <pic:nvPicPr>
+                    <pic:cNvPr id="2144779901" name="Image 1" descr="Une image contenant capture d’écran, texte, Appareil de communication, Appareil mobile&#10;&#10;Description générée automatiquement"/>
+                    <pic:cNvPicPr/>
+                  </pic:nvPicPr>
+                  <pic:blipFill>
+                    <a:blip r:embed="rId16">
+                      <a:extLst>
+                        <a:ext uri="{28A0092B-C50C-407E-A947-70E740481C1C}">
+                          <a14:useLocalDpi xmlns:a14="http://schemas.microsoft.com/office/drawing/2010/main" val="0"/>
+                        </a:ext>
+                      </a:extLst>
+                    </a:blip>
+                    <a:stretch>
+                      <a:fillRect/>
+                    </a:stretch>
+                  </pic:blipFill>
+                  <pic:spPr>
+                    <a:xfrm>
+                      <a:off x="0" y="0"/>
+                      <a:ext cx="2719244" cy="5790722"/>
+                    </a:xfrm>
+                    <a:prstGeom prst="rect">
+                      <a:avLst/>
+                    </a:prstGeom>
+                  </pic:spPr>
+                </pic:pic>
+              </a:graphicData>
+            </a:graphic>
+          </wp:inline>
+        </w:drawing>
+      </w:r>
+    </w:p>
+    <w:tbl>
+      <w:tblPr>
+        <w:tblStyle w:val="Grilledutableau"/>
+        <w:tblW w:w="9288" w:type="dxa"/>
+        <w:tblLayout w:type="fixed"/>
+        <w:tblCellMar>
+          <w:top w:w="85" w:type="dxa"/>
+          <w:bottom w:w="85" w:type="dxa"/>
+        </w:tblCellMar>
+        <w:tblLook w:val="04A0" w:firstRow="1" w:lastRow="0" w:firstColumn="1" w:lastColumn="0" w:noHBand="0" w:noVBand="1"/>
+      </w:tblPr>
+      <w:tblGrid>
+        <w:gridCol w:w="988"/>
+        <w:gridCol w:w="6662"/>
+        <w:gridCol w:w="1638"/>
+      </w:tblGrid>
+      <w:tr>
+        <w:trPr>
+          <w:trHeight w:val="279"/>
+        </w:trPr>
+        <w:tc>
+          <w:tcPr>
+            <w:tcW w:w="988" w:type="dxa"/>
+            <w:shd w:val="clear" w:color="auto" w:fill="F2F2F2" w:themeFill="background1" w:themeFillShade="F2"/>
+          </w:tcPr>
+          <w:p>
+            <w:pPr>
+              <w:autoSpaceDE w:val="0"/>
+              <w:autoSpaceDN w:val="0"/>
+              <w:adjustRightInd w:val="0"/>
+              <w:jc w:val="center"/>
+              <w:rPr>
+                <w:rFonts w:cstheme="minorHAnsi"/>
+                <w:b/>
+                <w:sz w:val="24"/>
+                <w:szCs w:val="24"/>
+              </w:rPr>
+            </w:pPr>
+            <w:r>
+              <w:rPr>
+                <w:rFonts w:cstheme="minorHAnsi"/>
+                <w:b/>
+                <w:sz w:val="24"/>
+                <w:szCs w:val="24"/>
+              </w:rPr>
+              <w:t>Statut</w:t>
+            </w:r>
+          </w:p>
+        </w:tc>
+        <w:tc>
+          <w:tcPr>
+            <w:tcW w:w="6662" w:type="dxa"/>
+            <w:shd w:val="clear" w:color="auto" w:fill="F2F2F2" w:themeFill="background1" w:themeFillShade="F2"/>
+          </w:tcPr>
+          <w:p>
+            <w:pPr>
+              <w:autoSpaceDE w:val="0"/>
+              <w:autoSpaceDN w:val="0"/>
+              <w:adjustRightInd w:val="0"/>
+              <w:rPr>
+                <w:rFonts w:cstheme="minorHAnsi"/>
+                <w:b/>
+                <w:sz w:val="24"/>
+                <w:szCs w:val="24"/>
+              </w:rPr>
+            </w:pPr>
+            <w:r>
+              <w:rPr>
+                <w:rFonts w:cstheme="minorHAnsi"/>
+                <w:b/>
+                <w:sz w:val="24"/>
+                <w:szCs w:val="24"/>
+              </w:rPr>
+              <w:t>Cas de test</w:t>
+            </w:r>
+          </w:p>
+        </w:tc>
+        <w:tc>
+          <w:tcPr>
+            <w:tcW w:w="1638" w:type="dxa"/>
+            <w:shd w:val="clear" w:color="auto" w:fill="F2F2F2" w:themeFill="background1" w:themeFillShade="F2"/>
+          </w:tcPr>
+          <w:p>
+            <w:pPr>
+              <w:autoSpaceDE w:val="0"/>
+              <w:autoSpaceDN w:val="0"/>
+              <w:adjustRightInd w:val="0"/>
+              <w:rPr>
+                <w:rFonts w:cstheme="minorHAnsi"/>
+                <w:b/>
+                <w:sz w:val="24"/>
+                <w:szCs w:val="24"/>
+              </w:rPr>
+            </w:pPr>
+            <w:r>
+              <w:rPr>
+                <w:rFonts w:cstheme="minorHAnsi"/>
+                <w:b/>
+                <w:sz w:val="24"/>
+                <w:szCs w:val="24"/>
+              </w:rPr>
+              <w:t>Commentaire</w:t>
+            </w:r>
+          </w:p>
+        </w:tc>
+      </w:tr>
+      <w:tr>
+        <w:tc>
+          <w:tcPr>
+            <w:tcW w:w="988" w:type="dxa"/>
+          </w:tcPr>
+          <w:p>
+            <w:pPr>
+              <w:autoSpaceDE w:val="0"/>
+              <w:autoSpaceDN w:val="0"/>
+              <w:adjustRightInd w:val="0"/>
+              <w:jc w:val="center"/>
+              <w:rPr>
+                <w:rFonts w:cstheme="minorHAnsi"/>
+                <w:b/>
+                <w:color w:val="00B050"/>
+                <w:sz w:val="24"/>
+                <w:szCs w:val="24"/>
+              </w:rPr>
+            </w:pPr>
+          </w:p>
+        </w:tc>
+        <w:tc>
+          <w:tcPr>
+            <w:tcW w:w="6662" w:type="dxa"/>
+          </w:tcPr>
+          <w:p>
+            <w:pPr>
+              <w:autoSpaceDE w:val="0"/>
+              <w:autoSpaceDN w:val="0"/>
+              <w:adjustRightInd w:val="0"/>
+              <w:rPr>
+                <w:rFonts w:cstheme="minorHAnsi"/>
+                <w:sz w:val="24"/>
+                <w:szCs w:val="24"/>
+              </w:rPr>
+            </w:pPr>
+            <w:r>
+              <w:rPr>
+                <w:rFonts w:cstheme="minorHAnsi"/>
+                <w:sz w:val="24"/>
+                <w:szCs w:val="24"/>
+              </w:rPr>
+              <w:t>Le logo de l’application apparait</w:t>
+            </w:r>
+          </w:p>
+        </w:tc>
+        <w:tc>
+          <w:tcPr>
+            <w:tcW w:w="1638" w:type="dxa"/>
+          </w:tcPr>
+          <w:p>
+            <w:pPr>
+              <w:autoSpaceDE w:val="0"/>
+              <w:autoSpaceDN w:val="0"/>
+              <w:adjustRightInd w:val="0"/>
+              <w:rPr>
+                <w:rFonts w:cstheme="minorHAnsi"/>
+                <w:sz w:val="24"/>
+                <w:szCs w:val="24"/>
+              </w:rPr>
+            </w:pPr>
+          </w:p>
+        </w:tc>
+      </w:tr>
+      <w:tr>
+        <w:tc>
+          <w:tcPr>
+            <w:tcW w:w="988" w:type="dxa"/>
+          </w:tcPr>
+          <w:p>
+            <w:pPr>
+              <w:autoSpaceDE w:val="0"/>
+              <w:autoSpaceDN w:val="0"/>
+              <w:adjustRightInd w:val="0"/>
+              <w:jc w:val="center"/>
+              <w:rPr>
+                <w:rFonts w:cstheme="minorHAnsi"/>
+                <w:b/>
+                <w:color w:val="00B050"/>
+                <w:sz w:val="24"/>
+                <w:szCs w:val="24"/>
+              </w:rPr>
+            </w:pPr>
+          </w:p>
+        </w:tc>
+        <w:tc>
+          <w:tcPr>
+            <w:tcW w:w="6662" w:type="dxa"/>
+          </w:tcPr>
+          <w:p>
+            <w:pPr>
+              <w:autoSpaceDE w:val="0"/>
+              <w:autoSpaceDN w:val="0"/>
+              <w:adjustRightInd w:val="0"/>
+              <w:rPr>
+                <w:rFonts w:cstheme="minorHAnsi"/>
+                <w:sz w:val="24"/>
+                <w:szCs w:val="24"/>
+              </w:rPr>
+            </w:pPr>
+            <w:r>
+              <w:rPr>
+                <w:rFonts w:cstheme="minorHAnsi"/>
+                <w:sz w:val="24"/>
+                <w:szCs w:val="24"/>
+              </w:rPr>
+              <w:t>Un message de bienvenue est écrit</w:t>
+            </w:r>
+          </w:p>
+        </w:tc>
+        <w:tc>
+          <w:tcPr>
+            <w:tcW w:w="1638" w:type="dxa"/>
+          </w:tcPr>
+          <w:p>
+            <w:pPr>
+              <w:autoSpaceDE w:val="0"/>
+              <w:autoSpaceDN w:val="0"/>
+              <w:adjustRightInd w:val="0"/>
+              <w:rPr>
+                <w:rFonts w:cstheme="minorHAnsi"/>
+                <w:sz w:val="24"/>
+                <w:szCs w:val="24"/>
+              </w:rPr>
+            </w:pPr>
+          </w:p>
+        </w:tc>
+      </w:tr>
+      <w:tr>
+        <w:tc>
+          <w:tcPr>
+            <w:tcW w:w="988" w:type="dxa"/>
+          </w:tcPr>
+          <w:p>
+            <w:pPr>
+              <w:autoSpaceDE w:val="0"/>
+              <w:autoSpaceDN w:val="0"/>
+              <w:adjustRightInd w:val="0"/>
+              <w:jc w:val="center"/>
+              <w:rPr>
+                <w:rFonts w:cstheme="minorHAnsi"/>
+                <w:b/>
+                <w:color w:val="00B050"/>
+                <w:sz w:val="24"/>
+                <w:szCs w:val="24"/>
+              </w:rPr>
+            </w:pPr>
+          </w:p>
+        </w:tc>
+        <w:tc>
+          <w:tcPr>
+            <w:tcW w:w="6662" w:type="dxa"/>
+          </w:tcPr>
+          <w:p>
+            <w:pPr>
+              <w:autoSpaceDE w:val="0"/>
+              <w:autoSpaceDN w:val="0"/>
+              <w:adjustRightInd w:val="0"/>
+              <w:rPr>
+                <w:rFonts w:cstheme="minorHAnsi"/>
+                <w:sz w:val="24"/>
+                <w:szCs w:val="24"/>
+              </w:rPr>
+            </w:pPr>
+            <w:r>
+              <w:rPr>
+                <w:rFonts w:cstheme="minorHAnsi"/>
+                <w:sz w:val="24"/>
+                <w:szCs w:val="24"/>
+              </w:rPr>
+              <w:t xml:space="preserve">Un bouton de </w:t>
+            </w:r>
+            <w:proofErr w:type="spellStart"/>
+            <w:r>
+              <w:rPr>
+                <w:rFonts w:cstheme="minorHAnsi"/>
+                <w:sz w:val="24"/>
+                <w:szCs w:val="24"/>
+              </w:rPr>
+              <w:t>Sign</w:t>
+            </w:r>
+            <w:proofErr w:type="spellEnd"/>
+            <w:r>
+              <w:rPr>
+                <w:rFonts w:cstheme="minorHAnsi"/>
+                <w:sz w:val="24"/>
+                <w:szCs w:val="24"/>
+              </w:rPr>
+              <w:t xml:space="preserve"> In est affiché</w:t>
+            </w:r>
+          </w:p>
+        </w:tc>
+        <w:tc>
+          <w:tcPr>
+            <w:tcW w:w="1638" w:type="dxa"/>
+          </w:tcPr>
+          <w:p>
+            <w:pPr>
+              <w:autoSpaceDE w:val="0"/>
+              <w:autoSpaceDN w:val="0"/>
+              <w:adjustRightInd w:val="0"/>
+              <w:rPr>
+                <w:rFonts w:cstheme="minorHAnsi"/>
+                <w:sz w:val="24"/>
+                <w:szCs w:val="24"/>
+              </w:rPr>
+            </w:pPr>
+          </w:p>
+        </w:tc>
+      </w:tr>
+      <w:tr>
+        <w:tc>
+          <w:tcPr>
+            <w:tcW w:w="988" w:type="dxa"/>
+          </w:tcPr>
+          <w:p>
+            <w:pPr>
+              <w:autoSpaceDE w:val="0"/>
+              <w:autoSpaceDN w:val="0"/>
+              <w:adjustRightInd w:val="0"/>
+              <w:jc w:val="center"/>
+              <w:rPr>
+                <w:rFonts w:cstheme="minorHAnsi"/>
+                <w:b/>
+                <w:color w:val="00B050"/>
+                <w:sz w:val="24"/>
+                <w:szCs w:val="24"/>
+              </w:rPr>
+            </w:pPr>
+          </w:p>
+        </w:tc>
+        <w:tc>
+          <w:tcPr>
+            <w:tcW w:w="6662" w:type="dxa"/>
+          </w:tcPr>
+          <w:p>
+            <w:pPr>
+              <w:autoSpaceDE w:val="0"/>
+              <w:autoSpaceDN w:val="0"/>
+              <w:adjustRightInd w:val="0"/>
+              <w:rPr>
+                <w:rFonts w:cstheme="minorHAnsi"/>
+                <w:sz w:val="24"/>
+                <w:szCs w:val="24"/>
+              </w:rPr>
+            </w:pPr>
+            <w:r>
+              <w:rPr>
+                <w:rFonts w:cstheme="minorHAnsi"/>
+                <w:sz w:val="24"/>
+                <w:szCs w:val="24"/>
+              </w:rPr>
+              <w:t>Le click du bouton permet de nous authentifier avec Google</w:t>
+            </w:r>
+          </w:p>
+        </w:tc>
+        <w:tc>
+          <w:tcPr>
+            <w:tcW w:w="1638" w:type="dxa"/>
+          </w:tcPr>
+          <w:p>
+            <w:pPr>
+              <w:autoSpaceDE w:val="0"/>
+              <w:autoSpaceDN w:val="0"/>
+              <w:adjustRightInd w:val="0"/>
+              <w:rPr>
+                <w:rFonts w:cstheme="minorHAnsi"/>
+                <w:sz w:val="24"/>
+                <w:szCs w:val="24"/>
+              </w:rPr>
+            </w:pPr>
+          </w:p>
+        </w:tc>
+      </w:tr>
+      <w:tr>
+        <w:tc>
+          <w:tcPr>
+            <w:tcW w:w="988" w:type="dxa"/>
+          </w:tcPr>
+          <w:p>
+            <w:pPr>
+              <w:autoSpaceDE w:val="0"/>
+              <w:autoSpaceDN w:val="0"/>
+              <w:adjustRightInd w:val="0"/>
+              <w:jc w:val="center"/>
+              <w:rPr>
+                <w:rFonts w:cstheme="minorHAnsi"/>
+                <w:b/>
+                <w:color w:val="00B050"/>
+                <w:sz w:val="24"/>
+                <w:szCs w:val="24"/>
+              </w:rPr>
+            </w:pPr>
+          </w:p>
+        </w:tc>
+        <w:tc>
+          <w:tcPr>
+            <w:tcW w:w="6662" w:type="dxa"/>
+          </w:tcPr>
+          <w:p>
+            <w:pPr>
+              <w:autoSpaceDE w:val="0"/>
+              <w:autoSpaceDN w:val="0"/>
+              <w:adjustRightInd w:val="0"/>
+              <w:rPr>
+                <w:rFonts w:cstheme="minorHAnsi"/>
+                <w:sz w:val="24"/>
+                <w:szCs w:val="24"/>
+              </w:rPr>
+            </w:pPr>
+            <w:r>
+              <w:rPr>
+                <w:rFonts w:cstheme="minorHAnsi"/>
+                <w:sz w:val="24"/>
+                <w:szCs w:val="24"/>
+              </w:rPr>
+              <w:t>Les couleurs de l’application suivent le thème principal</w:t>
+            </w:r>
+          </w:p>
+        </w:tc>
+        <w:tc>
+          <w:tcPr>
+            <w:tcW w:w="1638" w:type="dxa"/>
+          </w:tcPr>
+          <w:p>
+            <w:pPr>
+              <w:autoSpaceDE w:val="0"/>
+              <w:autoSpaceDN w:val="0"/>
+              <w:adjustRightInd w:val="0"/>
+              <w:rPr>
+                <w:rFonts w:cstheme="minorHAnsi"/>
+                <w:sz w:val="24"/>
+                <w:szCs w:val="24"/>
+              </w:rPr>
+            </w:pPr>
+          </w:p>
+        </w:tc>
+      </w:tr>
+    </w:tbl>
+    <w:p>
+      <w:pPr>
+        <w:rPr>
+          <w:rFonts w:eastAsiaTheme="minorEastAsia"/>
+          <w:b/>
+          <w:bCs/>
+          <w:color w:val="4472C4" w:themeColor="accent1"/>
+          <w:kern w:val="0"/>
+          <w:sz w:val="40"/>
+          <w:szCs w:val="40"/>
+          <w:lang w:eastAsia="fr-CH"/>
+          <w14:ligatures w14:val="none"/>
+        </w:rPr>
+      </w:pPr>
+    </w:p>
+    <w:p>
+      <w:pPr>
+        <w:rPr>
+          <w:rFonts w:eastAsiaTheme="minorEastAsia"/>
+          <w:b/>
+          <w:bCs/>
+          <w:color w:val="4472C4" w:themeColor="accent1"/>
+          <w:kern w:val="0"/>
+          <w:sz w:val="40"/>
+          <w:szCs w:val="40"/>
+          <w:lang w:eastAsia="fr-CH"/>
+          <w14:ligatures w14:val="none"/>
+        </w:rPr>
+      </w:pPr>
+      <w:r>
+        <w:rPr>
+          <w:rFonts w:eastAsiaTheme="minorEastAsia"/>
+          <w:b/>
+          <w:bCs/>
+          <w:color w:val="4472C4" w:themeColor="accent1"/>
+          <w:kern w:val="0"/>
+          <w:sz w:val="40"/>
+          <w:szCs w:val="40"/>
+          <w:lang w:eastAsia="fr-CH"/>
+          <w14:ligatures w14:val="none"/>
+        </w:rPr>
+        <w:br w:type="page"/>
+      </w:r>
+    </w:p>
+    <w:p>
+      <w:pPr>
+        <w:pStyle w:val="Titre2"/>
+        <w:numPr>
+          <w:ilvl w:val="1"/>
+          <w:numId w:val="6"/>
+        </w:numPr>
+      </w:pPr>
+      <w:bookmarkStart w:id="9" w:name="_Toc213900765"/>
+      <w:r>
+        <w:lastRenderedPageBreak/>
+        <w:t xml:space="preserve">Page de </w:t>
+      </w:r>
+      <w:r>
+        <w:t>L</w:t>
+      </w:r>
+      <w:bookmarkEnd w:id="9"/>
+      <w:r>
+        <w:t>a Map</w:t>
+      </w:r>
+    </w:p>
+    <w:p>
+      <w:pPr>
+        <w:spacing w:after="200" w:line="276" w:lineRule="auto"/>
+        <w:jc w:val="center"/>
+        <w:rPr>
+          <w:rFonts w:eastAsiaTheme="minorEastAsia"/>
+          <w:b/>
+          <w:bCs/>
+          <w:color w:val="4472C4" w:themeColor="accent1"/>
+          <w:kern w:val="0"/>
+          <w:sz w:val="40"/>
+          <w:szCs w:val="40"/>
+          <w:lang w:eastAsia="fr-CH"/>
+          <w14:ligatures w14:val="none"/>
+        </w:rPr>
+      </w:pPr>
+      <w:r>
+        <w:drawing>
+          <wp:inline distT="0" distB="0" distL="0" distR="0" wp14:anchorId="592C129F" wp14:editId="35F4E43E">
+            <wp:extent cx="2719244" cy="5681898"/>
+            <wp:effectExtent l="0" t="0" r="0" b="0"/>
+            <wp:docPr id="787116262" name="Image 1"/>
+            <wp:cNvGraphicFramePr>
+              <a:graphicFrameLocks xmlns:a="http://schemas.openxmlformats.org/drawingml/2006/main" noChangeAspect="1"/>
+            </wp:cNvGraphicFramePr>
+            <a:graphic xmlns:a="http://schemas.openxmlformats.org/drawingml/2006/main">
+              <a:graphicData uri="http://schemas.openxmlformats.org/drawingml/2006/picture">
+                <pic:pic xmlns:pic="http://schemas.openxmlformats.org/drawingml/2006/picture">
+                  <pic:nvPicPr>
+                    <pic:cNvPr id="787116262" name="Image 1"/>
+                    <pic:cNvPicPr/>
+                  </pic:nvPicPr>
+                  <pic:blipFill>
+                    <a:blip r:embed="rId17">
+                      <a:extLst>
+                        <a:ext uri="{28A0092B-C50C-407E-A947-70E740481C1C}">
+                          <a14:useLocalDpi xmlns:a14="http://schemas.microsoft.com/office/drawing/2010/main" val="0"/>
+                        </a:ext>
+                      </a:extLst>
+                    </a:blip>
+                    <a:stretch>
+                      <a:fillRect/>
+                    </a:stretch>
+                  </pic:blipFill>
+                  <pic:spPr>
+                    <a:xfrm>
+                      <a:off x="0" y="0"/>
+                      <a:ext cx="2719244" cy="5681898"/>
+                    </a:xfrm>
+                    <a:prstGeom prst="rect">
+                      <a:avLst/>
+                    </a:prstGeom>
+                  </pic:spPr>
+                </pic:pic>
+              </a:graphicData>
+            </a:graphic>
+          </wp:inline>
+        </w:drawing>
+      </w:r>
+    </w:p>
+    <w:tbl>
+      <w:tblPr>
+        <w:tblStyle w:val="Grilledutableau"/>
+        <w:tblW w:w="9288" w:type="dxa"/>
+        <w:tblLayout w:type="fixed"/>
+        <w:tblCellMar>
+          <w:top w:w="85" w:type="dxa"/>
+          <w:bottom w:w="85" w:type="dxa"/>
+        </w:tblCellMar>
+        <w:tblLook w:val="04A0" w:firstRow="1" w:lastRow="0" w:firstColumn="1" w:lastColumn="0" w:noHBand="0" w:noVBand="1"/>
+      </w:tblPr>
+      <w:tblGrid>
+        <w:gridCol w:w="988"/>
+        <w:gridCol w:w="6662"/>
+        <w:gridCol w:w="1638"/>
+      </w:tblGrid>
+      <w:tr>
+        <w:trPr>
+          <w:trHeight w:val="279"/>
+        </w:trPr>
+        <w:tc>
+          <w:tcPr>
+            <w:tcW w:w="988" w:type="dxa"/>
+            <w:shd w:val="clear" w:color="auto" w:fill="F2F2F2" w:themeFill="background1" w:themeFillShade="F2"/>
+          </w:tcPr>
+          <w:p>
+            <w:pPr>
+              <w:autoSpaceDE w:val="0"/>
+              <w:autoSpaceDN w:val="0"/>
+              <w:adjustRightInd w:val="0"/>
+              <w:jc w:val="center"/>
+              <w:rPr>
+                <w:rFonts w:cstheme="minorHAnsi"/>
+                <w:b/>
+                <w:sz w:val="24"/>
+                <w:szCs w:val="24"/>
+              </w:rPr>
+            </w:pPr>
+            <w:r>
+              <w:rPr>
+                <w:rFonts w:cstheme="minorHAnsi"/>
+                <w:b/>
+                <w:sz w:val="24"/>
+                <w:szCs w:val="24"/>
+              </w:rPr>
+              <w:t>Statut</w:t>
+            </w:r>
+          </w:p>
+        </w:tc>
+        <w:tc>
+          <w:tcPr>
+            <w:tcW w:w="6662" w:type="dxa"/>
+            <w:shd w:val="clear" w:color="auto" w:fill="F2F2F2" w:themeFill="background1" w:themeFillShade="F2"/>
+          </w:tcPr>
+          <w:p>
+            <w:pPr>
+              <w:autoSpaceDE w:val="0"/>
+              <w:autoSpaceDN w:val="0"/>
+              <w:adjustRightInd w:val="0"/>
+              <w:rPr>
+                <w:rFonts w:cstheme="minorHAnsi"/>
+                <w:b/>
+                <w:sz w:val="24"/>
+                <w:szCs w:val="24"/>
+              </w:rPr>
+            </w:pPr>
+            <w:r>
+              <w:rPr>
+                <w:rFonts w:cstheme="minorHAnsi"/>
+                <w:b/>
+                <w:sz w:val="24"/>
+                <w:szCs w:val="24"/>
+              </w:rPr>
+              <w:t>Cas de test</w:t>
+            </w:r>
+          </w:p>
+        </w:tc>
+        <w:tc>
+          <w:tcPr>
+            <w:tcW w:w="1638" w:type="dxa"/>
+            <w:shd w:val="clear" w:color="auto" w:fill="F2F2F2" w:themeFill="background1" w:themeFillShade="F2"/>
+          </w:tcPr>
+          <w:p>
+            <w:pPr>
+              <w:autoSpaceDE w:val="0"/>
+              <w:autoSpaceDN w:val="0"/>
+              <w:adjustRightInd w:val="0"/>
+              <w:rPr>
+                <w:rFonts w:cstheme="minorHAnsi"/>
+                <w:b/>
+                <w:sz w:val="24"/>
+                <w:szCs w:val="24"/>
+              </w:rPr>
+            </w:pPr>
+            <w:r>
+              <w:rPr>
+                <w:rFonts w:cstheme="minorHAnsi"/>
+                <w:b/>
+                <w:sz w:val="24"/>
+                <w:szCs w:val="24"/>
+              </w:rPr>
+              <w:t>Commentaire</w:t>
+            </w:r>
+          </w:p>
+        </w:tc>
+      </w:tr>
+      <w:tr>
+        <w:tc>
+          <w:tcPr>
+            <w:tcW w:w="988" w:type="dxa"/>
+          </w:tcPr>
+          <w:p>
+            <w:pPr>
+              <w:autoSpaceDE w:val="0"/>
+              <w:autoSpaceDN w:val="0"/>
+              <w:adjustRightInd w:val="0"/>
+              <w:jc w:val="center"/>
+              <w:rPr>
+                <w:rFonts w:cstheme="minorHAnsi"/>
+                <w:b/>
+                <w:color w:val="00B050"/>
+                <w:sz w:val="24"/>
+                <w:szCs w:val="24"/>
+              </w:rPr>
+            </w:pPr>
+          </w:p>
+        </w:tc>
+        <w:tc>
+          <w:tcPr>
+            <w:tcW w:w="6662" w:type="dxa"/>
+          </w:tcPr>
+          <w:p>
+            <w:pPr>
+              <w:autoSpaceDE w:val="0"/>
+              <w:autoSpaceDN w:val="0"/>
+              <w:adjustRightInd w:val="0"/>
+              <w:rPr>
+                <w:rFonts w:cstheme="minorHAnsi"/>
+                <w:sz w:val="24"/>
+                <w:szCs w:val="24"/>
+              </w:rPr>
+            </w:pPr>
+            <w:r>
+              <w:rPr>
+                <w:rFonts w:cstheme="minorHAnsi"/>
+                <w:sz w:val="24"/>
+                <w:szCs w:val="24"/>
+              </w:rPr>
+              <w:t>Le logo de l’application apparait</w:t>
+            </w:r>
+          </w:p>
+        </w:tc>
+        <w:tc>
+          <w:tcPr>
+            <w:tcW w:w="1638" w:type="dxa"/>
+          </w:tcPr>
+          <w:p>
+            <w:pPr>
+              <w:autoSpaceDE w:val="0"/>
+              <w:autoSpaceDN w:val="0"/>
+              <w:adjustRightInd w:val="0"/>
+              <w:rPr>
+                <w:rFonts w:cstheme="minorHAnsi"/>
+                <w:sz w:val="24"/>
+                <w:szCs w:val="24"/>
+              </w:rPr>
+            </w:pPr>
+          </w:p>
+        </w:tc>
+      </w:tr>
+      <w:tr>
+        <w:tc>
+          <w:tcPr>
+            <w:tcW w:w="988" w:type="dxa"/>
+          </w:tcPr>
+          <w:p>
+            <w:pPr>
+              <w:autoSpaceDE w:val="0"/>
+              <w:autoSpaceDN w:val="0"/>
+              <w:adjustRightInd w:val="0"/>
+              <w:jc w:val="center"/>
+              <w:rPr>
+                <w:rFonts w:cstheme="minorHAnsi"/>
+                <w:b/>
+                <w:color w:val="00B050"/>
+                <w:sz w:val="24"/>
+                <w:szCs w:val="24"/>
+              </w:rPr>
+            </w:pPr>
+          </w:p>
+        </w:tc>
+        <w:tc>
+          <w:tcPr>
+            <w:tcW w:w="6662" w:type="dxa"/>
+          </w:tcPr>
+          <w:p>
+            <w:pPr>
+              <w:autoSpaceDE w:val="0"/>
+              <w:autoSpaceDN w:val="0"/>
+              <w:adjustRightInd w:val="0"/>
+              <w:rPr>
+                <w:rFonts w:cstheme="minorHAnsi"/>
+                <w:sz w:val="24"/>
+                <w:szCs w:val="24"/>
+              </w:rPr>
+            </w:pPr>
+            <w:r>
+              <w:rPr>
+                <w:rFonts w:cstheme="minorHAnsi"/>
+                <w:sz w:val="24"/>
+                <w:szCs w:val="24"/>
+              </w:rPr>
+              <w:t>Un message de bienvenue est écrit</w:t>
+            </w:r>
+          </w:p>
+        </w:tc>
+        <w:tc>
+          <w:tcPr>
+            <w:tcW w:w="1638" w:type="dxa"/>
+          </w:tcPr>
+          <w:p>
+            <w:pPr>
+              <w:autoSpaceDE w:val="0"/>
+              <w:autoSpaceDN w:val="0"/>
+              <w:adjustRightInd w:val="0"/>
+              <w:rPr>
+                <w:rFonts w:cstheme="minorHAnsi"/>
+                <w:sz w:val="24"/>
+                <w:szCs w:val="24"/>
+              </w:rPr>
+            </w:pPr>
+          </w:p>
+        </w:tc>
+      </w:tr>
+      <w:tr>
+        <w:tc>
+          <w:tcPr>
+            <w:tcW w:w="988" w:type="dxa"/>
+          </w:tcPr>
+          <w:p>
+            <w:pPr>
+              <w:autoSpaceDE w:val="0"/>
+              <w:autoSpaceDN w:val="0"/>
+              <w:adjustRightInd w:val="0"/>
+              <w:jc w:val="center"/>
+              <w:rPr>
+                <w:rFonts w:cstheme="minorHAnsi"/>
+                <w:b/>
+                <w:color w:val="00B050"/>
+                <w:sz w:val="24"/>
+                <w:szCs w:val="24"/>
+              </w:rPr>
+            </w:pPr>
+          </w:p>
+        </w:tc>
+        <w:tc>
+          <w:tcPr>
+            <w:tcW w:w="6662" w:type="dxa"/>
+          </w:tcPr>
+          <w:p>
+            <w:pPr>
+              <w:autoSpaceDE w:val="0"/>
+              <w:autoSpaceDN w:val="0"/>
+              <w:adjustRightInd w:val="0"/>
+              <w:rPr>
+                <w:rFonts w:cstheme="minorHAnsi"/>
+                <w:sz w:val="24"/>
+                <w:szCs w:val="24"/>
+              </w:rPr>
+            </w:pPr>
+            <w:r>
+              <w:rPr>
+                <w:rFonts w:cstheme="minorHAnsi"/>
+                <w:sz w:val="24"/>
+                <w:szCs w:val="24"/>
+              </w:rPr>
+              <w:t xml:space="preserve">Un bouton de </w:t>
+            </w:r>
+            <w:proofErr w:type="spellStart"/>
+            <w:r>
+              <w:rPr>
+                <w:rFonts w:cstheme="minorHAnsi"/>
+                <w:sz w:val="24"/>
+                <w:szCs w:val="24"/>
+              </w:rPr>
+              <w:t>Sign</w:t>
+            </w:r>
+            <w:proofErr w:type="spellEnd"/>
+            <w:r>
+              <w:rPr>
+                <w:rFonts w:cstheme="minorHAnsi"/>
+                <w:sz w:val="24"/>
+                <w:szCs w:val="24"/>
+              </w:rPr>
+              <w:t xml:space="preserve"> In est affiché</w:t>
+            </w:r>
+          </w:p>
+        </w:tc>
+        <w:tc>
+          <w:tcPr>
+            <w:tcW w:w="1638" w:type="dxa"/>
+          </w:tcPr>
+          <w:p>
+            <w:pPr>
+              <w:autoSpaceDE w:val="0"/>
+              <w:autoSpaceDN w:val="0"/>
+              <w:adjustRightInd w:val="0"/>
+              <w:rPr>
+                <w:rFonts w:cstheme="minorHAnsi"/>
+                <w:sz w:val="24"/>
+                <w:szCs w:val="24"/>
+              </w:rPr>
+            </w:pPr>
+          </w:p>
+        </w:tc>
+      </w:tr>
+      <w:tr>
+        <w:tc>
+          <w:tcPr>
+            <w:tcW w:w="988" w:type="dxa"/>
+          </w:tcPr>
+          <w:p>
+            <w:pPr>
+              <w:autoSpaceDE w:val="0"/>
+              <w:autoSpaceDN w:val="0"/>
+              <w:adjustRightInd w:val="0"/>
+              <w:jc w:val="center"/>
+              <w:rPr>
+                <w:rFonts w:cstheme="minorHAnsi"/>
+                <w:b/>
+                <w:color w:val="00B050"/>
+                <w:sz w:val="24"/>
+                <w:szCs w:val="24"/>
+              </w:rPr>
+            </w:pPr>
+          </w:p>
+        </w:tc>
+        <w:tc>
+          <w:tcPr>
+            <w:tcW w:w="6662" w:type="dxa"/>
+          </w:tcPr>
+          <w:p>
+            <w:pPr>
+              <w:autoSpaceDE w:val="0"/>
+              <w:autoSpaceDN w:val="0"/>
+              <w:adjustRightInd w:val="0"/>
+              <w:rPr>
+                <w:rFonts w:cstheme="minorHAnsi"/>
+                <w:sz w:val="24"/>
+                <w:szCs w:val="24"/>
+              </w:rPr>
+            </w:pPr>
+            <w:r>
+              <w:rPr>
+                <w:rFonts w:cstheme="minorHAnsi"/>
+                <w:sz w:val="24"/>
+                <w:szCs w:val="24"/>
+              </w:rPr>
+              <w:t>Le click du bouton permet de nous authentifier avec Google</w:t>
+            </w:r>
+          </w:p>
+        </w:tc>
+        <w:tc>
+          <w:tcPr>
+            <w:tcW w:w="1638" w:type="dxa"/>
+          </w:tcPr>
+          <w:p>
+            <w:pPr>
+              <w:autoSpaceDE w:val="0"/>
+              <w:autoSpaceDN w:val="0"/>
+              <w:adjustRightInd w:val="0"/>
+              <w:rPr>
+                <w:rFonts w:cstheme="minorHAnsi"/>
+                <w:sz w:val="24"/>
+                <w:szCs w:val="24"/>
+              </w:rPr>
+            </w:pPr>
+          </w:p>
+        </w:tc>
+      </w:tr>
+      <w:tr>
+        <w:tc>
+          <w:tcPr>
+            <w:tcW w:w="988" w:type="dxa"/>
+          </w:tcPr>
+          <w:p>
+            <w:pPr>
+              <w:autoSpaceDE w:val="0"/>
+              <w:autoSpaceDN w:val="0"/>
+              <w:adjustRightInd w:val="0"/>
+              <w:jc w:val="center"/>
+              <w:rPr>
+                <w:rFonts w:cstheme="minorHAnsi"/>
+                <w:b/>
+                <w:color w:val="00B050"/>
+                <w:sz w:val="24"/>
+                <w:szCs w:val="24"/>
+              </w:rPr>
+            </w:pPr>
+          </w:p>
+        </w:tc>
+        <w:tc>
+          <w:tcPr>
+            <w:tcW w:w="6662" w:type="dxa"/>
+          </w:tcPr>
+          <w:p>
+            <w:pPr>
+              <w:autoSpaceDE w:val="0"/>
+              <w:autoSpaceDN w:val="0"/>
+              <w:adjustRightInd w:val="0"/>
+              <w:rPr>
+                <w:rFonts w:cstheme="minorHAnsi"/>
+                <w:sz w:val="24"/>
+                <w:szCs w:val="24"/>
+              </w:rPr>
+            </w:pPr>
+            <w:r>
+              <w:rPr>
+                <w:rFonts w:cstheme="minorHAnsi"/>
+                <w:sz w:val="24"/>
+                <w:szCs w:val="24"/>
+              </w:rPr>
+              <w:t>Les couleurs de l’application suivent le thème principal</w:t>
+            </w:r>
+          </w:p>
+        </w:tc>
+        <w:tc>
+          <w:tcPr>
+            <w:tcW w:w="1638" w:type="dxa"/>
+          </w:tcPr>
+          <w:p>
+            <w:pPr>
+              <w:autoSpaceDE w:val="0"/>
+              <w:autoSpaceDN w:val="0"/>
+              <w:adjustRightInd w:val="0"/>
+              <w:rPr>
+                <w:rFonts w:cstheme="minorHAnsi"/>
+                <w:sz w:val="24"/>
+                <w:szCs w:val="24"/>
+              </w:rPr>
+            </w:pPr>
+          </w:p>
+        </w:tc>
+      </w:tr>
+    </w:tbl>
     <w:p>
       <w:pPr>
         <w:rPr>
@@ -5983,11 +7165,6 @@
         <w:pPr>
           <w:ind w:left="454" w:hanging="170"/>
         </w:pPr>
-        <w:rPr>
-          <w:rFonts w:asciiTheme="majorHAnsi" w:hAnsiTheme="majorHAnsi" w:hint="default"/>
-          <w:sz w:val="36"/>
-          <w:szCs w:val="36"/>
-        </w:rPr>
       </w:lvl>
     </w:lvlOverride>
     <w:lvlOverride w:ilvl="2">
@@ -6270,6 +7447,319 @@
         <w:lvlJc w:val="left"/>
         <w:pPr>
           <w:ind w:left="3146" w:hanging="170"/>
+        </w:pPr>
+        <w:rPr>
+          <w:rFonts w:asciiTheme="majorHAnsi" w:hAnsiTheme="majorHAnsi" w:hint="default"/>
+          <w:sz w:val="22"/>
+        </w:rPr>
+      </w:lvl>
+    </w:lvlOverride>
+  </w:num>
+  <w:num w:numId="5" w16cid:durableId="266082088">
+    <w:abstractNumId w:val="2"/>
+    <w:lvlOverride w:ilvl="0">
+      <w:lvl w:ilvl="0">
+        <w:start w:val="1"/>
+        <w:numFmt w:val="decimal"/>
+        <w:pStyle w:val="Titre1"/>
+        <w:suff w:val="space"/>
+        <w:lvlText w:val="%1."/>
+        <w:lvlJc w:val="left"/>
+        <w:pPr>
+          <w:ind w:left="170" w:hanging="170"/>
+        </w:pPr>
+        <w:rPr>
+          <w:rFonts w:asciiTheme="majorHAnsi" w:hAnsiTheme="majorHAnsi" w:hint="default"/>
+          <w:sz w:val="28"/>
+        </w:rPr>
+      </w:lvl>
+    </w:lvlOverride>
+    <w:lvlOverride w:ilvl="1">
+      <w:lvl w:ilvl="1">
+        <w:start w:val="1"/>
+        <w:numFmt w:val="decimal"/>
+        <w:pStyle w:val="Titre2"/>
+        <w:suff w:val="space"/>
+        <w:lvlText w:val="%1.%2."/>
+        <w:lvlJc w:val="left"/>
+        <w:pPr>
+          <w:ind w:left="454" w:hanging="170"/>
+        </w:pPr>
+        <w:rPr>
+          <w:rFonts w:asciiTheme="majorHAnsi" w:hAnsiTheme="majorHAnsi" w:hint="default"/>
+          <w:sz w:val="26"/>
+        </w:rPr>
+      </w:lvl>
+    </w:lvlOverride>
+    <w:lvlOverride w:ilvl="2">
+      <w:lvl w:ilvl="2">
+        <w:start w:val="1"/>
+        <w:numFmt w:val="decimal"/>
+        <w:pStyle w:val="Titre3"/>
+        <w:suff w:val="space"/>
+        <w:lvlText w:val="%1.%2.%3."/>
+        <w:lvlJc w:val="left"/>
+        <w:pPr>
+          <w:ind w:left="6833" w:hanging="170"/>
+        </w:pPr>
+        <w:rPr>
+          <w:rFonts w:asciiTheme="majorHAnsi" w:hAnsiTheme="majorHAnsi" w:hint="default"/>
+          <w:sz w:val="24"/>
+        </w:rPr>
+      </w:lvl>
+    </w:lvlOverride>
+    <w:lvlOverride w:ilvl="3">
+      <w:lvl w:ilvl="3">
+        <w:start w:val="1"/>
+        <w:numFmt w:val="decimal"/>
+        <w:pStyle w:val="Titre4"/>
+        <w:suff w:val="space"/>
+        <w:lvlText w:val="%1.%2.%3.%4."/>
+        <w:lvlJc w:val="left"/>
+        <w:pPr>
+          <w:ind w:left="1021" w:hanging="170"/>
+        </w:pPr>
+        <w:rPr>
+          <w:rFonts w:asciiTheme="majorHAnsi" w:hAnsiTheme="majorHAnsi" w:hint="default"/>
+          <w:sz w:val="22"/>
+        </w:rPr>
+      </w:lvl>
+    </w:lvlOverride>
+    <w:lvlOverride w:ilvl="4">
+      <w:lvl w:ilvl="4">
+        <w:start w:val="1"/>
+        <w:numFmt w:val="decimal"/>
+        <w:pStyle w:val="Titre5"/>
+        <w:suff w:val="space"/>
+        <w:lvlText w:val="%1.%2.%3.%4.%5."/>
+        <w:lvlJc w:val="left"/>
+        <w:pPr>
+          <w:ind w:left="1304" w:hanging="170"/>
+        </w:pPr>
+        <w:rPr>
+          <w:rFonts w:asciiTheme="majorHAnsi" w:hAnsiTheme="majorHAnsi" w:hint="default"/>
+          <w:sz w:val="22"/>
+        </w:rPr>
+      </w:lvl>
+    </w:lvlOverride>
+    <w:lvlOverride w:ilvl="5">
+      <w:lvl w:ilvl="5">
+        <w:start w:val="1"/>
+        <w:numFmt w:val="decimal"/>
+        <w:pStyle w:val="Titre6"/>
+        <w:suff w:val="space"/>
+        <w:lvlText w:val="%1.%2.%3.%4.%5.%6."/>
+        <w:lvlJc w:val="left"/>
+        <w:pPr>
+          <w:ind w:left="1588" w:hanging="170"/>
+        </w:pPr>
+        <w:rPr>
+          <w:rFonts w:asciiTheme="majorHAnsi" w:hAnsiTheme="majorHAnsi" w:hint="default"/>
+          <w:sz w:val="22"/>
+        </w:rPr>
+      </w:lvl>
+    </w:lvlOverride>
+    <w:lvlOverride w:ilvl="6">
+      <w:lvl w:ilvl="6">
+        <w:start w:val="1"/>
+        <w:numFmt w:val="decimal"/>
+        <w:pStyle w:val="Titre7"/>
+        <w:suff w:val="space"/>
+        <w:lvlText w:val="%1.%2.%3.%4.%5.%6.%7."/>
+        <w:lvlJc w:val="left"/>
+        <w:pPr>
+          <w:ind w:left="1871" w:hanging="170"/>
+        </w:pPr>
+        <w:rPr>
+          <w:rFonts w:asciiTheme="majorHAnsi" w:hAnsiTheme="majorHAnsi" w:hint="default"/>
+          <w:sz w:val="22"/>
+        </w:rPr>
+      </w:lvl>
+    </w:lvlOverride>
+    <w:lvlOverride w:ilvl="7">
+      <w:lvl w:ilvl="7">
+        <w:start w:val="1"/>
+        <w:numFmt w:val="decimal"/>
+        <w:pStyle w:val="Titre8"/>
+        <w:suff w:val="space"/>
+        <w:lvlText w:val="%1.%2.%3.%4.%5.%6.%7.%8."/>
+        <w:lvlJc w:val="left"/>
+        <w:pPr>
+          <w:ind w:left="2155" w:hanging="170"/>
+        </w:pPr>
+        <w:rPr>
+          <w:rFonts w:asciiTheme="majorHAnsi" w:hAnsiTheme="majorHAnsi" w:hint="default"/>
+          <w:sz w:val="22"/>
+        </w:rPr>
+      </w:lvl>
+    </w:lvlOverride>
+    <w:lvlOverride w:ilvl="8">
+      <w:lvl w:ilvl="8">
+        <w:start w:val="1"/>
+        <w:numFmt w:val="decimal"/>
+        <w:pStyle w:val="Titre9"/>
+        <w:suff w:val="space"/>
+        <w:lvlText w:val="%1.%2.%3.%4.%5.%6.%7.%8.%9."/>
+        <w:lvlJc w:val="left"/>
+        <w:pPr>
+          <w:ind w:left="2438" w:hanging="170"/>
+        </w:pPr>
+        <w:rPr>
+          <w:rFonts w:asciiTheme="majorHAnsi" w:hAnsiTheme="majorHAnsi" w:hint="default"/>
+          <w:sz w:val="22"/>
+        </w:rPr>
+      </w:lvl>
+    </w:lvlOverride>
+  </w:num>
+  <w:num w:numId="6" w16cid:durableId="1410233929">
+    <w:abstractNumId w:val="2"/>
+    <w:lvlOverride w:ilvl="0">
+      <w:lvl w:ilvl="0">
+        <w:start w:val="1"/>
+        <w:numFmt w:val="decimal"/>
+        <w:pStyle w:val="Titre1"/>
+        <w:suff w:val="space"/>
+        <w:lvlText w:val="%1."/>
+        <w:lvlJc w:val="left"/>
+        <w:pPr>
+          <w:ind w:left="170" w:hanging="170"/>
+        </w:pPr>
+        <w:rPr>
+          <w:rFonts w:asciiTheme="majorHAnsi" w:hAnsiTheme="majorHAnsi" w:hint="default"/>
+          <w:sz w:val="28"/>
+        </w:rPr>
+      </w:lvl>
+    </w:lvlOverride>
+    <w:lvlOverride w:ilvl="1">
+      <w:lvl w:ilvl="1">
+        <w:start w:val="1"/>
+        <w:numFmt w:val="decimal"/>
+        <w:pStyle w:val="Titre2"/>
+        <w:suff w:val="space"/>
+        <w:lvlText w:val="%1.%2."/>
+        <w:lvlJc w:val="left"/>
+        <w:pPr>
+          <w:ind w:left="454" w:hanging="170"/>
+        </w:pPr>
+        <w:rPr>
+          <w:rFonts w:asciiTheme="majorHAnsi" w:hAnsiTheme="majorHAnsi" w:hint="default"/>
+          <w:sz w:val="36"/>
+          <w:szCs w:val="36"/>
+        </w:rPr>
+      </w:lvl>
+    </w:lvlOverride>
+    <w:lvlOverride w:ilvl="2">
+      <w:lvl w:ilvl="2">
+        <w:start w:val="1"/>
+        <w:numFmt w:val="decimal"/>
+        <w:pStyle w:val="Titre3"/>
+        <w:suff w:val="space"/>
+        <w:lvlText w:val="%1.%2.%3."/>
+        <w:lvlJc w:val="left"/>
+        <w:pPr>
+          <w:ind w:left="6833" w:hanging="170"/>
+        </w:pPr>
+        <w:rPr>
+          <w:rFonts w:asciiTheme="majorHAnsi" w:hAnsiTheme="majorHAnsi" w:hint="default"/>
+          <w:sz w:val="24"/>
+        </w:rPr>
+      </w:lvl>
+    </w:lvlOverride>
+    <w:lvlOverride w:ilvl="3">
+      <w:lvl w:ilvl="3">
+        <w:start w:val="1"/>
+        <w:numFmt w:val="decimal"/>
+        <w:pStyle w:val="Titre4"/>
+        <w:suff w:val="space"/>
+        <w:lvlText w:val="%1.%2.%3.%4."/>
+        <w:lvlJc w:val="left"/>
+        <w:pPr>
+          <w:ind w:left="1021" w:hanging="170"/>
+        </w:pPr>
+        <w:rPr>
+          <w:rFonts w:asciiTheme="majorHAnsi" w:hAnsiTheme="majorHAnsi" w:hint="default"/>
+          <w:sz w:val="22"/>
+        </w:rPr>
+      </w:lvl>
+    </w:lvlOverride>
+    <w:lvlOverride w:ilvl="4">
+      <w:lvl w:ilvl="4">
+        <w:start w:val="1"/>
+        <w:numFmt w:val="decimal"/>
+        <w:pStyle w:val="Titre5"/>
+        <w:suff w:val="space"/>
+        <w:lvlText w:val="%1.%2.%3.%4.%5."/>
+        <w:lvlJc w:val="left"/>
+        <w:pPr>
+          <w:ind w:left="1304" w:hanging="170"/>
+        </w:pPr>
+        <w:rPr>
+          <w:rFonts w:asciiTheme="majorHAnsi" w:hAnsiTheme="majorHAnsi" w:hint="default"/>
+          <w:sz w:val="22"/>
+        </w:rPr>
+      </w:lvl>
+    </w:lvlOverride>
+    <w:lvlOverride w:ilvl="5">
+      <w:lvl w:ilvl="5">
+        <w:start w:val="1"/>
+        <w:numFmt w:val="decimal"/>
+        <w:pStyle w:val="Titre6"/>
+        <w:suff w:val="space"/>
+        <w:lvlText w:val="%1.%2.%3.%4.%5.%6."/>
+        <w:lvlJc w:val="left"/>
+        <w:pPr>
+          <w:ind w:left="1588" w:hanging="170"/>
+        </w:pPr>
+        <w:rPr>
+          <w:rFonts w:asciiTheme="majorHAnsi" w:hAnsiTheme="majorHAnsi" w:hint="default"/>
+          <w:sz w:val="22"/>
+        </w:rPr>
+      </w:lvl>
+    </w:lvlOverride>
+    <w:lvlOverride w:ilvl="6">
+      <w:lvl w:ilvl="6">
+        <w:start w:val="1"/>
+        <w:numFmt w:val="decimal"/>
+        <w:pStyle w:val="Titre7"/>
+        <w:suff w:val="space"/>
+        <w:lvlText w:val="%1.%2.%3.%4.%5.%6.%7."/>
+        <w:lvlJc w:val="left"/>
+        <w:pPr>
+          <w:ind w:left="1871" w:hanging="170"/>
+        </w:pPr>
+        <w:rPr>
+          <w:rFonts w:asciiTheme="majorHAnsi" w:hAnsiTheme="majorHAnsi" w:hint="default"/>
+          <w:sz w:val="22"/>
+        </w:rPr>
+      </w:lvl>
+    </w:lvlOverride>
+    <w:lvlOverride w:ilvl="7">
+      <w:lvl w:ilvl="7">
+        <w:start w:val="1"/>
+        <w:numFmt w:val="decimal"/>
+        <w:pStyle w:val="Titre8"/>
+        <w:suff w:val="space"/>
+        <w:lvlText w:val="%1.%2.%3.%4.%5.%6.%7.%8."/>
+        <w:lvlJc w:val="left"/>
+        <w:pPr>
+          <w:ind w:left="2155" w:hanging="170"/>
+        </w:pPr>
+        <w:rPr>
+          <w:rFonts w:asciiTheme="majorHAnsi" w:hAnsiTheme="majorHAnsi" w:hint="default"/>
+          <w:sz w:val="22"/>
+        </w:rPr>
+      </w:lvl>
+    </w:lvlOverride>
+    <w:lvlOverride w:ilvl="8">
+      <w:lvl w:ilvl="8">
+        <w:start w:val="1"/>
+        <w:numFmt w:val="decimal"/>
+        <w:pStyle w:val="Titre9"/>
+        <w:suff w:val="space"/>
+        <w:lvlText w:val="%1.%2.%3.%4.%5.%6.%7.%8.%9."/>
+        <w:lvlJc w:val="left"/>
+        <w:pPr>
+          <w:ind w:left="2438" w:hanging="170"/>
         </w:pPr>
         <w:rPr>
           <w:rFonts w:asciiTheme="majorHAnsi" w:hAnsiTheme="majorHAnsi" w:hint="default"/>
@@ -6716,7 +8206,7 @@
     <w:uiPriority w:val="9"/>
     <w:unhideWhenUsed/>
     <w:qFormat/>
-    <w:rsid w:val="00A71C39"/>
+    <w:rsid w:val="00E30075"/>
     <w:pPr>
       <w:keepNext/>
       <w:keepLines/>
@@ -7070,7 +8560,7 @@
     <w:basedOn w:val="Policepardfaut"/>
     <w:link w:val="Titre2"/>
     <w:uiPriority w:val="9"/>
-    <w:rsid w:val="00A71C39"/>
+    <w:rsid w:val="00E30075"/>
     <w:rPr>
       <w:rFonts w:eastAsiaTheme="majorEastAsia" w:cstheme="majorBidi"/>
       <w:b/>

</xml_diff>

<commit_message>
feat: add an e2e test for the login to add event
</commit_message>
<xml_diff>
--- a/doc/protocole de test.docx
+++ b/doc/protocole de test.docx
@@ -533,9 +533,14 @@
     <w:sdt>
       <w:sdtPr>
         <w:rPr>
-          <w:rFonts w:cstheme="minorHAnsi"/>
+          <w:rFonts w:eastAsiaTheme="minorHAnsi" w:cstheme="minorHAnsi"/>
           <w:b/>
           <w:bCs/>
+          <w:kern w:val="2"/>
+          <w:sz w:val="24"/>
+          <w:szCs w:val="24"/>
+          <w:lang w:eastAsia="en-US"/>
+          <w14:ligatures w14:val="standardContextual"/>
         </w:rPr>
         <w:id w:val="776717782"/>
         <w:docPartObj>
@@ -545,14 +550,9 @@
       </w:sdtPr>
       <w:sdtEndPr>
         <w:rPr>
-          <w:rFonts w:eastAsiaTheme="minorHAnsi"/>
           <w:b w:val="0"/>
           <w:bCs w:val="0"/>
-          <w:kern w:val="2"/>
           <w:sz w:val="18"/>
-          <w:szCs w:val="24"/>
-          <w:lang w:eastAsia="en-US"/>
-          <w14:ligatures w14:val="standardContextual"/>
         </w:rPr>
       </w:sdtEndPr>
       <w:sdtContent>
@@ -592,11 +592,11 @@
             </w:rPr>
             <w:fldChar w:fldCharType="separate"/>
           </w:r>
-          <w:hyperlink w:anchor="_Toc213900756" w:history="1">
+          <w:hyperlink w:anchor="_Toc213989023" w:history="1">
             <w:r>
               <w:rPr>
                 <w:rStyle w:val="Lienhypertexte"/>
-                <w:rFonts w:asciiTheme="majorHAnsi" w:hAnsiTheme="majorHAnsi"/>
+                <w:rFonts w:asciiTheme="majorHAnsi" w:hAnsiTheme="majorHAnsi" w:cstheme="minorHAnsi"/>
                 <w:noProof/>
               </w:rPr>
               <w:t>1.</w:t>
@@ -604,9 +604,10 @@
             <w:r>
               <w:rPr>
                 <w:rStyle w:val="Lienhypertexte"/>
+                <w:rFonts w:cstheme="minorHAnsi"/>
                 <w:noProof/>
               </w:rPr>
-              <w:t xml:space="preserve"> Introduction</w:t>
+              <w:t xml:space="preserve"> Nomenclature</w:t>
             </w:r>
             <w:r>
               <w:rPr>
@@ -627,7 +628,7 @@
                 <w:noProof/>
                 <w:webHidden/>
               </w:rPr>
-              <w:instrText xml:space="preserve"> PAGEREF _Toc213900756 \h </w:instrText>
+              <w:instrText xml:space="preserve"> PAGEREF _Toc213989023 \h </w:instrText>
             </w:r>
             <w:r>
               <w:rPr>
@@ -673,11 +674,11 @@
               <w14:ligatures w14:val="standardContextual"/>
             </w:rPr>
           </w:pPr>
-          <w:hyperlink w:anchor="_Toc213900757" w:history="1">
+          <w:hyperlink w:anchor="_Toc213989024" w:history="1">
             <w:r>
               <w:rPr>
                 <w:rStyle w:val="Lienhypertexte"/>
-                <w:rFonts w:asciiTheme="majorHAnsi" w:hAnsiTheme="majorHAnsi" w:cstheme="minorHAnsi"/>
+                <w:rFonts w:asciiTheme="majorHAnsi" w:hAnsiTheme="majorHAnsi"/>
                 <w:noProof/>
               </w:rPr>
               <w:t>2.</w:t>
@@ -685,10 +686,9 @@
             <w:r>
               <w:rPr>
                 <w:rStyle w:val="Lienhypertexte"/>
-                <w:rFonts w:cstheme="minorHAnsi"/>
                 <w:noProof/>
               </w:rPr>
-              <w:t xml:space="preserve"> Nomenclature</w:t>
+              <w:t xml:space="preserve"> Page de Log In</w:t>
             </w:r>
             <w:r>
               <w:rPr>
@@ -709,7 +709,7 @@
                 <w:noProof/>
                 <w:webHidden/>
               </w:rPr>
-              <w:instrText xml:space="preserve"> PAGEREF _Toc213900757 \h </w:instrText>
+              <w:instrText xml:space="preserve"> PAGEREF _Toc213989024 \h </w:instrText>
             </w:r>
             <w:r>
               <w:rPr>
@@ -729,7 +729,7 @@
                 <w:noProof/>
                 <w:webHidden/>
               </w:rPr>
-              <w:t>3</w:t>
+              <w:t>4</w:t>
             </w:r>
             <w:r>
               <w:rPr>
@@ -755,7 +755,7 @@
               <w14:ligatures w14:val="standardContextual"/>
             </w:rPr>
           </w:pPr>
-          <w:hyperlink w:anchor="_Toc213900758" w:history="1">
+          <w:hyperlink w:anchor="_Toc213989025" w:history="1">
             <w:r>
               <w:rPr>
                 <w:rStyle w:val="Lienhypertexte"/>
@@ -769,7 +769,7 @@
                 <w:rStyle w:val="Lienhypertexte"/>
                 <w:noProof/>
               </w:rPr>
-              <w:t xml:space="preserve"> Page de Log In</w:t>
+              <w:t xml:space="preserve"> Page du Calendrier</w:t>
             </w:r>
             <w:r>
               <w:rPr>
@@ -790,7 +790,7 @@
                 <w:noProof/>
                 <w:webHidden/>
               </w:rPr>
-              <w:instrText xml:space="preserve"> PAGEREF _Toc213900758 \h </w:instrText>
+              <w:instrText xml:space="preserve"> PAGEREF _Toc213989025 \h </w:instrText>
             </w:r>
             <w:r>
               <w:rPr>
@@ -810,7 +810,80 @@
                 <w:noProof/>
                 <w:webHidden/>
               </w:rPr>
-              <w:t>4</w:t>
+              <w:t>5</w:t>
+            </w:r>
+            <w:r>
+              <w:rPr>
+                <w:noProof/>
+                <w:webHidden/>
+              </w:rPr>
+              <w:fldChar w:fldCharType="end"/>
+            </w:r>
+          </w:hyperlink>
+        </w:p>
+        <w:p>
+          <w:pPr>
+            <w:pStyle w:val="TM2"/>
+            <w:tabs>
+              <w:tab w:val="right" w:leader="dot" w:pos="9062"/>
+            </w:tabs>
+            <w:rPr>
+              <w:noProof/>
+              <w:kern w:val="2"/>
+              <w:sz w:val="24"/>
+              <w:szCs w:val="24"/>
+              <w:lang w:eastAsia="fr-FR"/>
+              <w14:ligatures w14:val="standardContextual"/>
+            </w:rPr>
+          </w:pPr>
+          <w:hyperlink w:anchor="_Toc213989026" w:history="1">
+            <w:r>
+              <w:rPr>
+                <w:rStyle w:val="Lienhypertexte"/>
+                <w:noProof/>
+              </w:rPr>
+              <w:t>3.1. Ajouter un event</w:t>
+            </w:r>
+            <w:r>
+              <w:rPr>
+                <w:noProof/>
+                <w:webHidden/>
+              </w:rPr>
+              <w:tab/>
+            </w:r>
+            <w:r>
+              <w:rPr>
+                <w:noProof/>
+                <w:webHidden/>
+              </w:rPr>
+              <w:fldChar w:fldCharType="begin"/>
+            </w:r>
+            <w:r>
+              <w:rPr>
+                <w:noProof/>
+                <w:webHidden/>
+              </w:rPr>
+              <w:instrText xml:space="preserve"> PAGEREF _Toc213989026 \h </w:instrText>
+            </w:r>
+            <w:r>
+              <w:rPr>
+                <w:noProof/>
+                <w:webHidden/>
+              </w:rPr>
+            </w:r>
+            <w:r>
+              <w:rPr>
+                <w:noProof/>
+                <w:webHidden/>
+              </w:rPr>
+              <w:fldChar w:fldCharType="separate"/>
+            </w:r>
+            <w:r>
+              <w:rPr>
+                <w:noProof/>
+                <w:webHidden/>
+              </w:rPr>
+              <w:t>6</w:t>
             </w:r>
             <w:r>
               <w:rPr>
@@ -836,7 +909,7 @@
               <w14:ligatures w14:val="standardContextual"/>
             </w:rPr>
           </w:pPr>
-          <w:hyperlink w:anchor="_Toc213900759" w:history="1">
+          <w:hyperlink w:anchor="_Toc213989027" w:history="1">
             <w:r>
               <w:rPr>
                 <w:rStyle w:val="Lienhypertexte"/>
@@ -850,7 +923,7 @@
                 <w:rStyle w:val="Lienhypertexte"/>
                 <w:noProof/>
               </w:rPr>
-              <w:t xml:space="preserve"> Page du Calendrier</w:t>
+              <w:t xml:space="preserve"> Page des remplacements</w:t>
             </w:r>
             <w:r>
               <w:rPr>
@@ -871,7 +944,7 @@
                 <w:noProof/>
                 <w:webHidden/>
               </w:rPr>
-              <w:instrText xml:space="preserve"> PAGEREF _Toc213900759 \h </w:instrText>
+              <w:instrText xml:space="preserve"> PAGEREF _Toc213989027 \h </w:instrText>
             </w:r>
             <w:r>
               <w:rPr>
@@ -891,7 +964,7 @@
                 <w:noProof/>
                 <w:webHidden/>
               </w:rPr>
-              <w:t>5</w:t>
+              <w:t>8</w:t>
             </w:r>
             <w:r>
               <w:rPr>
@@ -917,13 +990,13 @@
               <w14:ligatures w14:val="standardContextual"/>
             </w:rPr>
           </w:pPr>
-          <w:hyperlink w:anchor="_Toc213900760" w:history="1">
+          <w:hyperlink w:anchor="_Toc213989028" w:history="1">
             <w:r>
               <w:rPr>
                 <w:rStyle w:val="Lienhypertexte"/>
                 <w:noProof/>
               </w:rPr>
-              <w:t>4.1. Ajouter un event</w:t>
+              <w:t>4.1. En attente d’une réponse</w:t>
             </w:r>
             <w:r>
               <w:rPr>
@@ -944,7 +1017,7 @@
                 <w:noProof/>
                 <w:webHidden/>
               </w:rPr>
-              <w:instrText xml:space="preserve"> PAGEREF _Toc213900760 \h </w:instrText>
+              <w:instrText xml:space="preserve"> PAGEREF _Toc213989028 \h </w:instrText>
             </w:r>
             <w:r>
               <w:rPr>
@@ -964,7 +1037,7 @@
                 <w:noProof/>
                 <w:webHidden/>
               </w:rPr>
-              <w:t>6</w:t>
+              <w:t>9</w:t>
             </w:r>
             <w:r>
               <w:rPr>
@@ -990,7 +1063,7 @@
               <w14:ligatures w14:val="standardContextual"/>
             </w:rPr>
           </w:pPr>
-          <w:hyperlink w:anchor="_Toc213900761" w:history="1">
+          <w:hyperlink w:anchor="_Toc213989029" w:history="1">
             <w:r>
               <w:rPr>
                 <w:rStyle w:val="Lienhypertexte"/>
@@ -1004,7 +1077,7 @@
                 <w:rStyle w:val="Lienhypertexte"/>
                 <w:noProof/>
               </w:rPr>
-              <w:t xml:space="preserve"> Page des remplacements</w:t>
+              <w:t xml:space="preserve"> Page des réglages</w:t>
             </w:r>
             <w:r>
               <w:rPr>
@@ -1025,7 +1098,7 @@
                 <w:noProof/>
                 <w:webHidden/>
               </w:rPr>
-              <w:instrText xml:space="preserve"> PAGEREF _Toc213900761 \h </w:instrText>
+              <w:instrText xml:space="preserve"> PAGEREF _Toc213989029 \h </w:instrText>
             </w:r>
             <w:r>
               <w:rPr>
@@ -1045,88 +1118,7 @@
                 <w:noProof/>
                 <w:webHidden/>
               </w:rPr>
-              <w:t>8</w:t>
-            </w:r>
-            <w:r>
-              <w:rPr>
-                <w:noProof/>
-                <w:webHidden/>
-              </w:rPr>
-              <w:fldChar w:fldCharType="end"/>
-            </w:r>
-          </w:hyperlink>
-        </w:p>
-        <w:p>
-          <w:pPr>
-            <w:pStyle w:val="TM1"/>
-            <w:tabs>
-              <w:tab w:val="right" w:leader="dot" w:pos="9062"/>
-            </w:tabs>
-            <w:rPr>
-              <w:noProof/>
-              <w:kern w:val="2"/>
-              <w:sz w:val="24"/>
-              <w:szCs w:val="24"/>
-              <w:lang w:eastAsia="fr-FR"/>
-              <w14:ligatures w14:val="standardContextual"/>
-            </w:rPr>
-          </w:pPr>
-          <w:hyperlink w:anchor="_Toc213900762" w:history="1">
-            <w:r>
-              <w:rPr>
-                <w:rStyle w:val="Lienhypertexte"/>
-                <w:rFonts w:asciiTheme="majorHAnsi" w:hAnsiTheme="majorHAnsi"/>
-                <w:noProof/>
-              </w:rPr>
-              <w:t>6.</w:t>
-            </w:r>
-            <w:r>
-              <w:rPr>
-                <w:rStyle w:val="Lienhypertexte"/>
-                <w:noProof/>
-              </w:rPr>
-              <w:t xml:space="preserve"> Page des réglages</w:t>
-            </w:r>
-            <w:r>
-              <w:rPr>
-                <w:noProof/>
-                <w:webHidden/>
-              </w:rPr>
-              <w:tab/>
-            </w:r>
-            <w:r>
-              <w:rPr>
-                <w:noProof/>
-                <w:webHidden/>
-              </w:rPr>
-              <w:fldChar w:fldCharType="begin"/>
-            </w:r>
-            <w:r>
-              <w:rPr>
-                <w:noProof/>
-                <w:webHidden/>
-              </w:rPr>
-              <w:instrText xml:space="preserve"> PAGEREF _Toc213900762 \h </w:instrText>
-            </w:r>
-            <w:r>
-              <w:rPr>
-                <w:noProof/>
-                <w:webHidden/>
-              </w:rPr>
-            </w:r>
-            <w:r>
-              <w:rPr>
-                <w:noProof/>
-                <w:webHidden/>
-              </w:rPr>
-              <w:fldChar w:fldCharType="separate"/>
-            </w:r>
-            <w:r>
-              <w:rPr>
-                <w:noProof/>
-                <w:webHidden/>
-              </w:rPr>
-              <w:t>9</w:t>
+              <w:t>10</w:t>
             </w:r>
             <w:r>
               <w:rPr>
@@ -1152,13 +1144,13 @@
               <w14:ligatures w14:val="standardContextual"/>
             </w:rPr>
           </w:pPr>
-          <w:hyperlink w:anchor="_Toc213900763" w:history="1">
+          <w:hyperlink w:anchor="_Toc213989030" w:history="1">
             <w:r>
               <w:rPr>
                 <w:rStyle w:val="Lienhypertexte"/>
                 <w:noProof/>
               </w:rPr>
-              <w:t>6.1. Page de Profil</w:t>
+              <w:t>5.1. Page de Profil</w:t>
             </w:r>
             <w:r>
               <w:rPr>
@@ -1179,7 +1171,7 @@
                 <w:noProof/>
                 <w:webHidden/>
               </w:rPr>
-              <w:instrText xml:space="preserve"> PAGEREF _Toc213900763 \h </w:instrText>
+              <w:instrText xml:space="preserve"> PAGEREF _Toc213989030 \h </w:instrText>
             </w:r>
             <w:r>
               <w:rPr>
@@ -1199,7 +1191,7 @@
                 <w:noProof/>
                 <w:webHidden/>
               </w:rPr>
-              <w:t>10</w:t>
+              <w:t>11</w:t>
             </w:r>
             <w:r>
               <w:rPr>
@@ -1225,14 +1217,14 @@
               <w14:ligatures w14:val="standardContextual"/>
             </w:rPr>
           </w:pPr>
-          <w:hyperlink w:anchor="_Toc213900764" w:history="1">
+          <w:hyperlink w:anchor="_Toc213989031" w:history="1">
             <w:r>
               <w:rPr>
                 <w:rStyle w:val="Lienhypertexte"/>
                 <w:rFonts w:asciiTheme="majorHAnsi" w:hAnsiTheme="majorHAnsi"/>
                 <w:noProof/>
               </w:rPr>
-              <w:t>6.2.</w:t>
+              <w:t>5.2.</w:t>
             </w:r>
             <w:r>
               <w:rPr>
@@ -1260,7 +1252,7 @@
                 <w:noProof/>
                 <w:webHidden/>
               </w:rPr>
-              <w:instrText xml:space="preserve"> PAGEREF _Toc213900764 \h </w:instrText>
+              <w:instrText xml:space="preserve"> PAGEREF _Toc213989031 \h </w:instrText>
             </w:r>
             <w:r>
               <w:rPr>
@@ -1280,7 +1272,7 @@
                 <w:noProof/>
                 <w:webHidden/>
               </w:rPr>
-              <w:t>11</w:t>
+              <w:t>12</w:t>
             </w:r>
             <w:r>
               <w:rPr>
@@ -1306,21 +1298,21 @@
               <w14:ligatures w14:val="standardContextual"/>
             </w:rPr>
           </w:pPr>
-          <w:hyperlink w:anchor="_Toc213900765" w:history="1">
+          <w:hyperlink w:anchor="_Toc213989032" w:history="1">
             <w:r>
               <w:rPr>
                 <w:rStyle w:val="Lienhypertexte"/>
                 <w:rFonts w:asciiTheme="majorHAnsi" w:hAnsiTheme="majorHAnsi"/>
                 <w:noProof/>
               </w:rPr>
-              <w:t>6.3.</w:t>
+              <w:t>5.3.</w:t>
             </w:r>
             <w:r>
               <w:rPr>
                 <w:rStyle w:val="Lienhypertexte"/>
                 <w:noProof/>
               </w:rPr>
-              <w:t xml:space="preserve"> Page de L’admin</w:t>
+              <w:t xml:space="preserve"> Page de La Map</w:t>
             </w:r>
             <w:r>
               <w:rPr>
@@ -1341,7 +1333,7 @@
                 <w:noProof/>
                 <w:webHidden/>
               </w:rPr>
-              <w:instrText xml:space="preserve"> PAGEREF _Toc213900765 \h </w:instrText>
+              <w:instrText xml:space="preserve"> PAGEREF _Toc213989032 \h </w:instrText>
             </w:r>
             <w:r>
               <w:rPr>
@@ -1361,7 +1353,7 @@
                 <w:noProof/>
                 <w:webHidden/>
               </w:rPr>
-              <w:t>12</w:t>
+              <w:t>13</w:t>
             </w:r>
             <w:r>
               <w:rPr>
@@ -1430,43 +1422,20 @@
       <w:pPr>
         <w:pStyle w:val="Titre1"/>
         <w:rPr>
+          <w:rFonts w:cstheme="minorHAnsi"/>
           <w:szCs w:val="36"/>
         </w:rPr>
       </w:pPr>
-      <w:bookmarkStart w:id="0" w:name="_Toc213900756"/>
+      <w:bookmarkStart w:id="0" w:name="_Toc213989023"/>
       <w:r>
         <w:rPr>
+          <w:rFonts w:cstheme="minorHAnsi"/>
           <w:szCs w:val="36"/>
         </w:rPr>
         <w:lastRenderedPageBreak/>
-        <w:t>Introduction</w:t>
+        <w:t>Nomenclature</w:t>
       </w:r>
       <w:bookmarkEnd w:id="0"/>
-    </w:p>
-    <w:p>
-      <w:pPr>
-        <w:rPr>
-          <w:lang w:eastAsia="fr-CH"/>
-        </w:rPr>
-      </w:pPr>
-    </w:p>
-    <w:p>
-      <w:pPr>
-        <w:pStyle w:val="Titre1"/>
-        <w:rPr>
-          <w:rFonts w:cstheme="minorHAnsi"/>
-          <w:szCs w:val="36"/>
-        </w:rPr>
-      </w:pPr>
-      <w:bookmarkStart w:id="1" w:name="_Toc213900757"/>
-      <w:r>
-        <w:rPr>
-          <w:rFonts w:cstheme="minorHAnsi"/>
-          <w:szCs w:val="36"/>
-        </w:rPr>
-        <w:t>Nomenclature</w:t>
-      </w:r>
-      <w:bookmarkEnd w:id="1"/>
     </w:p>
     <w:tbl>
       <w:tblPr>
@@ -1484,7 +1453,7 @@
       </w:tblGrid>
       <w:tr>
         <w:trPr>
-          <w:trHeight w:val="537"/>
+          <w:trHeight w:val="435"/>
         </w:trPr>
         <w:tc>
           <w:tcPr>
@@ -1539,14 +1508,14 @@
                 <w:sz w:val="24"/>
                 <w:szCs w:val="24"/>
               </w:rPr>
-              <w:t>Respecte le cahier des charges</w:t>
+              <w:t>Fonctionne</w:t>
             </w:r>
           </w:p>
         </w:tc>
       </w:tr>
       <w:tr>
         <w:trPr>
-          <w:trHeight w:val="537"/>
+          <w:trHeight w:val="431"/>
         </w:trPr>
         <w:tc>
           <w:tcPr>
@@ -1589,46 +1558,25 @@
               <w:adjustRightInd w:val="0"/>
               <w:rPr>
                 <w:rFonts w:cstheme="minorHAnsi"/>
-                <w:b/>
-                <w:sz w:val="24"/>
-                <w:szCs w:val="24"/>
-              </w:rPr>
-            </w:pPr>
-            <w:r>
-              <w:rPr>
-                <w:rFonts w:cstheme="minorHAnsi"/>
-                <w:b/>
-                <w:sz w:val="24"/>
-                <w:szCs w:val="24"/>
-              </w:rPr>
-              <w:t>Diffère du cahier des charges</w:t>
-            </w:r>
-          </w:p>
-          <w:p>
-            <w:pPr>
-              <w:autoSpaceDE w:val="0"/>
-              <w:autoSpaceDN w:val="0"/>
-              <w:adjustRightInd w:val="0"/>
-              <w:rPr>
-                <w:rFonts w:cstheme="minorHAnsi"/>
-                <w:sz w:val="24"/>
-                <w:szCs w:val="24"/>
-              </w:rPr>
-            </w:pPr>
-            <w:r>
-              <w:rPr>
-                <w:rFonts w:cstheme="minorHAnsi"/>
-                <w:sz w:val="24"/>
-                <w:szCs w:val="24"/>
-              </w:rPr>
-              <w:t>Pas d’autre alternative</w:t>
+                <w:sz w:val="24"/>
+                <w:szCs w:val="24"/>
+              </w:rPr>
+            </w:pPr>
+            <w:r>
+              <w:rPr>
+                <w:rFonts w:cstheme="minorHAnsi"/>
+                <w:b/>
+                <w:sz w:val="24"/>
+                <w:szCs w:val="24"/>
+              </w:rPr>
+              <w:t>Fonctionne mais a besoin de changement</w:t>
             </w:r>
           </w:p>
         </w:tc>
       </w:tr>
       <w:tr>
         <w:trPr>
-          <w:trHeight w:val="537"/>
+          <w:trHeight w:val="352"/>
         </w:trPr>
         <w:tc>
           <w:tcPr>
@@ -1671,39 +1619,18 @@
               <w:adjustRightInd w:val="0"/>
               <w:rPr>
                 <w:rFonts w:cstheme="minorHAnsi"/>
-                <w:b/>
-                <w:sz w:val="24"/>
-                <w:szCs w:val="24"/>
-              </w:rPr>
-            </w:pPr>
-            <w:r>
-              <w:rPr>
-                <w:rFonts w:cstheme="minorHAnsi"/>
-                <w:b/>
-                <w:sz w:val="24"/>
-                <w:szCs w:val="24"/>
-              </w:rPr>
-              <w:t>Ne respecte pas le cahier des charges</w:t>
-            </w:r>
-          </w:p>
-          <w:p>
-            <w:pPr>
-              <w:autoSpaceDE w:val="0"/>
-              <w:autoSpaceDN w:val="0"/>
-              <w:adjustRightInd w:val="0"/>
-              <w:rPr>
-                <w:rFonts w:cstheme="minorHAnsi"/>
-                <w:sz w:val="24"/>
-                <w:szCs w:val="24"/>
-              </w:rPr>
-            </w:pPr>
-            <w:r>
-              <w:rPr>
-                <w:rFonts w:cstheme="minorHAnsi"/>
-                <w:sz w:val="24"/>
-                <w:szCs w:val="24"/>
-              </w:rPr>
-              <w:t>A corriger</w:t>
+                <w:sz w:val="24"/>
+                <w:szCs w:val="24"/>
+              </w:rPr>
+            </w:pPr>
+            <w:r>
+              <w:rPr>
+                <w:rFonts w:cstheme="minorHAnsi"/>
+                <w:b/>
+                <w:sz w:val="24"/>
+                <w:szCs w:val="24"/>
+              </w:rPr>
+              <w:t>Ne fonctionne pas</w:t>
             </w:r>
           </w:p>
         </w:tc>
@@ -1761,7 +1688,7 @@
           <w:szCs w:val="36"/>
         </w:rPr>
       </w:pPr>
-      <w:bookmarkStart w:id="2" w:name="_Toc213900758"/>
+      <w:bookmarkStart w:id="1" w:name="_Toc213989024"/>
       <w:r>
         <w:rPr>
           <w:szCs w:val="36"/>
@@ -1775,18 +1702,21 @@
         </w:rPr>
         <w:t>Log In</w:t>
       </w:r>
-      <w:bookmarkEnd w:id="2"/>
+      <w:bookmarkEnd w:id="1"/>
     </w:p>
     <w:p>
       <w:pPr>
         <w:jc w:val="center"/>
       </w:pPr>
       <w:r>
+        <w:rPr>
+          <w:noProof/>
+        </w:rPr>
         <w:drawing>
-          <wp:inline distT="0" distB="0" distL="0" distR="0" wp14:anchorId="424E7FA8" wp14:editId="38158862">
-            <wp:extent cx="2784143" cy="5773525"/>
-            <wp:effectExtent l="0" t="0" r="0" b="5080"/>
-            <wp:docPr id="1014337737" name="Image 1" descr="Une image contenant texte, capture d’écran, Téléphone mobile, Appareil mobile&#10;&#10;Description générée automatiquement"/>
+          <wp:inline distT="0" distB="0" distL="0" distR="0" wp14:anchorId="424E7FA8" wp14:editId="30F56261">
+            <wp:extent cx="2805674" cy="5836365"/>
+            <wp:effectExtent l="0" t="0" r="1270" b="5715"/>
+            <wp:docPr id="1014337737" name="Image 1"/>
             <wp:cNvGraphicFramePr>
               <a:graphicFrameLocks xmlns:a="http://schemas.openxmlformats.org/drawingml/2006/main" noChangeAspect="1"/>
             </wp:cNvGraphicFramePr>
@@ -1794,11 +1724,17 @@
               <a:graphicData uri="http://schemas.openxmlformats.org/drawingml/2006/picture">
                 <pic:pic xmlns:pic="http://schemas.openxmlformats.org/drawingml/2006/picture">
                   <pic:nvPicPr>
-                    <pic:cNvPr id="1014337737" name="Image 1" descr="Une image contenant texte, capture d’écran, Téléphone mobile, Appareil mobile&#10;&#10;Description générée automatiquement"/>
+                    <pic:cNvPr id="1014337737" name="Image 1"/>
                     <pic:cNvPicPr/>
                   </pic:nvPicPr>
                   <pic:blipFill>
-                    <a:blip r:embed="rId8"/>
+                    <a:blip r:embed="rId8">
+                      <a:extLst>
+                        <a:ext uri="{28A0092B-C50C-407E-A947-70E740481C1C}">
+                          <a14:useLocalDpi xmlns:a14="http://schemas.microsoft.com/office/drawing/2010/main" val="0"/>
+                        </a:ext>
+                      </a:extLst>
+                    </a:blip>
                     <a:stretch>
                       <a:fillRect/>
                     </a:stretch>
@@ -1806,7 +1742,7 @@
                   <pic:spPr>
                     <a:xfrm>
                       <a:off x="0" y="0"/>
-                      <a:ext cx="2814446" cy="5836365"/>
+                      <a:ext cx="2805674" cy="5836365"/>
                     </a:xfrm>
                     <a:prstGeom prst="rect">
                       <a:avLst/>
@@ -2292,23 +2228,7 @@
                 <w:sz w:val="24"/>
                 <w:szCs w:val="24"/>
               </w:rPr>
-              <w:t xml:space="preserve">Les couleurs de l’application </w:t>
-            </w:r>
-            <w:r>
-              <w:rPr>
-                <w:rFonts w:cstheme="minorHAnsi"/>
-                <w:sz w:val="24"/>
-                <w:szCs w:val="24"/>
-              </w:rPr>
-              <w:t>suivent</w:t>
-            </w:r>
-            <w:r>
-              <w:rPr>
-                <w:rFonts w:cstheme="minorHAnsi"/>
-                <w:sz w:val="24"/>
-                <w:szCs w:val="24"/>
-              </w:rPr>
-              <w:t xml:space="preserve"> le thème principal</w:t>
+              <w:t>L’affichage de la page se fait correctement</w:t>
             </w:r>
           </w:p>
         </w:tc>
@@ -2358,7 +2278,7 @@
           <w:szCs w:val="36"/>
         </w:rPr>
       </w:pPr>
-      <w:bookmarkStart w:id="3" w:name="_Toc213900759"/>
+      <w:bookmarkStart w:id="2" w:name="_Toc213989025"/>
       <w:r>
         <w:rPr>
           <w:szCs w:val="36"/>
@@ -2372,7 +2292,7 @@
         </w:rPr>
         <w:t>du Calendrier</w:t>
       </w:r>
-      <w:bookmarkEnd w:id="3"/>
+      <w:bookmarkEnd w:id="2"/>
     </w:p>
     <w:p>
       <w:pPr>
@@ -2391,10 +2311,13 @@
         </w:rPr>
       </w:pPr>
       <w:r>
+        <w:rPr>
+          <w:noProof/>
+        </w:rPr>
         <w:drawing>
-          <wp:inline distT="0" distB="0" distL="0" distR="0" wp14:anchorId="0AC83C8D" wp14:editId="20F8BF8C">
-            <wp:extent cx="2814446" cy="5812750"/>
-            <wp:effectExtent l="0" t="0" r="5080" b="4445"/>
+          <wp:inline distT="0" distB="0" distL="0" distR="0" wp14:anchorId="0AC83C8D" wp14:editId="11CA297E">
+            <wp:extent cx="2531709" cy="5295331"/>
+            <wp:effectExtent l="0" t="0" r="0" b="635"/>
             <wp:docPr id="366531357" name="Image 1"/>
             <wp:cNvGraphicFramePr>
               <a:graphicFrameLocks xmlns:a="http://schemas.openxmlformats.org/drawingml/2006/main" noChangeAspect="1"/>
@@ -2421,7 +2344,7 @@
                   <pic:spPr>
                     <a:xfrm>
                       <a:off x="0" y="0"/>
-                      <a:ext cx="2814446" cy="5812750"/>
+                      <a:ext cx="2539921" cy="5312507"/>
                     </a:xfrm>
                     <a:prstGeom prst="rect">
                       <a:avLst/>
@@ -2559,6 +2482,16 @@
                 <w:szCs w:val="24"/>
               </w:rPr>
             </w:pPr>
+            <w:r>
+              <w:rPr>
+                <w:rFonts w:cstheme="minorHAnsi"/>
+                <w:b/>
+                <w:color w:val="00B050"/>
+                <w:sz w:val="24"/>
+                <w:szCs w:val="24"/>
+              </w:rPr>
+              <w:t>OK</w:t>
+            </w:r>
           </w:p>
         </w:tc>
         <w:tc>
@@ -2582,7 +2515,7 @@
                 <w:sz w:val="24"/>
                 <w:szCs w:val="24"/>
               </w:rPr>
-              <w:t>Le logo de l’application apparait</w:t>
+              <w:t>Après l’authentification, on arrive sur la page de calendrier</w:t>
             </w:r>
           </w:p>
         </w:tc>
@@ -2623,6 +2556,16 @@
                 <w:szCs w:val="24"/>
               </w:rPr>
             </w:pPr>
+            <w:r>
+              <w:rPr>
+                <w:rFonts w:cstheme="minorHAnsi"/>
+                <w:b/>
+                <w:color w:val="FFC000"/>
+                <w:sz w:val="24"/>
+                <w:szCs w:val="24"/>
+              </w:rPr>
+              <w:t>KO</w:t>
+            </w:r>
           </w:p>
         </w:tc>
         <w:tc>
@@ -2646,8 +2589,18 @@
                 <w:sz w:val="24"/>
                 <w:szCs w:val="24"/>
               </w:rPr>
-              <w:t>Un message de bienvenue est écrit</w:t>
-            </w:r>
+              <w:t xml:space="preserve">La barre du bas est bien affichée, le bon bouton est </w:t>
+            </w:r>
+            <w:proofErr w:type="gramStart"/>
+            <w:r>
+              <w:rPr>
+                <w:rFonts w:cstheme="minorHAnsi"/>
+                <w:sz w:val="24"/>
+                <w:szCs w:val="24"/>
+              </w:rPr>
+              <w:t>sélectionner</w:t>
+            </w:r>
+            <w:proofErr w:type="gramEnd"/>
           </w:p>
         </w:tc>
         <w:tc>
@@ -2665,6 +2618,14 @@
                 <w:szCs w:val="24"/>
               </w:rPr>
             </w:pPr>
+            <w:r>
+              <w:rPr>
+                <w:rFonts w:cstheme="minorHAnsi"/>
+                <w:sz w:val="24"/>
+                <w:szCs w:val="24"/>
+              </w:rPr>
+              <w:t>Mettre le calendrier au milieu</w:t>
+            </w:r>
           </w:p>
         </w:tc>
       </w:tr>
@@ -2687,6 +2648,16 @@
                 <w:szCs w:val="24"/>
               </w:rPr>
             </w:pPr>
+            <w:r>
+              <w:rPr>
+                <w:rFonts w:cstheme="minorHAnsi"/>
+                <w:b/>
+                <w:color w:val="00B050"/>
+                <w:sz w:val="24"/>
+                <w:szCs w:val="24"/>
+              </w:rPr>
+              <w:t>OK</w:t>
+            </w:r>
           </w:p>
         </w:tc>
         <w:tc>
@@ -2710,25 +2681,7 @@
                 <w:sz w:val="24"/>
                 <w:szCs w:val="24"/>
               </w:rPr>
-              <w:t xml:space="preserve">Un bouton de </w:t>
-            </w:r>
-            <w:proofErr w:type="spellStart"/>
-            <w:r>
-              <w:rPr>
-                <w:rFonts w:cstheme="minorHAnsi"/>
-                <w:sz w:val="24"/>
-                <w:szCs w:val="24"/>
-              </w:rPr>
-              <w:t>Sign</w:t>
-            </w:r>
-            <w:proofErr w:type="spellEnd"/>
-            <w:r>
-              <w:rPr>
-                <w:rFonts w:cstheme="minorHAnsi"/>
-                <w:sz w:val="24"/>
-                <w:szCs w:val="24"/>
-              </w:rPr>
-              <w:t xml:space="preserve"> In est affiché</w:t>
+              <w:t>Un bouton pour ajouter un élément est affichés</w:t>
             </w:r>
           </w:p>
         </w:tc>
@@ -2769,6 +2722,16 @@
                 <w:szCs w:val="24"/>
               </w:rPr>
             </w:pPr>
+            <w:r>
+              <w:rPr>
+                <w:rFonts w:cstheme="minorHAnsi"/>
+                <w:b/>
+                <w:color w:val="00B050"/>
+                <w:sz w:val="24"/>
+                <w:szCs w:val="24"/>
+              </w:rPr>
+              <w:t>OK</w:t>
+            </w:r>
           </w:p>
         </w:tc>
         <w:tc>
@@ -2792,7 +2755,7 @@
                 <w:sz w:val="24"/>
                 <w:szCs w:val="24"/>
               </w:rPr>
-              <w:t>Le click du bouton permet de nous authentifier avec Google</w:t>
+              <w:t>Les événement créer sont bien affiché dans la grille</w:t>
             </w:r>
           </w:p>
         </w:tc>
@@ -2833,6 +2796,16 @@
                 <w:szCs w:val="24"/>
               </w:rPr>
             </w:pPr>
+            <w:r>
+              <w:rPr>
+                <w:rFonts w:cstheme="minorHAnsi"/>
+                <w:b/>
+                <w:color w:val="00B050"/>
+                <w:sz w:val="24"/>
+                <w:szCs w:val="24"/>
+              </w:rPr>
+              <w:t>OK</w:t>
+            </w:r>
           </w:p>
         </w:tc>
         <w:tc>
@@ -2856,7 +2829,7 @@
                 <w:sz w:val="24"/>
                 <w:szCs w:val="24"/>
               </w:rPr>
-              <w:t>Les couleurs de l’application suivent le thème principal</w:t>
+              <w:t>L’affichage de la page se fait correctement</w:t>
             </w:r>
           </w:p>
         </w:tc>
@@ -2904,7 +2877,7 @@
           <w:szCs w:val="36"/>
         </w:rPr>
       </w:pPr>
-      <w:bookmarkStart w:id="4" w:name="_Toc213900760"/>
+      <w:bookmarkStart w:id="3" w:name="_Toc213989026"/>
       <w:r>
         <w:rPr>
           <w:szCs w:val="36"/>
@@ -2919,7 +2892,7 @@
         </w:rPr>
         <w:t>event</w:t>
       </w:r>
-      <w:bookmarkEnd w:id="4"/>
+      <w:bookmarkEnd w:id="3"/>
       <w:proofErr w:type="spellEnd"/>
     </w:p>
     <w:p>
@@ -2938,10 +2911,13 @@
         </w:rPr>
       </w:pPr>
       <w:r>
+        <w:rPr>
+          <w:noProof/>
+        </w:rPr>
         <w:drawing>
-          <wp:inline distT="0" distB="0" distL="0" distR="0" wp14:anchorId="224FC737" wp14:editId="61A27992">
-            <wp:extent cx="2750041" cy="5812750"/>
-            <wp:effectExtent l="0" t="0" r="6350" b="4445"/>
+          <wp:inline distT="0" distB="0" distL="0" distR="0" wp14:anchorId="224FC737" wp14:editId="07251E94">
+            <wp:extent cx="2247051" cy="4812631"/>
+            <wp:effectExtent l="0" t="0" r="1270" b="1270"/>
             <wp:docPr id="1504699786" name="Image 1"/>
             <wp:cNvGraphicFramePr>
               <a:graphicFrameLocks xmlns:a="http://schemas.openxmlformats.org/drawingml/2006/main" noChangeAspect="1"/>
@@ -2968,7 +2944,7 @@
                   <pic:spPr>
                     <a:xfrm>
                       <a:off x="0" y="0"/>
-                      <a:ext cx="2750041" cy="5812750"/>
+                      <a:ext cx="2259064" cy="4838360"/>
                     </a:xfrm>
                     <a:prstGeom prst="rect">
                       <a:avLst/>
@@ -2981,10 +2957,13 @@
         </w:drawing>
       </w:r>
       <w:r>
+        <w:rPr>
+          <w:noProof/>
+        </w:rPr>
         <w:drawing>
-          <wp:inline distT="0" distB="0" distL="0" distR="0" wp14:anchorId="60B0EC16" wp14:editId="1A6EB700">
-            <wp:extent cx="2772667" cy="5812750"/>
-            <wp:effectExtent l="0" t="0" r="0" b="4445"/>
+          <wp:inline distT="0" distB="0" distL="0" distR="0" wp14:anchorId="60B0EC16" wp14:editId="31C36DD5">
+            <wp:extent cx="2308983" cy="4792006"/>
+            <wp:effectExtent l="0" t="0" r="2540" b="0"/>
             <wp:docPr id="2066329917" name="Image 1"/>
             <wp:cNvGraphicFramePr>
               <a:graphicFrameLocks xmlns:a="http://schemas.openxmlformats.org/drawingml/2006/main" noChangeAspect="1"/>
@@ -3011,7 +2990,7 @@
                   <pic:spPr>
                     <a:xfrm>
                       <a:off x="0" y="0"/>
-                      <a:ext cx="2772667" cy="5812750"/>
+                      <a:ext cx="2327198" cy="4829808"/>
                     </a:xfrm>
                     <a:prstGeom prst="rect">
                       <a:avLst/>
@@ -3149,6 +3128,16 @@
                 <w:szCs w:val="24"/>
               </w:rPr>
             </w:pPr>
+            <w:r>
+              <w:rPr>
+                <w:rFonts w:cstheme="minorHAnsi"/>
+                <w:b/>
+                <w:color w:val="00B050"/>
+                <w:sz w:val="24"/>
+                <w:szCs w:val="24"/>
+              </w:rPr>
+              <w:t>OK</w:t>
+            </w:r>
           </w:p>
         </w:tc>
         <w:tc>
@@ -3172,8 +3161,18 @@
                 <w:sz w:val="24"/>
                 <w:szCs w:val="24"/>
               </w:rPr>
-              <w:t>Le logo de l’application apparait</w:t>
-            </w:r>
+              <w:t xml:space="preserve">Le bouton + démarre l’assistant de création d’un </w:t>
+            </w:r>
+            <w:proofErr w:type="spellStart"/>
+            <w:r>
+              <w:rPr>
+                <w:rFonts w:cstheme="minorHAnsi"/>
+                <w:sz w:val="24"/>
+                <w:szCs w:val="24"/>
+              </w:rPr>
+              <w:t>event</w:t>
+            </w:r>
+            <w:proofErr w:type="spellEnd"/>
           </w:p>
         </w:tc>
         <w:tc>
@@ -3213,6 +3212,16 @@
                 <w:szCs w:val="24"/>
               </w:rPr>
             </w:pPr>
+            <w:r>
+              <w:rPr>
+                <w:rFonts w:cstheme="minorHAnsi"/>
+                <w:b/>
+                <w:color w:val="00B050"/>
+                <w:sz w:val="24"/>
+                <w:szCs w:val="24"/>
+              </w:rPr>
+              <w:t>OK</w:t>
+            </w:r>
           </w:p>
         </w:tc>
         <w:tc>
@@ -3236,7 +3245,7 @@
                 <w:sz w:val="24"/>
                 <w:szCs w:val="24"/>
               </w:rPr>
-              <w:t>Un message de bienvenue est écrit</w:t>
+              <w:t>Un formulaire avec un nom et une description est affiché</w:t>
             </w:r>
           </w:p>
         </w:tc>
@@ -3277,6 +3286,16 @@
                 <w:szCs w:val="24"/>
               </w:rPr>
             </w:pPr>
+            <w:r>
+              <w:rPr>
+                <w:rFonts w:cstheme="minorHAnsi"/>
+                <w:b/>
+                <w:color w:val="00B050"/>
+                <w:sz w:val="24"/>
+                <w:szCs w:val="24"/>
+              </w:rPr>
+              <w:t>OK</w:t>
+            </w:r>
           </w:p>
         </w:tc>
         <w:tc>
@@ -3300,25 +3319,7 @@
                 <w:sz w:val="24"/>
                 <w:szCs w:val="24"/>
               </w:rPr>
-              <w:t xml:space="preserve">Un bouton de </w:t>
-            </w:r>
-            <w:proofErr w:type="spellStart"/>
-            <w:r>
-              <w:rPr>
-                <w:rFonts w:cstheme="minorHAnsi"/>
-                <w:sz w:val="24"/>
-                <w:szCs w:val="24"/>
-              </w:rPr>
-              <w:t>Sign</w:t>
-            </w:r>
-            <w:proofErr w:type="spellEnd"/>
-            <w:r>
-              <w:rPr>
-                <w:rFonts w:cstheme="minorHAnsi"/>
-                <w:sz w:val="24"/>
-                <w:szCs w:val="24"/>
-              </w:rPr>
-              <w:t xml:space="preserve"> In est affiché</w:t>
+              <w:t>Le bouton cancel permet de revenir sur le calendrier</w:t>
             </w:r>
           </w:p>
         </w:tc>
@@ -3359,6 +3360,16 @@
                 <w:szCs w:val="24"/>
               </w:rPr>
             </w:pPr>
+            <w:r>
+              <w:rPr>
+                <w:rFonts w:cstheme="minorHAnsi"/>
+                <w:b/>
+                <w:color w:val="00B050"/>
+                <w:sz w:val="24"/>
+                <w:szCs w:val="24"/>
+              </w:rPr>
+              <w:t>OK</w:t>
+            </w:r>
           </w:p>
         </w:tc>
         <w:tc>
@@ -3382,7 +3393,39 @@
                 <w:sz w:val="24"/>
                 <w:szCs w:val="24"/>
               </w:rPr>
-              <w:t>Le click du bouton permet de nous authentifier avec Google</w:t>
+              <w:t xml:space="preserve">Le bouton </w:t>
+            </w:r>
+            <w:r>
+              <w:rPr>
+                <w:rFonts w:cstheme="minorHAnsi"/>
+                <w:sz w:val="24"/>
+                <w:szCs w:val="24"/>
+              </w:rPr>
+              <w:t>Next</w:t>
+            </w:r>
+            <w:r>
+              <w:rPr>
+                <w:rFonts w:cstheme="minorHAnsi"/>
+                <w:sz w:val="24"/>
+                <w:szCs w:val="24"/>
+              </w:rPr>
+              <w:t xml:space="preserve"> </w:t>
+            </w:r>
+            <w:r>
+              <w:rPr>
+                <w:rFonts w:cstheme="minorHAnsi"/>
+                <w:sz w:val="24"/>
+                <w:szCs w:val="24"/>
+              </w:rPr>
+              <w:t>devient</w:t>
+            </w:r>
+            <w:r>
+              <w:rPr>
+                <w:rFonts w:cstheme="minorHAnsi"/>
+                <w:sz w:val="24"/>
+                <w:szCs w:val="24"/>
+              </w:rPr>
+              <w:t xml:space="preserve"> accessible quand les champs sont remplis</w:t>
             </w:r>
           </w:p>
         </w:tc>
@@ -3419,10 +3462,18 @@
                 <w:rFonts w:cstheme="minorHAnsi"/>
                 <w:b/>
                 <w:color w:val="00B050"/>
-                <w:sz w:val="24"/>
-                <w:szCs w:val="24"/>
-              </w:rPr>
-            </w:pPr>
+              </w:rPr>
+            </w:pPr>
+            <w:r>
+              <w:rPr>
+                <w:rFonts w:cstheme="minorHAnsi"/>
+                <w:b/>
+                <w:color w:val="00B050"/>
+                <w:sz w:val="24"/>
+                <w:szCs w:val="24"/>
+              </w:rPr>
+              <w:t>OK</w:t>
+            </w:r>
           </w:p>
         </w:tc>
         <w:tc>
@@ -3436,17 +3487,111 @@
               <w:adjustRightInd w:val="0"/>
               <w:rPr>
                 <w:rFonts w:cstheme="minorHAnsi"/>
-                <w:sz w:val="24"/>
-                <w:szCs w:val="24"/>
-              </w:rPr>
-            </w:pPr>
-            <w:r>
-              <w:rPr>
-                <w:rFonts w:cstheme="minorHAnsi"/>
-                <w:sz w:val="24"/>
-                <w:szCs w:val="24"/>
-              </w:rPr>
-              <w:t>Les couleurs de l’application suivent le thème principal</w:t>
+              </w:rPr>
+            </w:pPr>
+            <w:r>
+              <w:rPr>
+                <w:rFonts w:cstheme="minorHAnsi"/>
+                <w:sz w:val="24"/>
+                <w:szCs w:val="24"/>
+              </w:rPr>
+              <w:t>Les formula</w:t>
+            </w:r>
+            <w:r>
+              <w:rPr>
+                <w:rFonts w:cstheme="minorHAnsi"/>
+                <w:sz w:val="24"/>
+                <w:szCs w:val="24"/>
+              </w:rPr>
+              <w:t xml:space="preserve">ires </w:t>
+            </w:r>
+            <w:r>
+              <w:rPr>
+                <w:rFonts w:cstheme="minorHAnsi"/>
+                <w:sz w:val="24"/>
+                <w:szCs w:val="24"/>
+              </w:rPr>
+              <w:t>des dates</w:t>
+            </w:r>
+            <w:r>
+              <w:rPr>
+                <w:rFonts w:cstheme="minorHAnsi"/>
+                <w:sz w:val="24"/>
+                <w:szCs w:val="24"/>
+              </w:rPr>
+              <w:t xml:space="preserve"> apparait </w:t>
+            </w:r>
+            <w:r>
+              <w:rPr>
+                <w:rFonts w:cstheme="minorHAnsi"/>
+                <w:sz w:val="24"/>
+                <w:szCs w:val="24"/>
+              </w:rPr>
+              <w:t>après</w:t>
+            </w:r>
+            <w:r>
+              <w:rPr>
+                <w:rFonts w:cstheme="minorHAnsi"/>
+                <w:sz w:val="24"/>
+                <w:szCs w:val="24"/>
+              </w:rPr>
+              <w:t xml:space="preserve"> </w:t>
+            </w:r>
+            <w:r>
+              <w:rPr>
+                <w:rFonts w:cstheme="minorHAnsi"/>
+                <w:sz w:val="24"/>
+                <w:szCs w:val="24"/>
+              </w:rPr>
+              <w:t>avoir</w:t>
+            </w:r>
+            <w:r>
+              <w:rPr>
+                <w:rFonts w:cstheme="minorHAnsi"/>
+                <w:sz w:val="24"/>
+                <w:szCs w:val="24"/>
+              </w:rPr>
+              <w:t xml:space="preserve"> </w:t>
+            </w:r>
+            <w:r>
+              <w:rPr>
+                <w:rFonts w:cstheme="minorHAnsi"/>
+                <w:sz w:val="24"/>
+                <w:szCs w:val="24"/>
+              </w:rPr>
+              <w:t>appuyé</w:t>
+            </w:r>
+            <w:r>
+              <w:rPr>
+                <w:rFonts w:cstheme="minorHAnsi"/>
+                <w:sz w:val="24"/>
+                <w:szCs w:val="24"/>
+              </w:rPr>
+              <w:t xml:space="preserve"> </w:t>
+            </w:r>
+            <w:r>
+              <w:rPr>
+                <w:rFonts w:cstheme="minorHAnsi"/>
+                <w:sz w:val="24"/>
+                <w:szCs w:val="24"/>
+              </w:rPr>
+              <w:t>sur</w:t>
+            </w:r>
+            <w:r>
+              <w:rPr>
+                <w:rFonts w:cstheme="minorHAnsi"/>
+                <w:sz w:val="24"/>
+                <w:szCs w:val="24"/>
+              </w:rPr>
+              <w:t xml:space="preserve"> le bouton </w:t>
+            </w:r>
+            <w:r>
+              <w:rPr>
+                <w:rFonts w:cstheme="minorHAnsi"/>
+                <w:sz w:val="24"/>
+                <w:szCs w:val="24"/>
+              </w:rPr>
+              <w:t>Next</w:t>
             </w:r>
           </w:p>
         </w:tc>
@@ -3461,10 +3606,274 @@
               <w:adjustRightInd w:val="0"/>
               <w:rPr>
                 <w:rFonts w:cstheme="minorHAnsi"/>
-                <w:sz w:val="24"/>
-                <w:szCs w:val="24"/>
-              </w:rPr>
-            </w:pPr>
+              </w:rPr>
+            </w:pPr>
+          </w:p>
+        </w:tc>
+      </w:tr>
+      <w:tr>
+        <w:tc>
+          <w:tcPr>
+            <w:tcW w:w="988" w:type="dxa"/>
+          </w:tcPr>
+          <w:p>
+            <w:pPr>
+              <w:autoSpaceDE w:val="0"/>
+              <w:autoSpaceDN w:val="0"/>
+              <w:adjustRightInd w:val="0"/>
+              <w:jc w:val="center"/>
+              <w:rPr>
+                <w:rFonts w:cstheme="minorHAnsi"/>
+                <w:b/>
+                <w:color w:val="00B050"/>
+                <w:sz w:val="24"/>
+                <w:szCs w:val="24"/>
+              </w:rPr>
+            </w:pPr>
+            <w:r>
+              <w:rPr>
+                <w:rFonts w:cstheme="minorHAnsi"/>
+                <w:b/>
+                <w:color w:val="00B050"/>
+                <w:sz w:val="24"/>
+                <w:szCs w:val="24"/>
+              </w:rPr>
+              <w:t>OK</w:t>
+            </w:r>
+          </w:p>
+        </w:tc>
+        <w:tc>
+          <w:tcPr>
+            <w:tcW w:w="6662" w:type="dxa"/>
+          </w:tcPr>
+          <w:p>
+            <w:pPr>
+              <w:autoSpaceDE w:val="0"/>
+              <w:autoSpaceDN w:val="0"/>
+              <w:adjustRightInd w:val="0"/>
+              <w:rPr>
+                <w:rFonts w:cstheme="minorHAnsi"/>
+                <w:sz w:val="24"/>
+                <w:szCs w:val="24"/>
+              </w:rPr>
+            </w:pPr>
+            <w:r>
+              <w:rPr>
+                <w:rFonts w:cstheme="minorHAnsi"/>
+                <w:sz w:val="24"/>
+                <w:szCs w:val="24"/>
+              </w:rPr>
+              <w:t xml:space="preserve">Le bouton se grise si les dates ne sont pas </w:t>
+            </w:r>
+            <w:r>
+              <w:rPr>
+                <w:rFonts w:cstheme="minorHAnsi"/>
+                <w:sz w:val="24"/>
+                <w:szCs w:val="24"/>
+              </w:rPr>
+              <w:t>correctes</w:t>
+            </w:r>
+          </w:p>
+        </w:tc>
+        <w:tc>
+          <w:tcPr>
+            <w:tcW w:w="1638" w:type="dxa"/>
+          </w:tcPr>
+          <w:p>
+            <w:pPr>
+              <w:autoSpaceDE w:val="0"/>
+              <w:autoSpaceDN w:val="0"/>
+              <w:adjustRightInd w:val="0"/>
+              <w:rPr>
+                <w:rFonts w:cstheme="minorHAnsi"/>
+              </w:rPr>
+            </w:pPr>
+          </w:p>
+        </w:tc>
+      </w:tr>
+      <w:tr>
+        <w:tc>
+          <w:tcPr>
+            <w:tcW w:w="988" w:type="dxa"/>
+          </w:tcPr>
+          <w:p>
+            <w:pPr>
+              <w:autoSpaceDE w:val="0"/>
+              <w:autoSpaceDN w:val="0"/>
+              <w:adjustRightInd w:val="0"/>
+              <w:jc w:val="center"/>
+              <w:rPr>
+                <w:rFonts w:cstheme="minorHAnsi"/>
+                <w:b/>
+                <w:color w:val="00B050"/>
+                <w:sz w:val="24"/>
+                <w:szCs w:val="24"/>
+              </w:rPr>
+            </w:pPr>
+            <w:r>
+              <w:rPr>
+                <w:rFonts w:cstheme="minorHAnsi"/>
+                <w:b/>
+                <w:color w:val="00B050"/>
+                <w:sz w:val="24"/>
+                <w:szCs w:val="24"/>
+              </w:rPr>
+              <w:t>OK</w:t>
+            </w:r>
+          </w:p>
+        </w:tc>
+        <w:tc>
+          <w:tcPr>
+            <w:tcW w:w="6662" w:type="dxa"/>
+          </w:tcPr>
+          <w:p>
+            <w:pPr>
+              <w:autoSpaceDE w:val="0"/>
+              <w:autoSpaceDN w:val="0"/>
+              <w:adjustRightInd w:val="0"/>
+              <w:rPr>
+                <w:rFonts w:cstheme="minorHAnsi"/>
+                <w:sz w:val="24"/>
+                <w:szCs w:val="24"/>
+              </w:rPr>
+            </w:pPr>
+            <w:r>
+              <w:rPr>
+                <w:rFonts w:cstheme="minorHAnsi"/>
+                <w:sz w:val="24"/>
+                <w:szCs w:val="24"/>
+              </w:rPr>
+              <w:t xml:space="preserve">Un élément est ajouté sur un </w:t>
+            </w:r>
+            <w:r>
+              <w:rPr>
+                <w:rFonts w:cstheme="minorHAnsi"/>
+                <w:sz w:val="24"/>
+                <w:szCs w:val="24"/>
+              </w:rPr>
+              <w:t>sélectionne</w:t>
+            </w:r>
+            <w:r>
+              <w:rPr>
+                <w:rFonts w:cstheme="minorHAnsi"/>
+                <w:sz w:val="24"/>
+                <w:szCs w:val="24"/>
+              </w:rPr>
+              <w:t xml:space="preserve"> une autre </w:t>
+            </w:r>
+            <w:r>
+              <w:rPr>
+                <w:rFonts w:cstheme="minorHAnsi"/>
+                <w:sz w:val="24"/>
+                <w:szCs w:val="24"/>
+              </w:rPr>
+              <w:t>récurrence</w:t>
+            </w:r>
+            <w:r>
+              <w:rPr>
+                <w:rFonts w:cstheme="minorHAnsi"/>
+                <w:sz w:val="24"/>
+                <w:szCs w:val="24"/>
+              </w:rPr>
+              <w:t xml:space="preserve"> que one time</w:t>
+            </w:r>
+          </w:p>
+        </w:tc>
+        <w:tc>
+          <w:tcPr>
+            <w:tcW w:w="1638" w:type="dxa"/>
+          </w:tcPr>
+          <w:p>
+            <w:pPr>
+              <w:autoSpaceDE w:val="0"/>
+              <w:autoSpaceDN w:val="0"/>
+              <w:adjustRightInd w:val="0"/>
+              <w:rPr>
+                <w:rFonts w:cstheme="minorHAnsi"/>
+              </w:rPr>
+            </w:pPr>
+          </w:p>
+        </w:tc>
+      </w:tr>
+      <w:tr>
+        <w:tc>
+          <w:tcPr>
+            <w:tcW w:w="988" w:type="dxa"/>
+          </w:tcPr>
+          <w:p>
+            <w:pPr>
+              <w:autoSpaceDE w:val="0"/>
+              <w:autoSpaceDN w:val="0"/>
+              <w:adjustRightInd w:val="0"/>
+              <w:jc w:val="center"/>
+              <w:rPr>
+                <w:rFonts w:cstheme="minorHAnsi"/>
+                <w:b/>
+                <w:color w:val="00B050"/>
+                <w:sz w:val="24"/>
+                <w:szCs w:val="24"/>
+              </w:rPr>
+            </w:pPr>
+            <w:r>
+              <w:rPr>
+                <w:rFonts w:cstheme="minorHAnsi"/>
+                <w:b/>
+                <w:color w:val="FFC000"/>
+                <w:sz w:val="24"/>
+                <w:szCs w:val="24"/>
+              </w:rPr>
+              <w:t>KO</w:t>
+            </w:r>
+          </w:p>
+        </w:tc>
+        <w:tc>
+          <w:tcPr>
+            <w:tcW w:w="6662" w:type="dxa"/>
+          </w:tcPr>
+          <w:p>
+            <w:pPr>
+              <w:autoSpaceDE w:val="0"/>
+              <w:autoSpaceDN w:val="0"/>
+              <w:adjustRightInd w:val="0"/>
+              <w:rPr>
+                <w:rFonts w:cstheme="minorHAnsi"/>
+                <w:sz w:val="24"/>
+                <w:szCs w:val="24"/>
+              </w:rPr>
+            </w:pPr>
+            <w:r>
+              <w:rPr>
+                <w:rFonts w:cstheme="minorHAnsi"/>
+                <w:sz w:val="24"/>
+                <w:szCs w:val="24"/>
+              </w:rPr>
+              <w:t>L’affichage de la page se fait correctement</w:t>
+            </w:r>
+          </w:p>
+        </w:tc>
+        <w:tc>
+          <w:tcPr>
+            <w:tcW w:w="1638" w:type="dxa"/>
+          </w:tcPr>
+          <w:p>
+            <w:pPr>
+              <w:autoSpaceDE w:val="0"/>
+              <w:autoSpaceDN w:val="0"/>
+              <w:adjustRightInd w:val="0"/>
+              <w:rPr>
+                <w:rFonts w:cstheme="minorHAnsi"/>
+                <w:sz w:val="24"/>
+                <w:szCs w:val="24"/>
+              </w:rPr>
+            </w:pPr>
+            <w:r>
+              <w:rPr>
+                <w:rFonts w:cstheme="minorHAnsi"/>
+                <w:sz w:val="24"/>
+                <w:szCs w:val="24"/>
+              </w:rPr>
+              <w:t>Enlever les textes inutiles</w:t>
+            </w:r>
           </w:p>
         </w:tc>
       </w:tr>
@@ -3485,11 +3894,14 @@
         </w:rPr>
       </w:pPr>
       <w:r>
+        <w:rPr>
+          <w:noProof/>
+        </w:rPr>
         <w:lastRenderedPageBreak/>
         <w:drawing>
-          <wp:inline distT="0" distB="0" distL="0" distR="0" wp14:anchorId="4A57F7C3" wp14:editId="3ADB8FA9">
-            <wp:extent cx="2750041" cy="5729832"/>
-            <wp:effectExtent l="0" t="0" r="6350" b="0"/>
+          <wp:inline distT="0" distB="0" distL="0" distR="0" wp14:anchorId="4A57F7C3" wp14:editId="4C6FFF4F">
+            <wp:extent cx="2736739" cy="5729832"/>
+            <wp:effectExtent l="0" t="0" r="0" b="0"/>
             <wp:docPr id="1384432241" name="Image 1"/>
             <wp:cNvGraphicFramePr>
               <a:graphicFrameLocks xmlns:a="http://schemas.openxmlformats.org/drawingml/2006/main" noChangeAspect="1"/>
@@ -3516,7 +3928,7 @@
                   <pic:spPr>
                     <a:xfrm>
                       <a:off x="0" y="0"/>
-                      <a:ext cx="2750041" cy="5729832"/>
+                      <a:ext cx="2736739" cy="5729832"/>
                     </a:xfrm>
                     <a:prstGeom prst="rect">
                       <a:avLst/>
@@ -3529,10 +3941,13 @@
         </w:drawing>
       </w:r>
       <w:r>
+        <w:rPr>
+          <w:noProof/>
+        </w:rPr>
         <w:drawing>
-          <wp:inline distT="0" distB="0" distL="0" distR="0" wp14:anchorId="50342D24" wp14:editId="20B86512">
-            <wp:extent cx="2760878" cy="5812750"/>
-            <wp:effectExtent l="0" t="0" r="0" b="4445"/>
+          <wp:inline distT="0" distB="0" distL="0" distR="0" wp14:anchorId="50342D24" wp14:editId="489CF849">
+            <wp:extent cx="2741598" cy="5812750"/>
+            <wp:effectExtent l="0" t="0" r="1905" b="4445"/>
             <wp:docPr id="1725476114" name="Image 1"/>
             <wp:cNvGraphicFramePr>
               <a:graphicFrameLocks xmlns:a="http://schemas.openxmlformats.org/drawingml/2006/main" noChangeAspect="1"/>
@@ -3559,7 +3974,7 @@
                   <pic:spPr>
                     <a:xfrm>
                       <a:off x="0" y="0"/>
-                      <a:ext cx="2760878" cy="5812750"/>
+                      <a:ext cx="2741598" cy="5812750"/>
                     </a:xfrm>
                     <a:prstGeom prst="rect">
                       <a:avLst/>
@@ -3697,6 +4112,16 @@
                 <w:szCs w:val="24"/>
               </w:rPr>
             </w:pPr>
+            <w:r>
+              <w:rPr>
+                <w:rFonts w:cstheme="minorHAnsi"/>
+                <w:b/>
+                <w:color w:val="00B050"/>
+                <w:sz w:val="24"/>
+                <w:szCs w:val="24"/>
+              </w:rPr>
+              <w:t>OK</w:t>
+            </w:r>
           </w:p>
         </w:tc>
         <w:tc>
@@ -3720,7 +4145,31 @@
                 <w:sz w:val="24"/>
                 <w:szCs w:val="24"/>
               </w:rPr>
-              <w:t>Le logo de l’application apparait</w:t>
+              <w:t xml:space="preserve">Le bouton </w:t>
+            </w:r>
+            <w:r>
+              <w:rPr>
+                <w:rFonts w:cstheme="minorHAnsi"/>
+                <w:sz w:val="24"/>
+                <w:szCs w:val="24"/>
+              </w:rPr>
+              <w:t>Next</w:t>
+            </w:r>
+            <w:r>
+              <w:rPr>
+                <w:rFonts w:cstheme="minorHAnsi"/>
+                <w:sz w:val="24"/>
+                <w:szCs w:val="24"/>
+              </w:rPr>
+              <w:t xml:space="preserve"> </w:t>
+            </w:r>
+            <w:r>
+              <w:rPr>
+                <w:rFonts w:cstheme="minorHAnsi"/>
+                <w:sz w:val="24"/>
+                <w:szCs w:val="24"/>
+              </w:rPr>
+              <w:t>nous envoie sur la page des Utilisateurs</w:t>
             </w:r>
           </w:p>
         </w:tc>
@@ -3761,6 +4210,16 @@
                 <w:szCs w:val="24"/>
               </w:rPr>
             </w:pPr>
+            <w:r>
+              <w:rPr>
+                <w:rFonts w:cstheme="minorHAnsi"/>
+                <w:b/>
+                <w:color w:val="00B050"/>
+                <w:sz w:val="24"/>
+                <w:szCs w:val="24"/>
+              </w:rPr>
+              <w:t>OK</w:t>
+            </w:r>
           </w:p>
         </w:tc>
         <w:tc>
@@ -3784,7 +4243,25 @@
                 <w:sz w:val="24"/>
                 <w:szCs w:val="24"/>
               </w:rPr>
-              <w:t>Un message de bienvenue est écrit</w:t>
+              <w:t xml:space="preserve">Appuyer les utilisateurs les sélectionne et les assignes </w:t>
+            </w:r>
+            <w:proofErr w:type="gramStart"/>
+            <w:r>
+              <w:rPr>
+                <w:rFonts w:cstheme="minorHAnsi"/>
+                <w:sz w:val="24"/>
+                <w:szCs w:val="24"/>
+              </w:rPr>
+              <w:t>a</w:t>
+            </w:r>
+            <w:proofErr w:type="gramEnd"/>
+            <w:r>
+              <w:rPr>
+                <w:rFonts w:cstheme="minorHAnsi"/>
+                <w:sz w:val="24"/>
+                <w:szCs w:val="24"/>
+              </w:rPr>
+              <w:t xml:space="preserve"> la tache</w:t>
             </w:r>
           </w:p>
         </w:tc>
@@ -3825,6 +4302,16 @@
                 <w:szCs w:val="24"/>
               </w:rPr>
             </w:pPr>
+            <w:r>
+              <w:rPr>
+                <w:rFonts w:cstheme="minorHAnsi"/>
+                <w:b/>
+                <w:color w:val="00B050"/>
+                <w:sz w:val="24"/>
+                <w:szCs w:val="24"/>
+              </w:rPr>
+              <w:t>OK</w:t>
+            </w:r>
           </w:p>
         </w:tc>
         <w:tc>
@@ -3848,7 +4335,7 @@
                 <w:sz w:val="24"/>
                 <w:szCs w:val="24"/>
               </w:rPr>
-              <w:t xml:space="preserve">Un bouton de </w:t>
+              <w:t xml:space="preserve">Appuyer sur le bouton </w:t>
             </w:r>
             <w:proofErr w:type="spellStart"/>
             <w:r>
@@ -3857,7 +4344,7 @@
                 <w:sz w:val="24"/>
                 <w:szCs w:val="24"/>
               </w:rPr>
-              <w:t>Sign</w:t>
+              <w:t>Create</w:t>
             </w:r>
             <w:proofErr w:type="spellEnd"/>
             <w:r>
@@ -3866,7 +4353,7 @@
                 <w:sz w:val="24"/>
                 <w:szCs w:val="24"/>
               </w:rPr>
-              <w:t xml:space="preserve"> In est affiché</w:t>
+              <w:t>, nous amène vers la dernière page</w:t>
             </w:r>
           </w:p>
         </w:tc>
@@ -3907,6 +4394,16 @@
                 <w:szCs w:val="24"/>
               </w:rPr>
             </w:pPr>
+            <w:r>
+              <w:rPr>
+                <w:rFonts w:cstheme="minorHAnsi"/>
+                <w:b/>
+                <w:color w:val="FFC000"/>
+                <w:sz w:val="24"/>
+                <w:szCs w:val="24"/>
+              </w:rPr>
+              <w:t>KO</w:t>
+            </w:r>
           </w:p>
         </w:tc>
         <w:tc>
@@ -3930,7 +4427,7 @@
                 <w:sz w:val="24"/>
                 <w:szCs w:val="24"/>
               </w:rPr>
-              <w:t>Le click du bouton permet de nous authentifier avec Google</w:t>
+              <w:t>L’affichage de la page se fait correctement</w:t>
             </w:r>
           </w:p>
         </w:tc>
@@ -3949,70 +4446,24 @@
                 <w:szCs w:val="24"/>
               </w:rPr>
             </w:pPr>
-          </w:p>
-        </w:tc>
-      </w:tr>
-      <w:tr>
-        <w:tc>
-          <w:tcPr>
-            <w:tcW w:w="988" w:type="dxa"/>
-          </w:tcPr>
-          <w:p>
-            <w:pPr>
-              <w:autoSpaceDE w:val="0"/>
-              <w:autoSpaceDN w:val="0"/>
-              <w:adjustRightInd w:val="0"/>
-              <w:jc w:val="center"/>
-              <w:rPr>
-                <w:rFonts w:cstheme="minorHAnsi"/>
-                <w:b/>
-                <w:color w:val="00B050"/>
-                <w:sz w:val="24"/>
-                <w:szCs w:val="24"/>
-              </w:rPr>
-            </w:pPr>
-          </w:p>
-        </w:tc>
-        <w:tc>
-          <w:tcPr>
-            <w:tcW w:w="6662" w:type="dxa"/>
-          </w:tcPr>
-          <w:p>
-            <w:pPr>
-              <w:autoSpaceDE w:val="0"/>
-              <w:autoSpaceDN w:val="0"/>
-              <w:adjustRightInd w:val="0"/>
-              <w:rPr>
-                <w:rFonts w:cstheme="minorHAnsi"/>
-                <w:sz w:val="24"/>
-                <w:szCs w:val="24"/>
-              </w:rPr>
-            </w:pPr>
-            <w:r>
-              <w:rPr>
-                <w:rFonts w:cstheme="minorHAnsi"/>
-                <w:sz w:val="24"/>
-                <w:szCs w:val="24"/>
-              </w:rPr>
-              <w:t>Les couleurs de l’application suivent le thème principal</w:t>
-            </w:r>
-          </w:p>
-        </w:tc>
-        <w:tc>
-          <w:tcPr>
-            <w:tcW w:w="1638" w:type="dxa"/>
-          </w:tcPr>
-          <w:p>
-            <w:pPr>
-              <w:autoSpaceDE w:val="0"/>
-              <w:autoSpaceDN w:val="0"/>
-              <w:adjustRightInd w:val="0"/>
-              <w:rPr>
-                <w:rFonts w:cstheme="minorHAnsi"/>
-                <w:sz w:val="24"/>
-                <w:szCs w:val="24"/>
-              </w:rPr>
-            </w:pPr>
+            <w:r>
+              <w:rPr>
+                <w:rFonts w:cstheme="minorHAnsi"/>
+                <w:sz w:val="24"/>
+                <w:szCs w:val="24"/>
+              </w:rPr>
+              <w:t>La dernière page devrait être un résumée de l’</w:t>
+            </w:r>
+            <w:proofErr w:type="spellStart"/>
+            <w:r>
+              <w:rPr>
+                <w:rFonts w:cstheme="minorHAnsi"/>
+                <w:sz w:val="24"/>
+                <w:szCs w:val="24"/>
+              </w:rPr>
+              <w:t>event</w:t>
+            </w:r>
+            <w:proofErr w:type="spellEnd"/>
           </w:p>
         </w:tc>
       </w:tr>
@@ -4020,57 +4471,16 @@
     <w:p>
       <w:pPr>
         <w:pStyle w:val="Titre1"/>
-        <w:numPr>
-          <w:ilvl w:val="0"/>
-          <w:numId w:val="0"/>
-        </w:numPr>
-        <w:rPr>
-          <w:rFonts w:eastAsiaTheme="minorEastAsia"/>
-          <w:b w:val="0"/>
-          <w:bCs w:val="0"/>
-          <w:color w:val="4472C4" w:themeColor="accent1"/>
-          <w:sz w:val="40"/>
-          <w:szCs w:val="40"/>
-        </w:rPr>
       </w:pPr>
-    </w:p>
-    <w:p>
-      <w:pPr>
-        <w:rPr>
-          <w:lang w:eastAsia="fr-CH"/>
-        </w:rPr>
-      </w:pPr>
-    </w:p>
-    <w:p>
-      <w:pPr>
-        <w:pStyle w:val="Titre1"/>
-      </w:pPr>
+      <w:bookmarkStart w:id="4" w:name="_Toc213989027"/>
       <w:r>
         <w:rPr>
-          <w:rFonts w:eastAsiaTheme="minorEastAsia"/>
-          <w:b w:val="0"/>
-          <w:bCs w:val="0"/>
-          <w:color w:val="4472C4" w:themeColor="accent1"/>
-          <w:sz w:val="40"/>
-          <w:szCs w:val="40"/>
-        </w:rPr>
-        <w:br w:type="page"/>
+          <w:szCs w:val="36"/>
+        </w:rPr>
+        <w:lastRenderedPageBreak/>
+        <w:t>Page des remplacements</w:t>
       </w:r>
-      <w:bookmarkStart w:id="5" w:name="_Toc213900761"/>
-      <w:r>
-        <w:rPr>
-          <w:szCs w:val="36"/>
-        </w:rPr>
-        <w:lastRenderedPageBreak/>
-        <w:t xml:space="preserve">Page </w:t>
-      </w:r>
-      <w:r>
-        <w:rPr>
-          <w:szCs w:val="36"/>
-        </w:rPr>
-        <w:t>des remplacements</w:t>
-      </w:r>
-      <w:bookmarkEnd w:id="5"/>
+      <w:bookmarkEnd w:id="4"/>
     </w:p>
     <w:p>
       <w:pPr>
@@ -4089,6 +4499,9 @@
         </w:rPr>
       </w:pPr>
       <w:r>
+        <w:rPr>
+          <w:noProof/>
+        </w:rPr>
         <w:drawing>
           <wp:inline distT="0" distB="0" distL="0" distR="0" wp14:anchorId="7B27F4C4" wp14:editId="5395BBC0">
             <wp:extent cx="2814446" cy="5790722"/>
@@ -4257,6 +4670,16 @@
                 <w:szCs w:val="24"/>
               </w:rPr>
             </w:pPr>
+            <w:r>
+              <w:rPr>
+                <w:rFonts w:cstheme="minorHAnsi"/>
+                <w:b/>
+                <w:color w:val="FFC000"/>
+                <w:sz w:val="24"/>
+                <w:szCs w:val="24"/>
+              </w:rPr>
+              <w:t>KO</w:t>
+            </w:r>
           </w:p>
         </w:tc>
         <w:tc>
@@ -4280,7 +4703,7 @@
                 <w:sz w:val="24"/>
                 <w:szCs w:val="24"/>
               </w:rPr>
-              <w:t>Le logo de l’application apparait</w:t>
+              <w:t>Le bouton Organise Remplacement ouvre l’assistant</w:t>
             </w:r>
           </w:p>
         </w:tc>
@@ -4299,6 +4722,32 @@
                 <w:szCs w:val="24"/>
               </w:rPr>
             </w:pPr>
+            <w:r>
+              <w:rPr>
+                <w:rFonts w:cstheme="minorHAnsi"/>
+                <w:sz w:val="24"/>
+                <w:szCs w:val="24"/>
+              </w:rPr>
+              <w:t>Pas d’</w:t>
+            </w:r>
+            <w:proofErr w:type="spellStart"/>
+            <w:r>
+              <w:rPr>
+                <w:rFonts w:cstheme="minorHAnsi"/>
+                <w:sz w:val="24"/>
+                <w:szCs w:val="24"/>
+              </w:rPr>
+              <w:t>E</w:t>
+            </w:r>
+            <w:r>
+              <w:rPr>
+                <w:rFonts w:cstheme="minorHAnsi"/>
+                <w:sz w:val="24"/>
+                <w:szCs w:val="24"/>
+              </w:rPr>
+              <w:t>vent</w:t>
+            </w:r>
+            <w:proofErr w:type="spellEnd"/>
           </w:p>
         </w:tc>
       </w:tr>
@@ -4321,6 +4770,16 @@
                 <w:szCs w:val="24"/>
               </w:rPr>
             </w:pPr>
+            <w:r>
+              <w:rPr>
+                <w:rFonts w:cstheme="minorHAnsi"/>
+                <w:b/>
+                <w:color w:val="FF0000"/>
+                <w:sz w:val="24"/>
+                <w:szCs w:val="24"/>
+              </w:rPr>
+              <w:t>KO</w:t>
+            </w:r>
           </w:p>
         </w:tc>
         <w:tc>
@@ -4344,7 +4803,15 @@
                 <w:sz w:val="24"/>
                 <w:szCs w:val="24"/>
               </w:rPr>
-              <w:t>Un message de bienvenue est écrit</w:t>
+              <w:t>Le bouton Replacement to process, ouvre la liste des rem</w:t>
+            </w:r>
+            <w:r>
+              <w:rPr>
+                <w:rFonts w:cstheme="minorHAnsi"/>
+                <w:sz w:val="24"/>
+                <w:szCs w:val="24"/>
+              </w:rPr>
+              <w:t>placement reçu</w:t>
             </w:r>
           </w:p>
         </w:tc>
@@ -4363,6 +4830,14 @@
                 <w:szCs w:val="24"/>
               </w:rPr>
             </w:pPr>
+            <w:r>
+              <w:rPr>
+                <w:rFonts w:cstheme="minorHAnsi"/>
+                <w:sz w:val="24"/>
+                <w:szCs w:val="24"/>
+              </w:rPr>
+              <w:t>Pas encore disponible</w:t>
+            </w:r>
           </w:p>
         </w:tc>
       </w:tr>
@@ -4385,6 +4860,16 @@
                 <w:szCs w:val="24"/>
               </w:rPr>
             </w:pPr>
+            <w:r>
+              <w:rPr>
+                <w:rFonts w:cstheme="minorHAnsi"/>
+                <w:b/>
+                <w:color w:val="FFC000"/>
+                <w:sz w:val="24"/>
+                <w:szCs w:val="24"/>
+              </w:rPr>
+              <w:t>KO</w:t>
+            </w:r>
           </w:p>
         </w:tc>
         <w:tc>
@@ -4408,7 +4893,7 @@
                 <w:sz w:val="24"/>
                 <w:szCs w:val="24"/>
               </w:rPr>
-              <w:t xml:space="preserve">Un bouton de </w:t>
+              <w:t xml:space="preserve">Le bouton </w:t>
             </w:r>
             <w:proofErr w:type="spellStart"/>
             <w:r>
@@ -4417,7 +4902,7 @@
                 <w:sz w:val="24"/>
                 <w:szCs w:val="24"/>
               </w:rPr>
-              <w:t>Sign</w:t>
+              <w:t>Waiting</w:t>
             </w:r>
             <w:proofErr w:type="spellEnd"/>
             <w:r>
@@ -4426,7 +4911,55 @@
                 <w:sz w:val="24"/>
                 <w:szCs w:val="24"/>
               </w:rPr>
-              <w:t xml:space="preserve"> In est affiché</w:t>
+              <w:t xml:space="preserve"> replacement confirmation</w:t>
+            </w:r>
+            <w:r>
+              <w:rPr>
+                <w:rFonts w:cstheme="minorHAnsi"/>
+                <w:sz w:val="24"/>
+                <w:szCs w:val="24"/>
+              </w:rPr>
+              <w:t>, ouvre l</w:t>
+            </w:r>
+            <w:r>
+              <w:rPr>
+                <w:rFonts w:cstheme="minorHAnsi"/>
+                <w:sz w:val="24"/>
+                <w:szCs w:val="24"/>
+              </w:rPr>
+              <w:t xml:space="preserve">a </w:t>
+            </w:r>
+            <w:r>
+              <w:rPr>
+                <w:rFonts w:cstheme="minorHAnsi"/>
+                <w:sz w:val="24"/>
+                <w:szCs w:val="24"/>
+              </w:rPr>
+              <w:t>liste</w:t>
+            </w:r>
+            <w:r>
+              <w:rPr>
+                <w:rFonts w:cstheme="minorHAnsi"/>
+                <w:sz w:val="24"/>
+                <w:szCs w:val="24"/>
+              </w:rPr>
+              <w:t xml:space="preserve"> </w:t>
+            </w:r>
+            <w:r>
+              <w:rPr>
+                <w:rFonts w:cstheme="minorHAnsi"/>
+                <w:sz w:val="24"/>
+                <w:szCs w:val="24"/>
+              </w:rPr>
+              <w:t>des remplacements</w:t>
+            </w:r>
+            <w:r>
+              <w:rPr>
+                <w:rFonts w:cstheme="minorHAnsi"/>
+                <w:sz w:val="24"/>
+                <w:szCs w:val="24"/>
+              </w:rPr>
+              <w:t xml:space="preserve"> qui attende une réponse</w:t>
             </w:r>
           </w:p>
         </w:tc>
@@ -4445,6 +4978,24 @@
                 <w:szCs w:val="24"/>
               </w:rPr>
             </w:pPr>
+            <w:proofErr w:type="gramStart"/>
+            <w:r>
+              <w:rPr>
+                <w:rFonts w:cstheme="minorHAnsi"/>
+                <w:sz w:val="24"/>
+                <w:szCs w:val="24"/>
+              </w:rPr>
+              <w:t>process</w:t>
+            </w:r>
+            <w:proofErr w:type="gramEnd"/>
+            <w:r>
+              <w:rPr>
+                <w:rFonts w:cstheme="minorHAnsi"/>
+                <w:sz w:val="24"/>
+                <w:szCs w:val="24"/>
+              </w:rPr>
+              <w:t xml:space="preserve"> non merge</w:t>
+            </w:r>
           </w:p>
         </w:tc>
       </w:tr>
@@ -4467,6 +5018,16 @@
                 <w:szCs w:val="24"/>
               </w:rPr>
             </w:pPr>
+            <w:r>
+              <w:rPr>
+                <w:rFonts w:cstheme="minorHAnsi"/>
+                <w:b/>
+                <w:color w:val="FF0000"/>
+                <w:sz w:val="24"/>
+                <w:szCs w:val="24"/>
+              </w:rPr>
+              <w:t>KO</w:t>
+            </w:r>
           </w:p>
         </w:tc>
         <w:tc>
@@ -4484,13 +5045,23 @@
                 <w:szCs w:val="24"/>
               </w:rPr>
             </w:pPr>
-            <w:r>
-              <w:rPr>
-                <w:rFonts w:cstheme="minorHAnsi"/>
-                <w:sz w:val="24"/>
-                <w:szCs w:val="24"/>
-              </w:rPr>
-              <w:t>Le click du bouton permet de nous authentifier avec Google</w:t>
+            <w:proofErr w:type="spellStart"/>
+            <w:r>
+              <w:rPr>
+                <w:rFonts w:cstheme="minorHAnsi"/>
+                <w:sz w:val="24"/>
+                <w:szCs w:val="24"/>
+              </w:rPr>
+              <w:t>Confirmed</w:t>
+            </w:r>
+            <w:proofErr w:type="spellEnd"/>
+            <w:r>
+              <w:rPr>
+                <w:rFonts w:cstheme="minorHAnsi"/>
+                <w:sz w:val="24"/>
+                <w:szCs w:val="24"/>
+              </w:rPr>
+              <w:t xml:space="preserve"> replacements, affiche la liste des remplacement terminés</w:t>
             </w:r>
           </w:p>
         </w:tc>
@@ -4509,6 +5080,14 @@
                 <w:szCs w:val="24"/>
               </w:rPr>
             </w:pPr>
+            <w:r>
+              <w:rPr>
+                <w:rFonts w:cstheme="minorHAnsi"/>
+                <w:sz w:val="24"/>
+                <w:szCs w:val="24"/>
+              </w:rPr>
+              <w:t>Pas encore disponible</w:t>
+            </w:r>
           </w:p>
         </w:tc>
       </w:tr>
@@ -4531,6 +5110,16 @@
                 <w:szCs w:val="24"/>
               </w:rPr>
             </w:pPr>
+            <w:r>
+              <w:rPr>
+                <w:rFonts w:cstheme="minorHAnsi"/>
+                <w:b/>
+                <w:color w:val="00B050"/>
+                <w:sz w:val="24"/>
+                <w:szCs w:val="24"/>
+              </w:rPr>
+              <w:t>OK</w:t>
+            </w:r>
           </w:p>
         </w:tc>
         <w:tc>
@@ -4554,7 +5143,7 @@
                 <w:sz w:val="24"/>
                 <w:szCs w:val="24"/>
               </w:rPr>
-              <w:t>Les couleurs de l’application suivent le thème principal</w:t>
+              <w:t>L’affichage de la page se fait correctement</w:t>
             </w:r>
           </w:p>
         </w:tc>
@@ -4579,6 +5168,294 @@
     </w:tbl>
     <w:p>
       <w:pPr>
+        <w:pStyle w:val="Titre2"/>
+        <w:ind w:left="284" w:firstLine="0"/>
+        <w:rPr>
+          <w:szCs w:val="36"/>
+        </w:rPr>
+      </w:pPr>
+      <w:bookmarkStart w:id="5" w:name="_Toc213989028"/>
+      <w:r>
+        <w:rPr>
+          <w:szCs w:val="36"/>
+        </w:rPr>
+        <w:lastRenderedPageBreak/>
+        <w:t>En attente d’une réponse</w:t>
+      </w:r>
+      <w:bookmarkEnd w:id="5"/>
+    </w:p>
+    <w:p>
+      <w:pPr>
+        <w:jc w:val="center"/>
+        <w:rPr>
+          <w:lang w:eastAsia="fr-CH"/>
+        </w:rPr>
+      </w:pPr>
+      <w:r>
+        <w:rPr>
+          <w:lang w:eastAsia="fr-CH"/>
+        </w:rPr>
+        <w:drawing>
+          <wp:inline distT="0" distB="0" distL="0" distR="0" wp14:anchorId="215E242A" wp14:editId="2FC2658B">
+            <wp:extent cx="2254102" cy="4792235"/>
+            <wp:effectExtent l="0" t="0" r="0" b="0"/>
+            <wp:docPr id="805187965" name="Image 1"/>
+            <wp:cNvGraphicFramePr>
+              <a:graphicFrameLocks xmlns:a="http://schemas.openxmlformats.org/drawingml/2006/main" noChangeAspect="1"/>
+            </wp:cNvGraphicFramePr>
+            <a:graphic xmlns:a="http://schemas.openxmlformats.org/drawingml/2006/main">
+              <a:graphicData uri="http://schemas.openxmlformats.org/drawingml/2006/picture">
+                <pic:pic xmlns:pic="http://schemas.openxmlformats.org/drawingml/2006/picture">
+                  <pic:nvPicPr>
+                    <pic:cNvPr id="805187965" name=""/>
+                    <pic:cNvPicPr/>
+                  </pic:nvPicPr>
+                  <pic:blipFill>
+                    <a:blip r:embed="rId15"/>
+                    <a:stretch>
+                      <a:fillRect/>
+                    </a:stretch>
+                  </pic:blipFill>
+                  <pic:spPr>
+                    <a:xfrm>
+                      <a:off x="0" y="0"/>
+                      <a:ext cx="2276777" cy="4840442"/>
+                    </a:xfrm>
+                    <a:prstGeom prst="rect">
+                      <a:avLst/>
+                    </a:prstGeom>
+                  </pic:spPr>
+                </pic:pic>
+              </a:graphicData>
+            </a:graphic>
+          </wp:inline>
+        </w:drawing>
+      </w:r>
+    </w:p>
+    <w:p>
+      <w:pPr>
+        <w:jc w:val="center"/>
+        <w:rPr>
+          <w:lang w:eastAsia="fr-CH"/>
+        </w:rPr>
+      </w:pPr>
+    </w:p>
+    <w:tbl>
+      <w:tblPr>
+        <w:tblStyle w:val="Grilledutableau"/>
+        <w:tblW w:w="9288" w:type="dxa"/>
+        <w:tblLayout w:type="fixed"/>
+        <w:tblCellMar>
+          <w:top w:w="85" w:type="dxa"/>
+          <w:bottom w:w="85" w:type="dxa"/>
+        </w:tblCellMar>
+        <w:tblLook w:val="04A0" w:firstRow="1" w:lastRow="0" w:firstColumn="1" w:lastColumn="0" w:noHBand="0" w:noVBand="1"/>
+      </w:tblPr>
+      <w:tblGrid>
+        <w:gridCol w:w="988"/>
+        <w:gridCol w:w="6662"/>
+        <w:gridCol w:w="1638"/>
+      </w:tblGrid>
+      <w:tr>
+        <w:trPr>
+          <w:trHeight w:val="279"/>
+        </w:trPr>
+        <w:tc>
+          <w:tcPr>
+            <w:tcW w:w="988" w:type="dxa"/>
+            <w:shd w:val="clear" w:color="auto" w:fill="F2F2F2" w:themeFill="background1" w:themeFillShade="F2"/>
+          </w:tcPr>
+          <w:p>
+            <w:pPr>
+              <w:autoSpaceDE w:val="0"/>
+              <w:autoSpaceDN w:val="0"/>
+              <w:adjustRightInd w:val="0"/>
+              <w:jc w:val="center"/>
+              <w:rPr>
+                <w:rFonts w:cstheme="minorHAnsi"/>
+                <w:b/>
+                <w:sz w:val="24"/>
+                <w:szCs w:val="24"/>
+              </w:rPr>
+            </w:pPr>
+            <w:r>
+              <w:rPr>
+                <w:rFonts w:cstheme="minorHAnsi"/>
+                <w:b/>
+                <w:sz w:val="24"/>
+                <w:szCs w:val="24"/>
+              </w:rPr>
+              <w:t>Statut</w:t>
+            </w:r>
+          </w:p>
+        </w:tc>
+        <w:tc>
+          <w:tcPr>
+            <w:tcW w:w="6662" w:type="dxa"/>
+            <w:shd w:val="clear" w:color="auto" w:fill="F2F2F2" w:themeFill="background1" w:themeFillShade="F2"/>
+          </w:tcPr>
+          <w:p>
+            <w:pPr>
+              <w:autoSpaceDE w:val="0"/>
+              <w:autoSpaceDN w:val="0"/>
+              <w:adjustRightInd w:val="0"/>
+              <w:rPr>
+                <w:rFonts w:cstheme="minorHAnsi"/>
+                <w:b/>
+                <w:sz w:val="24"/>
+                <w:szCs w:val="24"/>
+              </w:rPr>
+            </w:pPr>
+            <w:r>
+              <w:rPr>
+                <w:rFonts w:cstheme="minorHAnsi"/>
+                <w:b/>
+                <w:sz w:val="24"/>
+                <w:szCs w:val="24"/>
+              </w:rPr>
+              <w:t>Cas de test</w:t>
+            </w:r>
+          </w:p>
+        </w:tc>
+        <w:tc>
+          <w:tcPr>
+            <w:tcW w:w="1638" w:type="dxa"/>
+            <w:shd w:val="clear" w:color="auto" w:fill="F2F2F2" w:themeFill="background1" w:themeFillShade="F2"/>
+          </w:tcPr>
+          <w:p>
+            <w:pPr>
+              <w:autoSpaceDE w:val="0"/>
+              <w:autoSpaceDN w:val="0"/>
+              <w:adjustRightInd w:val="0"/>
+              <w:rPr>
+                <w:rFonts w:cstheme="minorHAnsi"/>
+                <w:b/>
+                <w:sz w:val="24"/>
+                <w:szCs w:val="24"/>
+              </w:rPr>
+            </w:pPr>
+            <w:r>
+              <w:rPr>
+                <w:rFonts w:cstheme="minorHAnsi"/>
+                <w:b/>
+                <w:sz w:val="24"/>
+                <w:szCs w:val="24"/>
+              </w:rPr>
+              <w:t>Commentaire</w:t>
+            </w:r>
+          </w:p>
+        </w:tc>
+      </w:tr>
+      <w:tr>
+        <w:tc>
+          <w:tcPr>
+            <w:tcW w:w="988" w:type="dxa"/>
+          </w:tcPr>
+          <w:p>
+            <w:pPr>
+              <w:autoSpaceDE w:val="0"/>
+              <w:autoSpaceDN w:val="0"/>
+              <w:adjustRightInd w:val="0"/>
+              <w:jc w:val="center"/>
+              <w:rPr>
+                <w:rFonts w:cstheme="minorHAnsi"/>
+                <w:b/>
+                <w:color w:val="00B050"/>
+                <w:sz w:val="24"/>
+                <w:szCs w:val="24"/>
+              </w:rPr>
+            </w:pPr>
+            <w:r>
+              <w:rPr>
+                <w:rFonts w:cstheme="minorHAnsi"/>
+                <w:b/>
+                <w:color w:val="00B050"/>
+                <w:sz w:val="24"/>
+                <w:szCs w:val="24"/>
+              </w:rPr>
+              <w:t>OK</w:t>
+            </w:r>
+          </w:p>
+        </w:tc>
+        <w:tc>
+          <w:tcPr>
+            <w:tcW w:w="6662" w:type="dxa"/>
+          </w:tcPr>
+          <w:p>
+            <w:pPr>
+              <w:autoSpaceDE w:val="0"/>
+              <w:autoSpaceDN w:val="0"/>
+              <w:adjustRightInd w:val="0"/>
+              <w:rPr>
+                <w:rFonts w:cstheme="minorHAnsi"/>
+                <w:sz w:val="24"/>
+                <w:szCs w:val="24"/>
+              </w:rPr>
+            </w:pPr>
+            <w:r>
+              <w:rPr>
+                <w:rFonts w:cstheme="minorHAnsi"/>
+                <w:sz w:val="24"/>
+                <w:szCs w:val="24"/>
+              </w:rPr>
+              <w:t>L’affichage de la page se fait correctement</w:t>
+            </w:r>
+          </w:p>
+        </w:tc>
+        <w:tc>
+          <w:tcPr>
+            <w:tcW w:w="1638" w:type="dxa"/>
+          </w:tcPr>
+          <w:p>
+            <w:pPr>
+              <w:autoSpaceDE w:val="0"/>
+              <w:autoSpaceDN w:val="0"/>
+              <w:adjustRightInd w:val="0"/>
+              <w:rPr>
+                <w:rFonts w:cstheme="minorHAnsi"/>
+                <w:sz w:val="24"/>
+                <w:szCs w:val="24"/>
+              </w:rPr>
+            </w:pPr>
+          </w:p>
+        </w:tc>
+      </w:tr>
+    </w:tbl>
+    <w:p>
+      <w:pPr>
+        <w:jc w:val="center"/>
+        <w:rPr>
+          <w:lang w:eastAsia="fr-CH"/>
+        </w:rPr>
+      </w:pPr>
+    </w:p>
+    <w:p>
+      <w:pPr>
+        <w:pStyle w:val="Titre1"/>
+        <w:rPr>
+          <w:szCs w:val="36"/>
+        </w:rPr>
+      </w:pPr>
+      <w:bookmarkStart w:id="6" w:name="_Toc213989029"/>
+      <w:r>
+        <w:rPr>
+          <w:szCs w:val="36"/>
+        </w:rPr>
+        <w:lastRenderedPageBreak/>
+        <w:t xml:space="preserve">Page </w:t>
+      </w:r>
+      <w:r>
+        <w:rPr>
+          <w:szCs w:val="36"/>
+        </w:rPr>
+        <w:t>des réglages</w:t>
+      </w:r>
+      <w:bookmarkEnd w:id="6"/>
+    </w:p>
+    <w:p>
+      <w:pPr>
+        <w:spacing w:after="200" w:line="276" w:lineRule="auto"/>
+        <w:jc w:val="center"/>
         <w:rPr>
           <w:rFonts w:eastAsiaTheme="minorEastAsia"/>
           <w:b/>
@@ -4591,82 +5468,10 @@
           <w14:ligatures w14:val="none"/>
         </w:rPr>
       </w:pPr>
-    </w:p>
-    <w:p>
-      <w:pPr>
-        <w:rPr>
-          <w:rFonts w:eastAsiaTheme="minorEastAsia"/>
-          <w:b/>
-          <w:bCs/>
-          <w:color w:val="4472C4" w:themeColor="accent1"/>
-          <w:kern w:val="0"/>
-          <w:sz w:val="40"/>
-          <w:szCs w:val="40"/>
-          <w:lang w:eastAsia="fr-CH"/>
-          <w14:ligatures w14:val="none"/>
-        </w:rPr>
-      </w:pPr>
       <w:r>
         <w:rPr>
-          <w:rFonts w:eastAsiaTheme="minorEastAsia"/>
-          <w:b/>
-          <w:bCs/>
-          <w:color w:val="4472C4" w:themeColor="accent1"/>
-          <w:kern w:val="0"/>
-          <w:sz w:val="40"/>
-          <w:szCs w:val="40"/>
-          <w:lang w:eastAsia="fr-CH"/>
-          <w14:ligatures w14:val="none"/>
-        </w:rPr>
-        <w:br w:type="page"/>
-      </w:r>
-    </w:p>
-    <w:p>
-      <w:pPr>
-        <w:pStyle w:val="Titre1"/>
-        <w:rPr>
-          <w:szCs w:val="36"/>
-        </w:rPr>
-      </w:pPr>
-      <w:bookmarkStart w:id="6" w:name="_Toc213900762"/>
-      <w:r>
-        <w:rPr>
-          <w:szCs w:val="36"/>
-        </w:rPr>
-        <w:lastRenderedPageBreak/>
-        <w:t xml:space="preserve">Page </w:t>
-      </w:r>
-      <w:r>
-        <w:rPr>
-          <w:szCs w:val="36"/>
-        </w:rPr>
-        <w:t xml:space="preserve">des </w:t>
-      </w:r>
-      <w:r>
-        <w:rPr>
-          <w:szCs w:val="36"/>
-        </w:rPr>
-        <w:t>réglages</w:t>
-      </w:r>
-      <w:bookmarkEnd w:id="6"/>
-    </w:p>
-    <w:p>
-      <w:pPr>
-        <w:spacing w:after="200" w:line="276" w:lineRule="auto"/>
-        <w:jc w:val="center"/>
-        <w:rPr>
-          <w:rFonts w:eastAsiaTheme="minorEastAsia"/>
-          <w:b/>
-          <w:bCs/>
-          <w:color w:val="4472C4" w:themeColor="accent1"/>
-          <w:kern w:val="0"/>
-          <w:sz w:val="40"/>
-          <w:szCs w:val="40"/>
-          <w:lang w:eastAsia="fr-CH"/>
-          <w14:ligatures w14:val="none"/>
-        </w:rPr>
-      </w:pPr>
-      <w:r>
+          <w:noProof/>
+        </w:rPr>
         <w:drawing>
           <wp:inline distT="0" distB="0" distL="0" distR="0" wp14:anchorId="06959EB6" wp14:editId="398B7AB4">
             <wp:extent cx="2754809" cy="5790722"/>
@@ -4683,7 +5488,7 @@
                     <pic:cNvPicPr/>
                   </pic:nvPicPr>
                   <pic:blipFill>
-                    <a:blip r:embed="rId15">
+                    <a:blip r:embed="rId16">
                       <a:extLst>
                         <a:ext uri="{28A0092B-C50C-407E-A947-70E740481C1C}">
                           <a14:useLocalDpi xmlns:a14="http://schemas.microsoft.com/office/drawing/2010/main" val="0"/>
@@ -4835,6 +5640,16 @@
                 <w:szCs w:val="24"/>
               </w:rPr>
             </w:pPr>
+            <w:r>
+              <w:rPr>
+                <w:rFonts w:cstheme="minorHAnsi"/>
+                <w:b/>
+                <w:color w:val="00B050"/>
+                <w:sz w:val="24"/>
+                <w:szCs w:val="24"/>
+              </w:rPr>
+              <w:t>OK</w:t>
+            </w:r>
           </w:p>
         </w:tc>
         <w:tc>
@@ -4858,7 +5673,31 @@
                 <w:sz w:val="24"/>
                 <w:szCs w:val="24"/>
               </w:rPr>
-              <w:t>Le logo de l’application apparait</w:t>
+              <w:t xml:space="preserve">Le bouton </w:t>
+            </w:r>
+            <w:r>
+              <w:rPr>
+                <w:rFonts w:cstheme="minorHAnsi"/>
+                <w:sz w:val="24"/>
+                <w:szCs w:val="24"/>
+              </w:rPr>
+              <w:t>Profile</w:t>
+            </w:r>
+            <w:r>
+              <w:rPr>
+                <w:rFonts w:cstheme="minorHAnsi"/>
+                <w:sz w:val="24"/>
+                <w:szCs w:val="24"/>
+              </w:rPr>
+              <w:t xml:space="preserve"> </w:t>
+            </w:r>
+            <w:r>
+              <w:rPr>
+                <w:rFonts w:cstheme="minorHAnsi"/>
+                <w:sz w:val="24"/>
+                <w:szCs w:val="24"/>
+              </w:rPr>
+              <w:t>ouvre les informations de la personne</w:t>
             </w:r>
           </w:p>
         </w:tc>
@@ -4899,6 +5738,16 @@
                 <w:szCs w:val="24"/>
               </w:rPr>
             </w:pPr>
+            <w:r>
+              <w:rPr>
+                <w:rFonts w:cstheme="minorHAnsi"/>
+                <w:b/>
+                <w:color w:val="00B050"/>
+                <w:sz w:val="24"/>
+                <w:szCs w:val="24"/>
+              </w:rPr>
+              <w:t>OK</w:t>
+            </w:r>
           </w:p>
         </w:tc>
         <w:tc>
@@ -4922,7 +5771,15 @@
                 <w:sz w:val="24"/>
                 <w:szCs w:val="24"/>
               </w:rPr>
-              <w:t>Un message de bienvenue est écrit</w:t>
+              <w:t xml:space="preserve">Le bouton </w:t>
+            </w:r>
+            <w:r>
+              <w:rPr>
+                <w:rFonts w:cstheme="minorHAnsi"/>
+                <w:sz w:val="24"/>
+                <w:szCs w:val="24"/>
+              </w:rPr>
+              <w:t>Admin Info, ouvre la page sur les informations de l’administrateur</w:t>
             </w:r>
           </w:p>
         </w:tc>
@@ -4963,6 +5820,16 @@
                 <w:szCs w:val="24"/>
               </w:rPr>
             </w:pPr>
+            <w:r>
+              <w:rPr>
+                <w:rFonts w:cstheme="minorHAnsi"/>
+                <w:b/>
+                <w:color w:val="00B050"/>
+                <w:sz w:val="24"/>
+                <w:szCs w:val="24"/>
+              </w:rPr>
+              <w:t>OK</w:t>
+            </w:r>
           </w:p>
         </w:tc>
         <w:tc>
@@ -4986,7 +5853,7 @@
                 <w:sz w:val="24"/>
                 <w:szCs w:val="24"/>
               </w:rPr>
-              <w:t xml:space="preserve">Un bouton de </w:t>
+              <w:t xml:space="preserve">Le bouton </w:t>
             </w:r>
             <w:proofErr w:type="spellStart"/>
             <w:r>
@@ -4995,7 +5862,7 @@
                 <w:sz w:val="24"/>
                 <w:szCs w:val="24"/>
               </w:rPr>
-              <w:t>Sign</w:t>
+              <w:t>Map</w:t>
             </w:r>
             <w:proofErr w:type="spellEnd"/>
             <w:r>
@@ -5004,7 +5871,7 @@
                 <w:sz w:val="24"/>
                 <w:szCs w:val="24"/>
               </w:rPr>
-              <w:t xml:space="preserve"> In est affiché</w:t>
+              <w:t>, ouvre la carte des zones de l’organisation</w:t>
             </w:r>
           </w:p>
         </w:tc>
@@ -5045,6 +5912,16 @@
                 <w:szCs w:val="24"/>
               </w:rPr>
             </w:pPr>
+            <w:r>
+              <w:rPr>
+                <w:rFonts w:cstheme="minorHAnsi"/>
+                <w:b/>
+                <w:color w:val="FF0000"/>
+                <w:sz w:val="24"/>
+                <w:szCs w:val="24"/>
+              </w:rPr>
+              <w:t>KO</w:t>
+            </w:r>
           </w:p>
         </w:tc>
         <w:tc>
@@ -5068,7 +5945,7 @@
                 <w:sz w:val="24"/>
                 <w:szCs w:val="24"/>
               </w:rPr>
-              <w:t>Le click du bouton permet de nous authentifier avec Google</w:t>
+              <w:t>Un bouton pour la gestion des utilisateurs d’une organisation</w:t>
             </w:r>
           </w:p>
         </w:tc>
@@ -5087,6 +5964,14 @@
                 <w:szCs w:val="24"/>
               </w:rPr>
             </w:pPr>
+            <w:r>
+              <w:rPr>
+                <w:rFonts w:cstheme="minorHAnsi"/>
+                <w:sz w:val="24"/>
+                <w:szCs w:val="24"/>
+              </w:rPr>
+              <w:t>Pas encore disponible</w:t>
+            </w:r>
           </w:p>
         </w:tc>
       </w:tr>
@@ -5109,6 +5994,16 @@
                 <w:szCs w:val="24"/>
               </w:rPr>
             </w:pPr>
+            <w:r>
+              <w:rPr>
+                <w:rFonts w:cstheme="minorHAnsi"/>
+                <w:b/>
+                <w:color w:val="00B050"/>
+                <w:sz w:val="24"/>
+                <w:szCs w:val="24"/>
+              </w:rPr>
+              <w:t>OK</w:t>
+            </w:r>
           </w:p>
         </w:tc>
         <w:tc>
@@ -5132,7 +6027,7 @@
                 <w:sz w:val="24"/>
                 <w:szCs w:val="24"/>
               </w:rPr>
-              <w:t>Les couleurs de l’application suivent le thème principal</w:t>
+              <w:t>L’affichage de la page se fait correctement</w:t>
             </w:r>
           </w:p>
         </w:tc>
@@ -5157,7 +6052,34 @@
     </w:tbl>
     <w:p>
       <w:pPr>
+        <w:pStyle w:val="Titre2"/>
+      </w:pPr>
+      <w:r>
+        <w:rPr>
+          <w:rFonts w:eastAsiaTheme="minorEastAsia"/>
+          <w:sz w:val="40"/>
+          <w:szCs w:val="40"/>
+        </w:rPr>
+        <w:br w:type="page"/>
+      </w:r>
+      <w:bookmarkStart w:id="7" w:name="_Toc213989030"/>
+      <w:r>
+        <w:lastRenderedPageBreak/>
+        <w:t>Page de Profil</w:t>
+      </w:r>
+      <w:bookmarkEnd w:id="7"/>
+    </w:p>
+    <w:p>
+      <w:pPr>
+        <w:rPr>
+          <w:lang w:eastAsia="fr-CH"/>
+        </w:rPr>
+      </w:pPr>
+    </w:p>
+    <w:p>
+      <w:pPr>
         <w:spacing w:after="200" w:line="276" w:lineRule="auto"/>
+        <w:jc w:val="center"/>
         <w:rPr>
           <w:rFonts w:eastAsiaTheme="minorEastAsia"/>
           <w:b/>
@@ -5170,50 +6092,14 @@
           <w14:ligatures w14:val="none"/>
         </w:rPr>
       </w:pPr>
-    </w:p>
-    <w:p>
-      <w:pPr>
-        <w:pStyle w:val="Titre2"/>
-      </w:pPr>
       <w:r>
         <w:rPr>
-          <w:rFonts w:eastAsiaTheme="minorEastAsia"/>
-          <w:sz w:val="40"/>
-          <w:szCs w:val="40"/>
-        </w:rPr>
-        <w:br w:type="page"/>
-      </w:r>
-      <w:bookmarkStart w:id="7" w:name="_Toc213900763"/>
-      <w:r>
-        <w:lastRenderedPageBreak/>
-        <w:t xml:space="preserve">Page </w:t>
-      </w:r>
-      <w:r>
-        <w:t>de Profil</w:t>
-      </w:r>
-      <w:bookmarkEnd w:id="7"/>
-    </w:p>
-    <w:p>
-      <w:pPr>
-        <w:spacing w:after="200" w:line="276" w:lineRule="auto"/>
-        <w:jc w:val="center"/>
-        <w:rPr>
-          <w:rFonts w:eastAsiaTheme="minorEastAsia"/>
-          <w:b/>
-          <w:bCs/>
-          <w:color w:val="4472C4" w:themeColor="accent1"/>
-          <w:kern w:val="0"/>
-          <w:sz w:val="40"/>
-          <w:szCs w:val="40"/>
-          <w:lang w:eastAsia="fr-CH"/>
-          <w14:ligatures w14:val="none"/>
-        </w:rPr>
-      </w:pPr>
-      <w:r>
+          <w:noProof/>
+        </w:rPr>
         <w:drawing>
-          <wp:inline distT="0" distB="0" distL="0" distR="0" wp14:anchorId="4C858501" wp14:editId="12F76A3D">
-            <wp:extent cx="2719244" cy="5790722"/>
-            <wp:effectExtent l="0" t="0" r="0" b="635"/>
+          <wp:inline distT="0" distB="0" distL="0" distR="0" wp14:anchorId="4C858501" wp14:editId="1C67FADC">
+            <wp:extent cx="2526961" cy="5465134"/>
+            <wp:effectExtent l="0" t="0" r="635" b="0"/>
             <wp:docPr id="520517721" name="Image 1"/>
             <wp:cNvGraphicFramePr>
               <a:graphicFrameLocks xmlns:a="http://schemas.openxmlformats.org/drawingml/2006/main" noChangeAspect="1"/>
@@ -5226,7 +6112,7 @@
                     <pic:cNvPicPr/>
                   </pic:nvPicPr>
                   <pic:blipFill>
-                    <a:blip r:embed="rId16">
+                    <a:blip r:embed="rId17">
                       <a:extLst>
                         <a:ext uri="{28A0092B-C50C-407E-A947-70E740481C1C}">
                           <a14:useLocalDpi xmlns:a14="http://schemas.microsoft.com/office/drawing/2010/main" val="0"/>
@@ -5240,7 +6126,7 @@
                   <pic:spPr>
                     <a:xfrm>
                       <a:off x="0" y="0"/>
-                      <a:ext cx="2719244" cy="5790722"/>
+                      <a:ext cx="2535034" cy="5482594"/>
                     </a:xfrm>
                     <a:prstGeom prst="rect">
                       <a:avLst/>
@@ -5378,6 +6264,16 @@
                 <w:szCs w:val="24"/>
               </w:rPr>
             </w:pPr>
+            <w:r>
+              <w:rPr>
+                <w:rFonts w:cstheme="minorHAnsi"/>
+                <w:b/>
+                <w:color w:val="00B050"/>
+                <w:sz w:val="24"/>
+                <w:szCs w:val="24"/>
+              </w:rPr>
+              <w:t>OK</w:t>
+            </w:r>
           </w:p>
         </w:tc>
         <w:tc>
@@ -5401,8 +6297,18 @@
                 <w:sz w:val="24"/>
                 <w:szCs w:val="24"/>
               </w:rPr>
-              <w:t>Le logo de l’application apparait</w:t>
-            </w:r>
+              <w:t xml:space="preserve">Les informations du compte de l’utilisateur sont </w:t>
+            </w:r>
+            <w:proofErr w:type="gramStart"/>
+            <w:r>
+              <w:rPr>
+                <w:rFonts w:cstheme="minorHAnsi"/>
+                <w:sz w:val="24"/>
+                <w:szCs w:val="24"/>
+              </w:rPr>
+              <w:t>affiché</w:t>
+            </w:r>
+            <w:proofErr w:type="gramEnd"/>
           </w:p>
         </w:tc>
         <w:tc>
@@ -5442,6 +6348,16 @@
                 <w:szCs w:val="24"/>
               </w:rPr>
             </w:pPr>
+            <w:r>
+              <w:rPr>
+                <w:rFonts w:cstheme="minorHAnsi"/>
+                <w:b/>
+                <w:color w:val="00B050"/>
+                <w:sz w:val="24"/>
+                <w:szCs w:val="24"/>
+              </w:rPr>
+              <w:t>OK</w:t>
+            </w:r>
           </w:p>
         </w:tc>
         <w:tc>
@@ -5465,7 +6381,7 @@
                 <w:sz w:val="24"/>
                 <w:szCs w:val="24"/>
               </w:rPr>
-              <w:t>Un message de bienvenue est écrit</w:t>
+              <w:t>Le petit crayon permet de modifier les informations du profil</w:t>
             </w:r>
           </w:p>
         </w:tc>
@@ -5506,6 +6422,16 @@
                 <w:szCs w:val="24"/>
               </w:rPr>
             </w:pPr>
+            <w:r>
+              <w:rPr>
+                <w:rFonts w:cstheme="minorHAnsi"/>
+                <w:b/>
+                <w:color w:val="00B050"/>
+                <w:sz w:val="24"/>
+                <w:szCs w:val="24"/>
+              </w:rPr>
+              <w:t>OK</w:t>
+            </w:r>
           </w:p>
         </w:tc>
         <w:tc>
@@ -5529,7 +6455,7 @@
                 <w:sz w:val="24"/>
                 <w:szCs w:val="24"/>
               </w:rPr>
-              <w:t xml:space="preserve">Un bouton de </w:t>
+              <w:t xml:space="preserve">Le bouton </w:t>
             </w:r>
             <w:proofErr w:type="spellStart"/>
             <w:r>
@@ -5547,8 +6473,18 @@
                 <w:sz w:val="24"/>
                 <w:szCs w:val="24"/>
               </w:rPr>
-              <w:t xml:space="preserve"> In est affiché</w:t>
-            </w:r>
+              <w:t xml:space="preserve"> Out permet de se déconnecter de l’application et nous envoie à la page de </w:t>
+            </w:r>
+            <w:proofErr w:type="spellStart"/>
+            <w:r>
+              <w:rPr>
+                <w:rFonts w:cstheme="minorHAnsi"/>
+                <w:sz w:val="24"/>
+                <w:szCs w:val="24"/>
+              </w:rPr>
+              <w:t>LogIn</w:t>
+            </w:r>
+            <w:proofErr w:type="spellEnd"/>
           </w:p>
         </w:tc>
         <w:tc>
@@ -5588,62 +6524,7 @@
                 <w:szCs w:val="24"/>
               </w:rPr>
             </w:pPr>
-          </w:p>
-        </w:tc>
-        <w:tc>
-          <w:tcPr>
-            <w:tcW w:w="6662" w:type="dxa"/>
-          </w:tcPr>
-          <w:p>
-            <w:pPr>
-              <w:autoSpaceDE w:val="0"/>
-              <w:autoSpaceDN w:val="0"/>
-              <w:adjustRightInd w:val="0"/>
-              <w:rPr>
-                <w:rFonts w:cstheme="minorHAnsi"/>
-                <w:sz w:val="24"/>
-                <w:szCs w:val="24"/>
-              </w:rPr>
-            </w:pPr>
-            <w:r>
-              <w:rPr>
-                <w:rFonts w:cstheme="minorHAnsi"/>
-                <w:sz w:val="24"/>
-                <w:szCs w:val="24"/>
-              </w:rPr>
-              <w:t>Le click du bouton permet de nous authentifier avec Google</w:t>
-            </w:r>
-          </w:p>
-        </w:tc>
-        <w:tc>
-          <w:tcPr>
-            <w:tcW w:w="1638" w:type="dxa"/>
-          </w:tcPr>
-          <w:p>
-            <w:pPr>
-              <w:autoSpaceDE w:val="0"/>
-              <w:autoSpaceDN w:val="0"/>
-              <w:adjustRightInd w:val="0"/>
-              <w:rPr>
-                <w:rFonts w:cstheme="minorHAnsi"/>
-                <w:sz w:val="24"/>
-                <w:szCs w:val="24"/>
-              </w:rPr>
-            </w:pPr>
-          </w:p>
-        </w:tc>
-      </w:tr>
-      <w:tr>
-        <w:tc>
-          <w:tcPr>
-            <w:tcW w:w="988" w:type="dxa"/>
-          </w:tcPr>
-          <w:p>
-            <w:pPr>
-              <w:autoSpaceDE w:val="0"/>
-              <w:autoSpaceDN w:val="0"/>
-              <w:adjustRightInd w:val="0"/>
-              <w:jc w:val="center"/>
+            <w:r>
               <w:rPr>
                 <w:rFonts w:cstheme="minorHAnsi"/>
                 <w:b/>
@@ -5651,7 +6532,8 @@
                 <w:sz w:val="24"/>
                 <w:szCs w:val="24"/>
               </w:rPr>
-            </w:pPr>
+              <w:t>OK</w:t>
+            </w:r>
           </w:p>
         </w:tc>
         <w:tc>
@@ -5722,7 +6604,7 @@
           <w:numId w:val="5"/>
         </w:numPr>
       </w:pPr>
-      <w:bookmarkStart w:id="8" w:name="_Toc213900764"/>
+      <w:bookmarkStart w:id="8" w:name="_Toc213989031"/>
       <w:r>
         <w:lastRenderedPageBreak/>
         <w:t xml:space="preserve">Page de </w:t>
@@ -5749,11 +6631,14 @@
         </w:rPr>
       </w:pPr>
       <w:r>
+        <w:rPr>
+          <w:noProof/>
+        </w:rPr>
         <w:drawing>
-          <wp:inline distT="0" distB="0" distL="0" distR="0" wp14:anchorId="2C8DE197" wp14:editId="5A142077">
-            <wp:extent cx="2719244" cy="5790722"/>
-            <wp:effectExtent l="0" t="0" r="0" b="635"/>
-            <wp:docPr id="2144779901" name="Image 1" descr="Une image contenant capture d’écran, texte, Appareil de communication, Appareil mobile&#10;&#10;Description générée automatiquement"/>
+          <wp:inline distT="0" distB="0" distL="0" distR="0" wp14:anchorId="2C8DE197" wp14:editId="6BB78287">
+            <wp:extent cx="2719244" cy="5783677"/>
+            <wp:effectExtent l="0" t="0" r="0" b="0"/>
+            <wp:docPr id="2144779901" name="Image 1"/>
             <wp:cNvGraphicFramePr>
               <a:graphicFrameLocks xmlns:a="http://schemas.openxmlformats.org/drawingml/2006/main" noChangeAspect="1"/>
             </wp:cNvGraphicFramePr>
@@ -5761,11 +6646,11 @@
               <a:graphicData uri="http://schemas.openxmlformats.org/drawingml/2006/picture">
                 <pic:pic xmlns:pic="http://schemas.openxmlformats.org/drawingml/2006/picture">
                   <pic:nvPicPr>
-                    <pic:cNvPr id="2144779901" name="Image 1" descr="Une image contenant capture d’écran, texte, Appareil de communication, Appareil mobile&#10;&#10;Description générée automatiquement"/>
+                    <pic:cNvPr id="2144779901" name="Image 1"/>
                     <pic:cNvPicPr/>
                   </pic:nvPicPr>
                   <pic:blipFill>
-                    <a:blip r:embed="rId16">
+                    <a:blip r:embed="rId18">
                       <a:extLst>
                         <a:ext uri="{28A0092B-C50C-407E-A947-70E740481C1C}">
                           <a14:useLocalDpi xmlns:a14="http://schemas.microsoft.com/office/drawing/2010/main" val="0"/>
@@ -5779,7 +6664,7 @@
                   <pic:spPr>
                     <a:xfrm>
                       <a:off x="0" y="0"/>
-                      <a:ext cx="2719244" cy="5790722"/>
+                      <a:ext cx="2719244" cy="5783677"/>
                     </a:xfrm>
                     <a:prstGeom prst="rect">
                       <a:avLst/>
@@ -5917,6 +6802,16 @@
                 <w:szCs w:val="24"/>
               </w:rPr>
             </w:pPr>
+            <w:r>
+              <w:rPr>
+                <w:rFonts w:cstheme="minorHAnsi"/>
+                <w:b/>
+                <w:color w:val="00B050"/>
+                <w:sz w:val="24"/>
+                <w:szCs w:val="24"/>
+              </w:rPr>
+              <w:t>OK</w:t>
+            </w:r>
           </w:p>
         </w:tc>
         <w:tc>
@@ -5940,7 +6835,25 @@
                 <w:sz w:val="24"/>
                 <w:szCs w:val="24"/>
               </w:rPr>
-              <w:t>Le logo de l’application apparait</w:t>
+              <w:t xml:space="preserve">Appuyer sur </w:t>
+            </w:r>
+            <w:proofErr w:type="gramStart"/>
+            <w:r>
+              <w:rPr>
+                <w:rFonts w:cstheme="minorHAnsi"/>
+                <w:sz w:val="24"/>
+                <w:szCs w:val="24"/>
+              </w:rPr>
+              <w:t>Email</w:t>
+            </w:r>
+            <w:proofErr w:type="gramEnd"/>
+            <w:r>
+              <w:rPr>
+                <w:rFonts w:cstheme="minorHAnsi"/>
+                <w:sz w:val="24"/>
+                <w:szCs w:val="24"/>
+              </w:rPr>
+              <w:t>, ouvre l’application mail avec les champs prérempli</w:t>
             </w:r>
           </w:p>
         </w:tc>
@@ -5981,6 +6894,16 @@
                 <w:szCs w:val="24"/>
               </w:rPr>
             </w:pPr>
+            <w:r>
+              <w:rPr>
+                <w:rFonts w:cstheme="minorHAnsi"/>
+                <w:b/>
+                <w:color w:val="00B050"/>
+                <w:sz w:val="24"/>
+                <w:szCs w:val="24"/>
+              </w:rPr>
+              <w:t>OK</w:t>
+            </w:r>
           </w:p>
         </w:tc>
         <w:tc>
@@ -6004,7 +6927,55 @@
                 <w:sz w:val="24"/>
                 <w:szCs w:val="24"/>
               </w:rPr>
-              <w:t>Un message de bienvenue est écrit</w:t>
+              <w:t xml:space="preserve">Appuyer sur </w:t>
+            </w:r>
+            <w:r>
+              <w:rPr>
+                <w:rFonts w:cstheme="minorHAnsi"/>
+                <w:sz w:val="24"/>
+                <w:szCs w:val="24"/>
+              </w:rPr>
+              <w:t>Phone</w:t>
+            </w:r>
+            <w:r>
+              <w:rPr>
+                <w:rFonts w:cstheme="minorHAnsi"/>
+                <w:sz w:val="24"/>
+                <w:szCs w:val="24"/>
+              </w:rPr>
+              <w:t xml:space="preserve">, ouvre l’application </w:t>
+            </w:r>
+            <w:r>
+              <w:rPr>
+                <w:rFonts w:cstheme="minorHAnsi"/>
+                <w:sz w:val="24"/>
+                <w:szCs w:val="24"/>
+              </w:rPr>
+              <w:t>téléphone</w:t>
+            </w:r>
+            <w:r>
+              <w:rPr>
+                <w:rFonts w:cstheme="minorHAnsi"/>
+                <w:sz w:val="24"/>
+                <w:szCs w:val="24"/>
+              </w:rPr>
+              <w:t xml:space="preserve"> avec le </w:t>
+            </w:r>
+            <w:r>
+              <w:rPr>
+                <w:rFonts w:cstheme="minorHAnsi"/>
+                <w:sz w:val="24"/>
+                <w:szCs w:val="24"/>
+              </w:rPr>
+              <w:t>numéro</w:t>
+            </w:r>
+            <w:r>
+              <w:rPr>
+                <w:rFonts w:cstheme="minorHAnsi"/>
+                <w:sz w:val="24"/>
+                <w:szCs w:val="24"/>
+              </w:rPr>
+              <w:t xml:space="preserve"> prérempli</w:t>
             </w:r>
           </w:p>
         </w:tc>
@@ -6045,80 +7016,7 @@
                 <w:szCs w:val="24"/>
               </w:rPr>
             </w:pPr>
-          </w:p>
-        </w:tc>
-        <w:tc>
-          <w:tcPr>
-            <w:tcW w:w="6662" w:type="dxa"/>
-          </w:tcPr>
-          <w:p>
-            <w:pPr>
-              <w:autoSpaceDE w:val="0"/>
-              <w:autoSpaceDN w:val="0"/>
-              <w:adjustRightInd w:val="0"/>
-              <w:rPr>
-                <w:rFonts w:cstheme="minorHAnsi"/>
-                <w:sz w:val="24"/>
-                <w:szCs w:val="24"/>
-              </w:rPr>
-            </w:pPr>
-            <w:r>
-              <w:rPr>
-                <w:rFonts w:cstheme="minorHAnsi"/>
-                <w:sz w:val="24"/>
-                <w:szCs w:val="24"/>
-              </w:rPr>
-              <w:t xml:space="preserve">Un bouton de </w:t>
-            </w:r>
-            <w:proofErr w:type="spellStart"/>
-            <w:r>
-              <w:rPr>
-                <w:rFonts w:cstheme="minorHAnsi"/>
-                <w:sz w:val="24"/>
-                <w:szCs w:val="24"/>
-              </w:rPr>
-              <w:t>Sign</w:t>
-            </w:r>
-            <w:proofErr w:type="spellEnd"/>
-            <w:r>
-              <w:rPr>
-                <w:rFonts w:cstheme="minorHAnsi"/>
-                <w:sz w:val="24"/>
-                <w:szCs w:val="24"/>
-              </w:rPr>
-              <w:t xml:space="preserve"> In est affiché</w:t>
-            </w:r>
-          </w:p>
-        </w:tc>
-        <w:tc>
-          <w:tcPr>
-            <w:tcW w:w="1638" w:type="dxa"/>
-          </w:tcPr>
-          <w:p>
-            <w:pPr>
-              <w:autoSpaceDE w:val="0"/>
-              <w:autoSpaceDN w:val="0"/>
-              <w:adjustRightInd w:val="0"/>
-              <w:rPr>
-                <w:rFonts w:cstheme="minorHAnsi"/>
-                <w:sz w:val="24"/>
-                <w:szCs w:val="24"/>
-              </w:rPr>
-            </w:pPr>
-          </w:p>
-        </w:tc>
-      </w:tr>
-      <w:tr>
-        <w:tc>
-          <w:tcPr>
-            <w:tcW w:w="988" w:type="dxa"/>
-          </w:tcPr>
-          <w:p>
-            <w:pPr>
-              <w:autoSpaceDE w:val="0"/>
-              <w:autoSpaceDN w:val="0"/>
-              <w:adjustRightInd w:val="0"/>
-              <w:jc w:val="center"/>
+            <w:r>
               <w:rPr>
                 <w:rFonts w:cstheme="minorHAnsi"/>
                 <w:b/>
@@ -6126,71 +7024,8 @@
                 <w:sz w:val="24"/>
                 <w:szCs w:val="24"/>
               </w:rPr>
-            </w:pPr>
-          </w:p>
-        </w:tc>
-        <w:tc>
-          <w:tcPr>
-            <w:tcW w:w="6662" w:type="dxa"/>
-          </w:tcPr>
-          <w:p>
-            <w:pPr>
-              <w:autoSpaceDE w:val="0"/>
-              <w:autoSpaceDN w:val="0"/>
-              <w:adjustRightInd w:val="0"/>
-              <w:rPr>
-                <w:rFonts w:cstheme="minorHAnsi"/>
-                <w:sz w:val="24"/>
-                <w:szCs w:val="24"/>
-              </w:rPr>
-            </w:pPr>
-            <w:r>
-              <w:rPr>
-                <w:rFonts w:cstheme="minorHAnsi"/>
-                <w:sz w:val="24"/>
-                <w:szCs w:val="24"/>
-              </w:rPr>
-              <w:t>Le click du bouton permet de nous authentifier avec Google</w:t>
-            </w:r>
-          </w:p>
-        </w:tc>
-        <w:tc>
-          <w:tcPr>
-            <w:tcW w:w="1638" w:type="dxa"/>
-          </w:tcPr>
-          <w:p>
-            <w:pPr>
-              <w:autoSpaceDE w:val="0"/>
-              <w:autoSpaceDN w:val="0"/>
-              <w:adjustRightInd w:val="0"/>
-              <w:rPr>
-                <w:rFonts w:cstheme="minorHAnsi"/>
-                <w:sz w:val="24"/>
-                <w:szCs w:val="24"/>
-              </w:rPr>
-            </w:pPr>
-          </w:p>
-        </w:tc>
-      </w:tr>
-      <w:tr>
-        <w:tc>
-          <w:tcPr>
-            <w:tcW w:w="988" w:type="dxa"/>
-          </w:tcPr>
-          <w:p>
-            <w:pPr>
-              <w:autoSpaceDE w:val="0"/>
-              <w:autoSpaceDN w:val="0"/>
-              <w:adjustRightInd w:val="0"/>
-              <w:jc w:val="center"/>
-              <w:rPr>
-                <w:rFonts w:cstheme="minorHAnsi"/>
-                <w:b/>
-                <w:color w:val="00B050"/>
-                <w:sz w:val="24"/>
-                <w:szCs w:val="24"/>
-              </w:rPr>
-            </w:pPr>
+              <w:t>OK</w:t>
+            </w:r>
           </w:p>
         </w:tc>
         <w:tc>
@@ -6289,7 +7124,7 @@
           <w:numId w:val="6"/>
         </w:numPr>
       </w:pPr>
-      <w:bookmarkStart w:id="9" w:name="_Toc213900765"/>
+      <w:bookmarkStart w:id="9" w:name="_Toc213989032"/>
       <w:r>
         <w:lastRenderedPageBreak/>
         <w:t xml:space="preserve">Page de </w:t>
@@ -6297,10 +7132,10 @@
       <w:r>
         <w:t>L</w:t>
       </w:r>
-      <w:bookmarkEnd w:id="9"/>
       <w:r>
         <w:t>a Map</w:t>
       </w:r>
+      <w:bookmarkEnd w:id="9"/>
     </w:p>
     <w:p>
       <w:pPr>
@@ -6319,9 +7154,12 @@
         </w:rPr>
       </w:pPr>
       <w:r>
+        <w:rPr>
+          <w:noProof/>
+        </w:rPr>
         <w:drawing>
-          <wp:inline distT="0" distB="0" distL="0" distR="0" wp14:anchorId="592C129F" wp14:editId="35F4E43E">
-            <wp:extent cx="2719244" cy="5681898"/>
+          <wp:inline distT="0" distB="0" distL="0" distR="0" wp14:anchorId="592C129F" wp14:editId="2C730250">
+            <wp:extent cx="2672213" cy="5681898"/>
             <wp:effectExtent l="0" t="0" r="0" b="0"/>
             <wp:docPr id="787116262" name="Image 1"/>
             <wp:cNvGraphicFramePr>
@@ -6335,7 +7173,7 @@
                     <pic:cNvPicPr/>
                   </pic:nvPicPr>
                   <pic:blipFill>
-                    <a:blip r:embed="rId17">
+                    <a:blip r:embed="rId19">
                       <a:extLst>
                         <a:ext uri="{28A0092B-C50C-407E-A947-70E740481C1C}">
                           <a14:useLocalDpi xmlns:a14="http://schemas.microsoft.com/office/drawing/2010/main" val="0"/>
@@ -6349,7 +7187,7 @@
                   <pic:spPr>
                     <a:xfrm>
                       <a:off x="0" y="0"/>
-                      <a:ext cx="2719244" cy="5681898"/>
+                      <a:ext cx="2672213" cy="5681898"/>
                     </a:xfrm>
                     <a:prstGeom prst="rect">
                       <a:avLst/>
@@ -6487,6 +7325,16 @@
                 <w:szCs w:val="24"/>
               </w:rPr>
             </w:pPr>
+            <w:r>
+              <w:rPr>
+                <w:rFonts w:cstheme="minorHAnsi"/>
+                <w:b/>
+                <w:color w:val="00B050"/>
+                <w:sz w:val="24"/>
+                <w:szCs w:val="24"/>
+              </w:rPr>
+              <w:t>OK</w:t>
+            </w:r>
           </w:p>
         </w:tc>
         <w:tc>
@@ -6510,7 +7358,7 @@
                 <w:sz w:val="24"/>
                 <w:szCs w:val="24"/>
               </w:rPr>
-              <w:t>Le logo de l’application apparait</w:t>
+              <w:t>L’application demande les accès à la localisation</w:t>
             </w:r>
           </w:p>
         </w:tc>
@@ -6551,6 +7399,16 @@
                 <w:szCs w:val="24"/>
               </w:rPr>
             </w:pPr>
+            <w:r>
+              <w:rPr>
+                <w:rFonts w:cstheme="minorHAnsi"/>
+                <w:b/>
+                <w:color w:val="00B050"/>
+                <w:sz w:val="24"/>
+                <w:szCs w:val="24"/>
+              </w:rPr>
+              <w:t>OK</w:t>
+            </w:r>
           </w:p>
         </w:tc>
         <w:tc>
@@ -6574,7 +7432,7 @@
                 <w:sz w:val="24"/>
                 <w:szCs w:val="24"/>
               </w:rPr>
-              <w:t>Un message de bienvenue est écrit</w:t>
+              <w:t>Le bouton d’information ouvre un petit menu explicatif de la page</w:t>
             </w:r>
           </w:p>
         </w:tc>
@@ -6615,6 +7473,16 @@
                 <w:szCs w:val="24"/>
               </w:rPr>
             </w:pPr>
+            <w:r>
+              <w:rPr>
+                <w:rFonts w:cstheme="minorHAnsi"/>
+                <w:b/>
+                <w:color w:val="00B050"/>
+                <w:sz w:val="24"/>
+                <w:szCs w:val="24"/>
+              </w:rPr>
+              <w:t>OK</w:t>
+            </w:r>
           </w:p>
         </w:tc>
         <w:tc>
@@ -6638,7 +7506,7 @@
                 <w:sz w:val="24"/>
                 <w:szCs w:val="24"/>
               </w:rPr>
-              <w:t xml:space="preserve">Un bouton de </w:t>
+              <w:t xml:space="preserve">Appuyer longtemps sur la </w:t>
             </w:r>
             <w:proofErr w:type="spellStart"/>
             <w:r>
@@ -6647,7 +7515,7 @@
                 <w:sz w:val="24"/>
                 <w:szCs w:val="24"/>
               </w:rPr>
-              <w:t>Sign</w:t>
+              <w:t>Map</w:t>
             </w:r>
             <w:proofErr w:type="spellEnd"/>
             <w:r>
@@ -6656,7 +7524,7 @@
                 <w:sz w:val="24"/>
                 <w:szCs w:val="24"/>
               </w:rPr>
-              <w:t xml:space="preserve"> In est affiché</w:t>
+              <w:t xml:space="preserve"> ajoute un marker</w:t>
             </w:r>
           </w:p>
         </w:tc>
@@ -6697,6 +7565,16 @@
                 <w:szCs w:val="24"/>
               </w:rPr>
             </w:pPr>
+            <w:r>
+              <w:rPr>
+                <w:rFonts w:cstheme="minorHAnsi"/>
+                <w:b/>
+                <w:color w:val="00B050"/>
+                <w:sz w:val="24"/>
+                <w:szCs w:val="24"/>
+              </w:rPr>
+              <w:t>OK</w:t>
+            </w:r>
           </w:p>
         </w:tc>
         <w:tc>
@@ -6720,7 +7598,7 @@
                 <w:sz w:val="24"/>
                 <w:szCs w:val="24"/>
               </w:rPr>
-              <w:t>Le click du bouton permet de nous authentifier avec Google</w:t>
+              <w:t>Appuyer sur un marker ouvre un menu pour le supprimer</w:t>
             </w:r>
           </w:p>
         </w:tc>
@@ -6757,10 +7635,106 @@
                 <w:rFonts w:cstheme="minorHAnsi"/>
                 <w:b/>
                 <w:color w:val="00B050"/>
-                <w:sz w:val="24"/>
-                <w:szCs w:val="24"/>
-              </w:rPr>
-            </w:pPr>
+              </w:rPr>
+            </w:pPr>
+            <w:r>
+              <w:rPr>
+                <w:rFonts w:cstheme="minorHAnsi"/>
+                <w:b/>
+                <w:color w:val="00B050"/>
+                <w:sz w:val="24"/>
+                <w:szCs w:val="24"/>
+              </w:rPr>
+              <w:t>OK</w:t>
+            </w:r>
+          </w:p>
+        </w:tc>
+        <w:tc>
+          <w:tcPr>
+            <w:tcW w:w="6662" w:type="dxa"/>
+          </w:tcPr>
+          <w:p>
+            <w:pPr>
+              <w:autoSpaceDE w:val="0"/>
+              <w:autoSpaceDN w:val="0"/>
+              <w:adjustRightInd w:val="0"/>
+              <w:rPr>
+                <w:rFonts w:cstheme="minorHAnsi"/>
+              </w:rPr>
+            </w:pPr>
+            <w:r>
+              <w:rPr>
+                <w:rFonts w:cstheme="minorHAnsi"/>
+                <w:sz w:val="24"/>
+                <w:szCs w:val="24"/>
+              </w:rPr>
+              <w:t xml:space="preserve">Une fois que 3 </w:t>
+            </w:r>
+            <w:proofErr w:type="gramStart"/>
+            <w:r>
+              <w:rPr>
+                <w:rFonts w:cstheme="minorHAnsi"/>
+                <w:sz w:val="24"/>
+                <w:szCs w:val="24"/>
+              </w:rPr>
+              <w:t>marker</w:t>
+            </w:r>
+            <w:proofErr w:type="gramEnd"/>
+            <w:r>
+              <w:rPr>
+                <w:rFonts w:cstheme="minorHAnsi"/>
+                <w:sz w:val="24"/>
+                <w:szCs w:val="24"/>
+              </w:rPr>
+              <w:t xml:space="preserve"> sont sur la carte, on peut ajouter une zone dans l’organisation</w:t>
+            </w:r>
+          </w:p>
+        </w:tc>
+        <w:tc>
+          <w:tcPr>
+            <w:tcW w:w="1638" w:type="dxa"/>
+          </w:tcPr>
+          <w:p>
+            <w:pPr>
+              <w:autoSpaceDE w:val="0"/>
+              <w:autoSpaceDN w:val="0"/>
+              <w:adjustRightInd w:val="0"/>
+              <w:rPr>
+                <w:rFonts w:cstheme="minorHAnsi"/>
+              </w:rPr>
+            </w:pPr>
+          </w:p>
+        </w:tc>
+      </w:tr>
+      <w:tr>
+        <w:tc>
+          <w:tcPr>
+            <w:tcW w:w="988" w:type="dxa"/>
+          </w:tcPr>
+          <w:p>
+            <w:pPr>
+              <w:autoSpaceDE w:val="0"/>
+              <w:autoSpaceDN w:val="0"/>
+              <w:adjustRightInd w:val="0"/>
+              <w:jc w:val="center"/>
+              <w:rPr>
+                <w:rFonts w:cstheme="minorHAnsi"/>
+                <w:b/>
+                <w:color w:val="00B050"/>
+                <w:sz w:val="24"/>
+                <w:szCs w:val="24"/>
+              </w:rPr>
+            </w:pPr>
+            <w:r>
+              <w:rPr>
+                <w:rFonts w:cstheme="minorHAnsi"/>
+                <w:b/>
+                <w:color w:val="00B050"/>
+                <w:sz w:val="24"/>
+                <w:szCs w:val="24"/>
+              </w:rPr>
+              <w:t>OK</w:t>
+            </w:r>
           </w:p>
         </w:tc>
         <w:tc>
@@ -7646,6 +8620,159 @@
           <w:sz w:val="36"/>
           <w:szCs w:val="36"/>
         </w:rPr>
+      </w:lvl>
+    </w:lvlOverride>
+    <w:lvlOverride w:ilvl="2">
+      <w:lvl w:ilvl="2">
+        <w:start w:val="1"/>
+        <w:numFmt w:val="decimal"/>
+        <w:pStyle w:val="Titre3"/>
+        <w:suff w:val="space"/>
+        <w:lvlText w:val="%1.%2.%3."/>
+        <w:lvlJc w:val="left"/>
+        <w:pPr>
+          <w:ind w:left="6833" w:hanging="170"/>
+        </w:pPr>
+        <w:rPr>
+          <w:rFonts w:asciiTheme="majorHAnsi" w:hAnsiTheme="majorHAnsi" w:hint="default"/>
+          <w:sz w:val="24"/>
+        </w:rPr>
+      </w:lvl>
+    </w:lvlOverride>
+    <w:lvlOverride w:ilvl="3">
+      <w:lvl w:ilvl="3">
+        <w:start w:val="1"/>
+        <w:numFmt w:val="decimal"/>
+        <w:pStyle w:val="Titre4"/>
+        <w:suff w:val="space"/>
+        <w:lvlText w:val="%1.%2.%3.%4."/>
+        <w:lvlJc w:val="left"/>
+        <w:pPr>
+          <w:ind w:left="1021" w:hanging="170"/>
+        </w:pPr>
+        <w:rPr>
+          <w:rFonts w:asciiTheme="majorHAnsi" w:hAnsiTheme="majorHAnsi" w:hint="default"/>
+          <w:sz w:val="22"/>
+        </w:rPr>
+      </w:lvl>
+    </w:lvlOverride>
+    <w:lvlOverride w:ilvl="4">
+      <w:lvl w:ilvl="4">
+        <w:start w:val="1"/>
+        <w:numFmt w:val="decimal"/>
+        <w:pStyle w:val="Titre5"/>
+        <w:suff w:val="space"/>
+        <w:lvlText w:val="%1.%2.%3.%4.%5."/>
+        <w:lvlJc w:val="left"/>
+        <w:pPr>
+          <w:ind w:left="1304" w:hanging="170"/>
+        </w:pPr>
+        <w:rPr>
+          <w:rFonts w:asciiTheme="majorHAnsi" w:hAnsiTheme="majorHAnsi" w:hint="default"/>
+          <w:sz w:val="22"/>
+        </w:rPr>
+      </w:lvl>
+    </w:lvlOverride>
+    <w:lvlOverride w:ilvl="5">
+      <w:lvl w:ilvl="5">
+        <w:start w:val="1"/>
+        <w:numFmt w:val="decimal"/>
+        <w:pStyle w:val="Titre6"/>
+        <w:suff w:val="space"/>
+        <w:lvlText w:val="%1.%2.%3.%4.%5.%6."/>
+        <w:lvlJc w:val="left"/>
+        <w:pPr>
+          <w:ind w:left="1588" w:hanging="170"/>
+        </w:pPr>
+        <w:rPr>
+          <w:rFonts w:asciiTheme="majorHAnsi" w:hAnsiTheme="majorHAnsi" w:hint="default"/>
+          <w:sz w:val="22"/>
+        </w:rPr>
+      </w:lvl>
+    </w:lvlOverride>
+    <w:lvlOverride w:ilvl="6">
+      <w:lvl w:ilvl="6">
+        <w:start w:val="1"/>
+        <w:numFmt w:val="decimal"/>
+        <w:pStyle w:val="Titre7"/>
+        <w:suff w:val="space"/>
+        <w:lvlText w:val="%1.%2.%3.%4.%5.%6.%7."/>
+        <w:lvlJc w:val="left"/>
+        <w:pPr>
+          <w:ind w:left="1871" w:hanging="170"/>
+        </w:pPr>
+        <w:rPr>
+          <w:rFonts w:asciiTheme="majorHAnsi" w:hAnsiTheme="majorHAnsi" w:hint="default"/>
+          <w:sz w:val="22"/>
+        </w:rPr>
+      </w:lvl>
+    </w:lvlOverride>
+    <w:lvlOverride w:ilvl="7">
+      <w:lvl w:ilvl="7">
+        <w:start w:val="1"/>
+        <w:numFmt w:val="decimal"/>
+        <w:pStyle w:val="Titre8"/>
+        <w:suff w:val="space"/>
+        <w:lvlText w:val="%1.%2.%3.%4.%5.%6.%7.%8."/>
+        <w:lvlJc w:val="left"/>
+        <w:pPr>
+          <w:ind w:left="2155" w:hanging="170"/>
+        </w:pPr>
+        <w:rPr>
+          <w:rFonts w:asciiTheme="majorHAnsi" w:hAnsiTheme="majorHAnsi" w:hint="default"/>
+          <w:sz w:val="22"/>
+        </w:rPr>
+      </w:lvl>
+    </w:lvlOverride>
+    <w:lvlOverride w:ilvl="8">
+      <w:lvl w:ilvl="8">
+        <w:start w:val="1"/>
+        <w:numFmt w:val="decimal"/>
+        <w:pStyle w:val="Titre9"/>
+        <w:suff w:val="space"/>
+        <w:lvlText w:val="%1.%2.%3.%4.%5.%6.%7.%8.%9."/>
+        <w:lvlJc w:val="left"/>
+        <w:pPr>
+          <w:ind w:left="2438" w:hanging="170"/>
+        </w:pPr>
+        <w:rPr>
+          <w:rFonts w:asciiTheme="majorHAnsi" w:hAnsiTheme="majorHAnsi" w:hint="default"/>
+          <w:sz w:val="22"/>
+        </w:rPr>
+      </w:lvl>
+    </w:lvlOverride>
+  </w:num>
+  <w:num w:numId="7" w16cid:durableId="1446579922">
+    <w:abstractNumId w:val="2"/>
+    <w:lvlOverride w:ilvl="0">
+      <w:lvl w:ilvl="0">
+        <w:start w:val="1"/>
+        <w:numFmt w:val="decimal"/>
+        <w:pStyle w:val="Titre1"/>
+        <w:suff w:val="space"/>
+        <w:lvlText w:val="%1."/>
+        <w:lvlJc w:val="left"/>
+        <w:pPr>
+          <w:ind w:left="170" w:hanging="170"/>
+        </w:pPr>
+        <w:rPr>
+          <w:rFonts w:asciiTheme="majorHAnsi" w:hAnsiTheme="majorHAnsi" w:hint="default"/>
+          <w:sz w:val="36"/>
+          <w:szCs w:val="44"/>
+        </w:rPr>
+      </w:lvl>
+    </w:lvlOverride>
+    <w:lvlOverride w:ilvl="1">
+      <w:lvl w:ilvl="1">
+        <w:start w:val="1"/>
+        <w:numFmt w:val="decimal"/>
+        <w:pStyle w:val="Titre2"/>
+        <w:suff w:val="space"/>
+        <w:lvlText w:val="%1.%2."/>
+        <w:lvlJc w:val="left"/>
+        <w:pPr>
+          <w:ind w:left="454" w:hanging="170"/>
+        </w:pPr>
       </w:lvl>
     </w:lvlOverride>
     <w:lvlOverride w:ilvl="2">

</xml_diff>